<commit_message>
add run time calculator
</commit_message>
<xml_diff>
--- a/Project/1_python/report.docx
+++ b/Project/1_python/report.docx
@@ -296,6 +296,1528 @@
         </w:numPr>
         <w:bidi/>
         <w:rPr>
+          <w:rFonts w:ascii="Adobe Arabic" w:hAnsi="Adobe Arabic" w:cs="Adobe Arabic"/>
+          <w:sz w:val="26"/>
+          <w:szCs w:val="26"/>
+          <w:lang w:bidi="fa-IR"/>
+        </w:rPr>
+      </w:pPr>
+      <w:r>
+        <w:rPr>
+          <w:rFonts w:ascii="Adobe Arabic" w:hAnsi="Adobe Arabic" w:cs="Adobe Arabic"/>
+          <w:sz w:val="26"/>
+          <w:szCs w:val="26"/>
+          <w:lang w:bidi="fa-IR"/>
+        </w:rPr>
+        <w:t xml:space="preserve"> </w:t>
+      </w:r>
+    </w:p>
+    <w:p>
+      <w:pPr>
+        <w:bidi/>
+        <w:ind w:left="360"/>
+        <w:rPr>
+          <w:rFonts w:ascii="Adobe Arabic" w:hAnsi="Adobe Arabic" w:cs="Adobe Arabic"/>
+          <w:sz w:val="26"/>
+          <w:szCs w:val="26"/>
+          <w:lang w:bidi="fa-IR"/>
+        </w:rPr>
+      </w:pPr>
+      <w:r>
+        <w:rPr>
+          <w:rFonts w:ascii="Adobe Arabic" w:hAnsi="Adobe Arabic" w:cs="Adobe Arabic" w:hint="cs"/>
+          <w:sz w:val="26"/>
+          <w:szCs w:val="26"/>
+          <w:rtl/>
+          <w:lang w:bidi="fa-IR"/>
+        </w:rPr>
+        <w:t xml:space="preserve">ران تایم های الگوریتم </w:t>
+      </w:r>
+      <w:r>
+        <w:rPr>
+          <w:rFonts w:ascii="Adobe Arabic" w:hAnsi="Adobe Arabic" w:cs="Adobe Arabic"/>
+          <w:sz w:val="26"/>
+          <w:szCs w:val="26"/>
+          <w:lang w:bidi="fa-IR"/>
+        </w:rPr>
+        <w:t>nearest-neighbor</w:t>
+      </w:r>
+    </w:p>
+    <w:tbl>
+      <w:tblPr>
+        <w:tblStyle w:val="TableGrid"/>
+        <w:bidiVisual/>
+        <w:tblW w:w="0" w:type="auto"/>
+        <w:tblLook w:val="04A0" w:firstRow="1" w:lastRow="0" w:firstColumn="1" w:lastColumn="0" w:noHBand="0" w:noVBand="1"/>
+      </w:tblPr>
+      <w:tblGrid>
+        <w:gridCol w:w="1870"/>
+        <w:gridCol w:w="1870"/>
+        <w:gridCol w:w="1870"/>
+        <w:gridCol w:w="1870"/>
+        <w:gridCol w:w="1870"/>
+      </w:tblGrid>
+      <w:tr>
+        <w:tc>
+          <w:tcPr>
+            <w:tcW w:w="1870" w:type="dxa"/>
+            <w:vAlign w:val="center"/>
+          </w:tcPr>
+          <w:p>
+            <w:pPr>
+              <w:bidi/>
+              <w:jc w:val="center"/>
+              <w:rPr>
+                <w:rFonts w:ascii="Adobe Arabic" w:hAnsi="Adobe Arabic" w:cs="Adobe Arabic"/>
+                <w:sz w:val="26"/>
+                <w:szCs w:val="26"/>
+                <w:rtl/>
+                <w:lang w:bidi="fa-IR"/>
+              </w:rPr>
+            </w:pPr>
+            <w:r>
+              <w:rPr>
+                <w:rFonts w:ascii="Adobe Arabic" w:hAnsi="Adobe Arabic" w:cs="Adobe Arabic" w:hint="cs"/>
+                <w:sz w:val="26"/>
+                <w:szCs w:val="26"/>
+                <w:rtl/>
+                <w:lang w:bidi="fa-IR"/>
+              </w:rPr>
+              <w:t>نمونه چهارم</w:t>
+            </w:r>
+          </w:p>
+        </w:tc>
+        <w:tc>
+          <w:tcPr>
+            <w:tcW w:w="1870" w:type="dxa"/>
+            <w:vAlign w:val="center"/>
+          </w:tcPr>
+          <w:p>
+            <w:pPr>
+              <w:bidi/>
+              <w:jc w:val="center"/>
+              <w:rPr>
+                <w:rFonts w:ascii="Adobe Arabic" w:hAnsi="Adobe Arabic" w:cs="Adobe Arabic"/>
+                <w:sz w:val="26"/>
+                <w:szCs w:val="26"/>
+                <w:rtl/>
+                <w:lang w:bidi="fa-IR"/>
+              </w:rPr>
+            </w:pPr>
+            <w:r>
+              <w:rPr>
+                <w:rFonts w:ascii="Adobe Arabic" w:hAnsi="Adobe Arabic" w:cs="Adobe Arabic" w:hint="cs"/>
+                <w:sz w:val="26"/>
+                <w:szCs w:val="26"/>
+                <w:rtl/>
+                <w:lang w:bidi="fa-IR"/>
+              </w:rPr>
+              <w:t>نمونه سوم</w:t>
+            </w:r>
+          </w:p>
+        </w:tc>
+        <w:tc>
+          <w:tcPr>
+            <w:tcW w:w="1870" w:type="dxa"/>
+            <w:vAlign w:val="center"/>
+          </w:tcPr>
+          <w:p>
+            <w:pPr>
+              <w:bidi/>
+              <w:jc w:val="center"/>
+              <w:rPr>
+                <w:rFonts w:ascii="Adobe Arabic" w:hAnsi="Adobe Arabic" w:cs="Adobe Arabic"/>
+                <w:sz w:val="26"/>
+                <w:szCs w:val="26"/>
+                <w:rtl/>
+                <w:lang w:bidi="fa-IR"/>
+              </w:rPr>
+            </w:pPr>
+            <w:r>
+              <w:rPr>
+                <w:rFonts w:ascii="Adobe Arabic" w:hAnsi="Adobe Arabic" w:cs="Adobe Arabic" w:hint="cs"/>
+                <w:sz w:val="26"/>
+                <w:szCs w:val="26"/>
+                <w:rtl/>
+                <w:lang w:bidi="fa-IR"/>
+              </w:rPr>
+              <w:t>نمونه دوم</w:t>
+            </w:r>
+          </w:p>
+        </w:tc>
+        <w:tc>
+          <w:tcPr>
+            <w:tcW w:w="1870" w:type="dxa"/>
+            <w:vAlign w:val="center"/>
+          </w:tcPr>
+          <w:p>
+            <w:pPr>
+              <w:bidi/>
+              <w:jc w:val="center"/>
+              <w:rPr>
+                <w:rFonts w:ascii="Adobe Arabic" w:hAnsi="Adobe Arabic" w:cs="Adobe Arabic"/>
+                <w:sz w:val="26"/>
+                <w:szCs w:val="26"/>
+                <w:rtl/>
+                <w:lang w:bidi="fa-IR"/>
+              </w:rPr>
+            </w:pPr>
+            <w:r>
+              <w:rPr>
+                <w:rFonts w:ascii="Adobe Arabic" w:hAnsi="Adobe Arabic" w:cs="Adobe Arabic" w:hint="cs"/>
+                <w:sz w:val="26"/>
+                <w:szCs w:val="26"/>
+                <w:rtl/>
+                <w:lang w:bidi="fa-IR"/>
+              </w:rPr>
+              <w:t>نمونه اول</w:t>
+            </w:r>
+          </w:p>
+        </w:tc>
+        <w:tc>
+          <w:tcPr>
+            <w:tcW w:w="1870" w:type="dxa"/>
+            <w:vAlign w:val="center"/>
+          </w:tcPr>
+          <w:p>
+            <w:pPr>
+              <w:bidi/>
+              <w:jc w:val="center"/>
+              <w:rPr>
+                <w:rFonts w:ascii="Adobe Arabic" w:hAnsi="Adobe Arabic" w:cs="Adobe Arabic"/>
+                <w:sz w:val="26"/>
+                <w:szCs w:val="26"/>
+                <w:rtl/>
+                <w:lang w:bidi="fa-IR"/>
+              </w:rPr>
+            </w:pPr>
+          </w:p>
+        </w:tc>
+      </w:tr>
+      <w:tr>
+        <w:tc>
+          <w:tcPr>
+            <w:tcW w:w="1870" w:type="dxa"/>
+            <w:vAlign w:val="center"/>
+          </w:tcPr>
+          <w:p>
+            <w:pPr>
+              <w:bidi/>
+              <w:jc w:val="center"/>
+              <w:rPr>
+                <w:rFonts w:ascii="Adobe Arabic" w:hAnsi="Adobe Arabic" w:cs="Adobe Arabic"/>
+                <w:sz w:val="26"/>
+                <w:szCs w:val="26"/>
+                <w:rtl/>
+                <w:lang w:bidi="fa-IR"/>
+              </w:rPr>
+            </w:pPr>
+            <w:r>
+              <w:rPr>
+                <w:rFonts w:ascii="Adobe Arabic" w:hAnsi="Adobe Arabic" w:cs="Adobe Arabic"/>
+                <w:sz w:val="26"/>
+                <w:szCs w:val="26"/>
+                <w:lang w:bidi="fa-IR"/>
+              </w:rPr>
+              <w:t>348</w:t>
+            </w:r>
+          </w:p>
+        </w:tc>
+        <w:tc>
+          <w:tcPr>
+            <w:tcW w:w="1870" w:type="dxa"/>
+            <w:vAlign w:val="center"/>
+          </w:tcPr>
+          <w:p>
+            <w:pPr>
+              <w:bidi/>
+              <w:jc w:val="center"/>
+              <w:rPr>
+                <w:rFonts w:ascii="Adobe Arabic" w:hAnsi="Adobe Arabic" w:cs="Adobe Arabic"/>
+                <w:sz w:val="26"/>
+                <w:szCs w:val="26"/>
+                <w:rtl/>
+                <w:lang w:bidi="fa-IR"/>
+              </w:rPr>
+            </w:pPr>
+            <w:r>
+              <w:rPr>
+                <w:rFonts w:ascii="Adobe Arabic" w:hAnsi="Adobe Arabic" w:cs="Adobe Arabic"/>
+                <w:sz w:val="26"/>
+                <w:szCs w:val="26"/>
+                <w:lang w:bidi="fa-IR"/>
+              </w:rPr>
+              <w:t>372</w:t>
+            </w:r>
+          </w:p>
+        </w:tc>
+        <w:tc>
+          <w:tcPr>
+            <w:tcW w:w="1870" w:type="dxa"/>
+            <w:vAlign w:val="center"/>
+          </w:tcPr>
+          <w:p>
+            <w:pPr>
+              <w:bidi/>
+              <w:jc w:val="center"/>
+              <w:rPr>
+                <w:rFonts w:ascii="Adobe Arabic" w:hAnsi="Adobe Arabic" w:cs="Adobe Arabic"/>
+                <w:sz w:val="26"/>
+                <w:szCs w:val="26"/>
+                <w:rtl/>
+                <w:lang w:bidi="fa-IR"/>
+              </w:rPr>
+            </w:pPr>
+            <w:r>
+              <w:rPr>
+                <w:rFonts w:ascii="Adobe Arabic" w:hAnsi="Adobe Arabic" w:cs="Adobe Arabic"/>
+                <w:sz w:val="26"/>
+                <w:szCs w:val="26"/>
+                <w:lang w:bidi="fa-IR"/>
+              </w:rPr>
+              <w:t>356</w:t>
+            </w:r>
+          </w:p>
+        </w:tc>
+        <w:tc>
+          <w:tcPr>
+            <w:tcW w:w="1870" w:type="dxa"/>
+            <w:vAlign w:val="center"/>
+          </w:tcPr>
+          <w:p>
+            <w:pPr>
+              <w:bidi/>
+              <w:jc w:val="center"/>
+              <w:rPr>
+                <w:rFonts w:ascii="Adobe Arabic" w:hAnsi="Adobe Arabic" w:cs="Adobe Arabic"/>
+                <w:sz w:val="26"/>
+                <w:szCs w:val="26"/>
+                <w:lang w:bidi="fa-IR"/>
+              </w:rPr>
+            </w:pPr>
+            <w:r>
+              <w:rPr>
+                <w:rFonts w:ascii="Adobe Arabic" w:hAnsi="Adobe Arabic" w:cs="Adobe Arabic"/>
+                <w:sz w:val="26"/>
+                <w:szCs w:val="26"/>
+                <w:lang w:bidi="fa-IR"/>
+              </w:rPr>
+              <w:t>379</w:t>
+            </w:r>
+          </w:p>
+        </w:tc>
+        <w:tc>
+          <w:tcPr>
+            <w:tcW w:w="1870" w:type="dxa"/>
+            <w:vAlign w:val="center"/>
+          </w:tcPr>
+          <w:p>
+            <w:pPr>
+              <w:bidi/>
+              <w:jc w:val="center"/>
+              <w:rPr>
+                <w:rFonts w:ascii="Adobe Arabic" w:hAnsi="Adobe Arabic" w:cs="Adobe Arabic"/>
+                <w:sz w:val="26"/>
+                <w:szCs w:val="26"/>
+                <w:lang w:bidi="fa-IR"/>
+              </w:rPr>
+            </w:pPr>
+            <w:r>
+              <w:rPr>
+                <w:rFonts w:ascii="Adobe Arabic" w:hAnsi="Adobe Arabic" w:cs="Adobe Arabic" w:hint="cs"/>
+                <w:sz w:val="26"/>
+                <w:szCs w:val="26"/>
+                <w:rtl/>
+                <w:lang w:bidi="fa-IR"/>
+              </w:rPr>
+              <w:t>ران اول</w:t>
+            </w:r>
+            <w:r>
+              <w:rPr>
+                <w:rFonts w:ascii="Adobe Arabic" w:hAnsi="Adobe Arabic" w:cs="Adobe Arabic"/>
+                <w:sz w:val="26"/>
+                <w:szCs w:val="26"/>
+                <w:lang w:bidi="fa-IR"/>
+              </w:rPr>
+              <w:t xml:space="preserve"> us </w:t>
+            </w:r>
+          </w:p>
+        </w:tc>
+      </w:tr>
+      <w:tr>
+        <w:tc>
+          <w:tcPr>
+            <w:tcW w:w="1870" w:type="dxa"/>
+            <w:vAlign w:val="center"/>
+          </w:tcPr>
+          <w:p>
+            <w:pPr>
+              <w:bidi/>
+              <w:jc w:val="center"/>
+              <w:rPr>
+                <w:rFonts w:ascii="Adobe Arabic" w:hAnsi="Adobe Arabic" w:cs="Adobe Arabic"/>
+                <w:sz w:val="26"/>
+                <w:szCs w:val="26"/>
+                <w:rtl/>
+                <w:lang w:bidi="fa-IR"/>
+              </w:rPr>
+            </w:pPr>
+            <w:r>
+              <w:rPr>
+                <w:rFonts w:ascii="Adobe Arabic" w:hAnsi="Adobe Arabic" w:cs="Adobe Arabic"/>
+                <w:sz w:val="26"/>
+                <w:szCs w:val="26"/>
+                <w:lang w:bidi="fa-IR"/>
+              </w:rPr>
+              <w:t>511</w:t>
+            </w:r>
+          </w:p>
+        </w:tc>
+        <w:tc>
+          <w:tcPr>
+            <w:tcW w:w="1870" w:type="dxa"/>
+            <w:vAlign w:val="center"/>
+          </w:tcPr>
+          <w:p>
+            <w:pPr>
+              <w:bidi/>
+              <w:jc w:val="center"/>
+              <w:rPr>
+                <w:rFonts w:ascii="Adobe Arabic" w:hAnsi="Adobe Arabic" w:cs="Adobe Arabic"/>
+                <w:sz w:val="26"/>
+                <w:szCs w:val="26"/>
+                <w:rtl/>
+                <w:lang w:bidi="fa-IR"/>
+              </w:rPr>
+            </w:pPr>
+            <w:r>
+              <w:rPr>
+                <w:rFonts w:ascii="Adobe Arabic" w:hAnsi="Adobe Arabic" w:cs="Adobe Arabic"/>
+                <w:sz w:val="26"/>
+                <w:szCs w:val="26"/>
+                <w:lang w:bidi="fa-IR"/>
+              </w:rPr>
+              <w:t>336</w:t>
+            </w:r>
+          </w:p>
+        </w:tc>
+        <w:tc>
+          <w:tcPr>
+            <w:tcW w:w="1870" w:type="dxa"/>
+            <w:vAlign w:val="center"/>
+          </w:tcPr>
+          <w:p>
+            <w:pPr>
+              <w:bidi/>
+              <w:jc w:val="center"/>
+              <w:rPr>
+                <w:rFonts w:ascii="Adobe Arabic" w:hAnsi="Adobe Arabic" w:cs="Adobe Arabic"/>
+                <w:sz w:val="26"/>
+                <w:szCs w:val="26"/>
+                <w:rtl/>
+                <w:lang w:bidi="fa-IR"/>
+              </w:rPr>
+            </w:pPr>
+            <w:r>
+              <w:rPr>
+                <w:rFonts w:ascii="Adobe Arabic" w:hAnsi="Adobe Arabic" w:cs="Adobe Arabic"/>
+                <w:sz w:val="26"/>
+                <w:szCs w:val="26"/>
+                <w:lang w:bidi="fa-IR"/>
+              </w:rPr>
+              <w:t>381</w:t>
+            </w:r>
+          </w:p>
+        </w:tc>
+        <w:tc>
+          <w:tcPr>
+            <w:tcW w:w="1870" w:type="dxa"/>
+            <w:vAlign w:val="center"/>
+          </w:tcPr>
+          <w:p>
+            <w:pPr>
+              <w:bidi/>
+              <w:jc w:val="center"/>
+              <w:rPr>
+                <w:rFonts w:ascii="Adobe Arabic" w:hAnsi="Adobe Arabic" w:cs="Adobe Arabic"/>
+                <w:sz w:val="26"/>
+                <w:szCs w:val="26"/>
+                <w:rtl/>
+                <w:lang w:bidi="fa-IR"/>
+              </w:rPr>
+            </w:pPr>
+            <w:r>
+              <w:rPr>
+                <w:rFonts w:ascii="Adobe Arabic" w:hAnsi="Adobe Arabic" w:cs="Adobe Arabic"/>
+                <w:sz w:val="26"/>
+                <w:szCs w:val="26"/>
+                <w:lang w:bidi="fa-IR"/>
+              </w:rPr>
+              <w:t>355</w:t>
+            </w:r>
+          </w:p>
+        </w:tc>
+        <w:tc>
+          <w:tcPr>
+            <w:tcW w:w="1870" w:type="dxa"/>
+            <w:vAlign w:val="center"/>
+          </w:tcPr>
+          <w:p>
+            <w:pPr>
+              <w:bidi/>
+              <w:jc w:val="center"/>
+              <w:rPr>
+                <w:rFonts w:ascii="Adobe Arabic" w:hAnsi="Adobe Arabic" w:cs="Adobe Arabic"/>
+                <w:sz w:val="26"/>
+                <w:szCs w:val="26"/>
+                <w:rtl/>
+                <w:lang w:bidi="fa-IR"/>
+              </w:rPr>
+            </w:pPr>
+            <w:r>
+              <w:rPr>
+                <w:rFonts w:ascii="Adobe Arabic" w:hAnsi="Adobe Arabic" w:cs="Adobe Arabic" w:hint="cs"/>
+                <w:sz w:val="26"/>
+                <w:szCs w:val="26"/>
+                <w:rtl/>
+                <w:lang w:bidi="fa-IR"/>
+              </w:rPr>
+              <w:t>ران دوم</w:t>
+            </w:r>
+            <w:r>
+              <w:rPr>
+                <w:rFonts w:ascii="Adobe Arabic" w:hAnsi="Adobe Arabic" w:cs="Adobe Arabic"/>
+                <w:sz w:val="26"/>
+                <w:szCs w:val="26"/>
+                <w:lang w:bidi="fa-IR"/>
+              </w:rPr>
+              <w:t xml:space="preserve"> us </w:t>
+            </w:r>
+          </w:p>
+        </w:tc>
+      </w:tr>
+      <w:tr>
+        <w:tc>
+          <w:tcPr>
+            <w:tcW w:w="1870" w:type="dxa"/>
+            <w:vAlign w:val="center"/>
+          </w:tcPr>
+          <w:p>
+            <w:pPr>
+              <w:bidi/>
+              <w:jc w:val="center"/>
+              <w:rPr>
+                <w:rFonts w:ascii="Adobe Arabic" w:hAnsi="Adobe Arabic" w:cs="Adobe Arabic"/>
+                <w:sz w:val="26"/>
+                <w:szCs w:val="26"/>
+                <w:rtl/>
+                <w:lang w:bidi="fa-IR"/>
+              </w:rPr>
+            </w:pPr>
+            <w:r>
+              <w:rPr>
+                <w:rFonts w:ascii="Adobe Arabic" w:hAnsi="Adobe Arabic" w:cs="Adobe Arabic"/>
+                <w:sz w:val="26"/>
+                <w:szCs w:val="26"/>
+                <w:lang w:bidi="fa-IR"/>
+              </w:rPr>
+              <w:t>341</w:t>
+            </w:r>
+          </w:p>
+        </w:tc>
+        <w:tc>
+          <w:tcPr>
+            <w:tcW w:w="1870" w:type="dxa"/>
+            <w:vAlign w:val="center"/>
+          </w:tcPr>
+          <w:p>
+            <w:pPr>
+              <w:bidi/>
+              <w:jc w:val="center"/>
+              <w:rPr>
+                <w:rFonts w:ascii="Adobe Arabic" w:hAnsi="Adobe Arabic" w:cs="Adobe Arabic"/>
+                <w:sz w:val="26"/>
+                <w:szCs w:val="26"/>
+                <w:rtl/>
+                <w:lang w:bidi="fa-IR"/>
+              </w:rPr>
+            </w:pPr>
+            <w:r>
+              <w:rPr>
+                <w:rFonts w:ascii="Adobe Arabic" w:hAnsi="Adobe Arabic" w:cs="Adobe Arabic"/>
+                <w:sz w:val="26"/>
+                <w:szCs w:val="26"/>
+                <w:lang w:bidi="fa-IR"/>
+              </w:rPr>
+              <w:t>320</w:t>
+            </w:r>
+          </w:p>
+        </w:tc>
+        <w:tc>
+          <w:tcPr>
+            <w:tcW w:w="1870" w:type="dxa"/>
+            <w:vAlign w:val="center"/>
+          </w:tcPr>
+          <w:p>
+            <w:pPr>
+              <w:bidi/>
+              <w:jc w:val="center"/>
+              <w:rPr>
+                <w:rFonts w:ascii="Adobe Arabic" w:hAnsi="Adobe Arabic" w:cs="Adobe Arabic"/>
+                <w:sz w:val="26"/>
+                <w:szCs w:val="26"/>
+                <w:rtl/>
+                <w:lang w:bidi="fa-IR"/>
+              </w:rPr>
+            </w:pPr>
+            <w:r>
+              <w:rPr>
+                <w:rFonts w:ascii="Adobe Arabic" w:hAnsi="Adobe Arabic" w:cs="Adobe Arabic"/>
+                <w:sz w:val="26"/>
+                <w:szCs w:val="26"/>
+                <w:lang w:bidi="fa-IR"/>
+              </w:rPr>
+              <w:t>361</w:t>
+            </w:r>
+          </w:p>
+        </w:tc>
+        <w:tc>
+          <w:tcPr>
+            <w:tcW w:w="1870" w:type="dxa"/>
+            <w:vAlign w:val="center"/>
+          </w:tcPr>
+          <w:p>
+            <w:pPr>
+              <w:bidi/>
+              <w:jc w:val="center"/>
+              <w:rPr>
+                <w:rFonts w:ascii="Adobe Arabic" w:hAnsi="Adobe Arabic" w:cs="Adobe Arabic"/>
+                <w:sz w:val="26"/>
+                <w:szCs w:val="26"/>
+                <w:rtl/>
+                <w:lang w:bidi="fa-IR"/>
+              </w:rPr>
+            </w:pPr>
+            <w:r>
+              <w:rPr>
+                <w:rFonts w:ascii="Adobe Arabic" w:hAnsi="Adobe Arabic" w:cs="Adobe Arabic"/>
+                <w:sz w:val="26"/>
+                <w:szCs w:val="26"/>
+                <w:lang w:bidi="fa-IR"/>
+              </w:rPr>
+              <w:t>367</w:t>
+            </w:r>
+          </w:p>
+        </w:tc>
+        <w:tc>
+          <w:tcPr>
+            <w:tcW w:w="1870" w:type="dxa"/>
+            <w:vAlign w:val="center"/>
+          </w:tcPr>
+          <w:p>
+            <w:pPr>
+              <w:bidi/>
+              <w:jc w:val="center"/>
+              <w:rPr>
+                <w:rFonts w:ascii="Adobe Arabic" w:hAnsi="Adobe Arabic" w:cs="Adobe Arabic"/>
+                <w:sz w:val="26"/>
+                <w:szCs w:val="26"/>
+                <w:rtl/>
+                <w:lang w:bidi="fa-IR"/>
+              </w:rPr>
+            </w:pPr>
+            <w:r>
+              <w:rPr>
+                <w:rFonts w:ascii="Adobe Arabic" w:hAnsi="Adobe Arabic" w:cs="Adobe Arabic" w:hint="cs"/>
+                <w:sz w:val="26"/>
+                <w:szCs w:val="26"/>
+                <w:rtl/>
+                <w:lang w:bidi="fa-IR"/>
+              </w:rPr>
+              <w:t>ران سوم</w:t>
+            </w:r>
+            <w:r>
+              <w:rPr>
+                <w:rFonts w:ascii="Adobe Arabic" w:hAnsi="Adobe Arabic" w:cs="Adobe Arabic"/>
+                <w:sz w:val="26"/>
+                <w:szCs w:val="26"/>
+                <w:lang w:bidi="fa-IR"/>
+              </w:rPr>
+              <w:t xml:space="preserve"> us </w:t>
+            </w:r>
+          </w:p>
+        </w:tc>
+      </w:tr>
+      <w:tr>
+        <w:tc>
+          <w:tcPr>
+            <w:tcW w:w="1870" w:type="dxa"/>
+            <w:vAlign w:val="center"/>
+          </w:tcPr>
+          <w:p>
+            <w:pPr>
+              <w:bidi/>
+              <w:jc w:val="center"/>
+              <w:rPr>
+                <w:rFonts w:ascii="Adobe Arabic" w:hAnsi="Adobe Arabic" w:cs="Adobe Arabic"/>
+                <w:sz w:val="26"/>
+                <w:szCs w:val="26"/>
+                <w:rtl/>
+                <w:lang w:bidi="fa-IR"/>
+              </w:rPr>
+            </w:pPr>
+          </w:p>
+        </w:tc>
+        <w:tc>
+          <w:tcPr>
+            <w:tcW w:w="1870" w:type="dxa"/>
+            <w:vAlign w:val="center"/>
+          </w:tcPr>
+          <w:p>
+            <w:pPr>
+              <w:bidi/>
+              <w:jc w:val="center"/>
+              <w:rPr>
+                <w:rFonts w:ascii="Adobe Arabic" w:hAnsi="Adobe Arabic" w:cs="Adobe Arabic"/>
+                <w:sz w:val="26"/>
+                <w:szCs w:val="26"/>
+                <w:rtl/>
+                <w:lang w:bidi="fa-IR"/>
+              </w:rPr>
+            </w:pPr>
+          </w:p>
+        </w:tc>
+        <w:tc>
+          <w:tcPr>
+            <w:tcW w:w="1870" w:type="dxa"/>
+            <w:vAlign w:val="center"/>
+          </w:tcPr>
+          <w:p>
+            <w:pPr>
+              <w:bidi/>
+              <w:jc w:val="center"/>
+              <w:rPr>
+                <w:rFonts w:ascii="Adobe Arabic" w:hAnsi="Adobe Arabic" w:cs="Adobe Arabic"/>
+                <w:sz w:val="26"/>
+                <w:szCs w:val="26"/>
+                <w:rtl/>
+                <w:lang w:bidi="fa-IR"/>
+              </w:rPr>
+            </w:pPr>
+          </w:p>
+        </w:tc>
+        <w:tc>
+          <w:tcPr>
+            <w:tcW w:w="1870" w:type="dxa"/>
+            <w:vAlign w:val="center"/>
+          </w:tcPr>
+          <w:p>
+            <w:pPr>
+              <w:bidi/>
+              <w:jc w:val="center"/>
+              <w:rPr>
+                <w:rFonts w:ascii="Adobe Arabic" w:hAnsi="Adobe Arabic" w:cs="Adobe Arabic"/>
+                <w:sz w:val="26"/>
+                <w:szCs w:val="26"/>
+                <w:rtl/>
+                <w:lang w:bidi="fa-IR"/>
+              </w:rPr>
+            </w:pPr>
+          </w:p>
+        </w:tc>
+        <w:tc>
+          <w:tcPr>
+            <w:tcW w:w="1870" w:type="dxa"/>
+            <w:vAlign w:val="center"/>
+          </w:tcPr>
+          <w:p>
+            <w:pPr>
+              <w:bidi/>
+              <w:jc w:val="center"/>
+              <w:rPr>
+                <w:rFonts w:ascii="Adobe Arabic" w:hAnsi="Adobe Arabic" w:cs="Adobe Arabic" w:hint="cs"/>
+                <w:sz w:val="26"/>
+                <w:szCs w:val="26"/>
+                <w:rtl/>
+                <w:lang w:bidi="fa-IR"/>
+              </w:rPr>
+            </w:pPr>
+            <w:r>
+              <w:rPr>
+                <w:rFonts w:ascii="Adobe Arabic" w:hAnsi="Adobe Arabic" w:cs="Adobe Arabic" w:hint="cs"/>
+                <w:sz w:val="26"/>
+                <w:szCs w:val="26"/>
+                <w:rtl/>
+                <w:lang w:bidi="fa-IR"/>
+              </w:rPr>
+              <w:t>میانگین</w:t>
+            </w:r>
+          </w:p>
+        </w:tc>
+      </w:tr>
+    </w:tbl>
+    <w:p>
+      <w:pPr>
+        <w:bidi/>
+        <w:rPr>
+          <w:rFonts w:ascii="Adobe Arabic" w:hAnsi="Adobe Arabic" w:cs="Adobe Arabic"/>
+          <w:sz w:val="26"/>
+          <w:szCs w:val="26"/>
+          <w:lang w:bidi="fa-IR"/>
+        </w:rPr>
+      </w:pPr>
+    </w:p>
+    <w:p>
+      <w:pPr>
+        <w:bidi/>
+        <w:ind w:left="360"/>
+        <w:rPr>
+          <w:rFonts w:ascii="Adobe Arabic" w:hAnsi="Adobe Arabic" w:cs="Adobe Arabic"/>
+          <w:sz w:val="26"/>
+          <w:szCs w:val="26"/>
+          <w:lang w:bidi="fa-IR"/>
+        </w:rPr>
+      </w:pPr>
+      <w:r>
+        <w:rPr>
+          <w:rFonts w:ascii="Adobe Arabic" w:hAnsi="Adobe Arabic" w:cs="Adobe Arabic" w:hint="cs"/>
+          <w:sz w:val="26"/>
+          <w:szCs w:val="26"/>
+          <w:rtl/>
+          <w:lang w:bidi="fa-IR"/>
+        </w:rPr>
+        <w:t xml:space="preserve">ران تایم های الگوریتم </w:t>
+      </w:r>
+      <w:r>
+        <w:rPr>
+          <w:rFonts w:ascii="Adobe Arabic" w:hAnsi="Adobe Arabic" w:cs="Adobe Arabic"/>
+          <w:sz w:val="26"/>
+          <w:szCs w:val="26"/>
+          <w:lang w:bidi="fa-IR"/>
+        </w:rPr>
+        <w:t>exhaustive</w:t>
+      </w:r>
+    </w:p>
+    <w:tbl>
+      <w:tblPr>
+        <w:tblStyle w:val="TableGrid"/>
+        <w:bidiVisual/>
+        <w:tblW w:w="0" w:type="auto"/>
+        <w:tblLook w:val="04A0" w:firstRow="1" w:lastRow="0" w:firstColumn="1" w:lastColumn="0" w:noHBand="0" w:noVBand="1"/>
+      </w:tblPr>
+      <w:tblGrid>
+        <w:gridCol w:w="1870"/>
+        <w:gridCol w:w="1870"/>
+        <w:gridCol w:w="1870"/>
+        <w:gridCol w:w="1870"/>
+        <w:gridCol w:w="1870"/>
+      </w:tblGrid>
+      <w:tr>
+        <w:tc>
+          <w:tcPr>
+            <w:tcW w:w="1870" w:type="dxa"/>
+            <w:vAlign w:val="center"/>
+          </w:tcPr>
+          <w:p>
+            <w:pPr>
+              <w:bidi/>
+              <w:jc w:val="center"/>
+              <w:rPr>
+                <w:rFonts w:ascii="Adobe Arabic" w:hAnsi="Adobe Arabic" w:cs="Adobe Arabic"/>
+                <w:sz w:val="26"/>
+                <w:szCs w:val="26"/>
+                <w:rtl/>
+                <w:lang w:bidi="fa-IR"/>
+              </w:rPr>
+            </w:pPr>
+            <w:r>
+              <w:rPr>
+                <w:rFonts w:ascii="Adobe Arabic" w:hAnsi="Adobe Arabic" w:cs="Adobe Arabic" w:hint="cs"/>
+                <w:sz w:val="26"/>
+                <w:szCs w:val="26"/>
+                <w:rtl/>
+                <w:lang w:bidi="fa-IR"/>
+              </w:rPr>
+              <w:t>نمونه چهارم</w:t>
+            </w:r>
+          </w:p>
+        </w:tc>
+        <w:tc>
+          <w:tcPr>
+            <w:tcW w:w="1870" w:type="dxa"/>
+            <w:vAlign w:val="center"/>
+          </w:tcPr>
+          <w:p>
+            <w:pPr>
+              <w:bidi/>
+              <w:jc w:val="center"/>
+              <w:rPr>
+                <w:rFonts w:ascii="Adobe Arabic" w:hAnsi="Adobe Arabic" w:cs="Adobe Arabic"/>
+                <w:sz w:val="26"/>
+                <w:szCs w:val="26"/>
+                <w:rtl/>
+                <w:lang w:bidi="fa-IR"/>
+              </w:rPr>
+            </w:pPr>
+            <w:r>
+              <w:rPr>
+                <w:rFonts w:ascii="Adobe Arabic" w:hAnsi="Adobe Arabic" w:cs="Adobe Arabic" w:hint="cs"/>
+                <w:sz w:val="26"/>
+                <w:szCs w:val="26"/>
+                <w:rtl/>
+                <w:lang w:bidi="fa-IR"/>
+              </w:rPr>
+              <w:t>نمونه سوم</w:t>
+            </w:r>
+          </w:p>
+        </w:tc>
+        <w:tc>
+          <w:tcPr>
+            <w:tcW w:w="1870" w:type="dxa"/>
+            <w:vAlign w:val="center"/>
+          </w:tcPr>
+          <w:p>
+            <w:pPr>
+              <w:bidi/>
+              <w:jc w:val="center"/>
+              <w:rPr>
+                <w:rFonts w:ascii="Adobe Arabic" w:hAnsi="Adobe Arabic" w:cs="Adobe Arabic"/>
+                <w:sz w:val="26"/>
+                <w:szCs w:val="26"/>
+                <w:rtl/>
+                <w:lang w:bidi="fa-IR"/>
+              </w:rPr>
+            </w:pPr>
+            <w:r>
+              <w:rPr>
+                <w:rFonts w:ascii="Adobe Arabic" w:hAnsi="Adobe Arabic" w:cs="Adobe Arabic" w:hint="cs"/>
+                <w:sz w:val="26"/>
+                <w:szCs w:val="26"/>
+                <w:rtl/>
+                <w:lang w:bidi="fa-IR"/>
+              </w:rPr>
+              <w:t>نمونه دوم</w:t>
+            </w:r>
+          </w:p>
+        </w:tc>
+        <w:tc>
+          <w:tcPr>
+            <w:tcW w:w="1870" w:type="dxa"/>
+            <w:vAlign w:val="center"/>
+          </w:tcPr>
+          <w:p>
+            <w:pPr>
+              <w:bidi/>
+              <w:jc w:val="center"/>
+              <w:rPr>
+                <w:rFonts w:ascii="Adobe Arabic" w:hAnsi="Adobe Arabic" w:cs="Adobe Arabic"/>
+                <w:sz w:val="26"/>
+                <w:szCs w:val="26"/>
+                <w:rtl/>
+                <w:lang w:bidi="fa-IR"/>
+              </w:rPr>
+            </w:pPr>
+            <w:r>
+              <w:rPr>
+                <w:rFonts w:ascii="Adobe Arabic" w:hAnsi="Adobe Arabic" w:cs="Adobe Arabic" w:hint="cs"/>
+                <w:sz w:val="26"/>
+                <w:szCs w:val="26"/>
+                <w:rtl/>
+                <w:lang w:bidi="fa-IR"/>
+              </w:rPr>
+              <w:t>نمونه اول</w:t>
+            </w:r>
+          </w:p>
+        </w:tc>
+        <w:tc>
+          <w:tcPr>
+            <w:tcW w:w="1870" w:type="dxa"/>
+            <w:vAlign w:val="center"/>
+          </w:tcPr>
+          <w:p>
+            <w:pPr>
+              <w:bidi/>
+              <w:jc w:val="center"/>
+              <w:rPr>
+                <w:rFonts w:ascii="Adobe Arabic" w:hAnsi="Adobe Arabic" w:cs="Adobe Arabic"/>
+                <w:sz w:val="26"/>
+                <w:szCs w:val="26"/>
+                <w:rtl/>
+                <w:lang w:bidi="fa-IR"/>
+              </w:rPr>
+            </w:pPr>
+          </w:p>
+        </w:tc>
+      </w:tr>
+      <w:tr>
+        <w:tc>
+          <w:tcPr>
+            <w:tcW w:w="1870" w:type="dxa"/>
+            <w:vAlign w:val="center"/>
+          </w:tcPr>
+          <w:p>
+            <w:pPr>
+              <w:bidi/>
+              <w:jc w:val="center"/>
+              <w:rPr>
+                <w:rFonts w:ascii="Adobe Arabic" w:hAnsi="Adobe Arabic" w:cs="Adobe Arabic"/>
+                <w:sz w:val="26"/>
+                <w:szCs w:val="26"/>
+                <w:rtl/>
+                <w:lang w:bidi="fa-IR"/>
+              </w:rPr>
+            </w:pPr>
+            <w:r>
+              <w:rPr>
+                <w:rFonts w:ascii="Adobe Arabic" w:hAnsi="Adobe Arabic" w:cs="Adobe Arabic"/>
+                <w:sz w:val="26"/>
+                <w:szCs w:val="26"/>
+                <w:lang w:bidi="fa-IR"/>
+              </w:rPr>
+              <w:t>584</w:t>
+            </w:r>
+          </w:p>
+        </w:tc>
+        <w:tc>
+          <w:tcPr>
+            <w:tcW w:w="1870" w:type="dxa"/>
+            <w:vAlign w:val="center"/>
+          </w:tcPr>
+          <w:p>
+            <w:pPr>
+              <w:bidi/>
+              <w:jc w:val="center"/>
+              <w:rPr>
+                <w:rFonts w:ascii="Adobe Arabic" w:hAnsi="Adobe Arabic" w:cs="Adobe Arabic"/>
+                <w:sz w:val="26"/>
+                <w:szCs w:val="26"/>
+                <w:rtl/>
+                <w:lang w:bidi="fa-IR"/>
+              </w:rPr>
+            </w:pPr>
+            <w:r>
+              <w:rPr>
+                <w:rFonts w:ascii="Adobe Arabic" w:hAnsi="Adobe Arabic" w:cs="Adobe Arabic"/>
+                <w:sz w:val="26"/>
+                <w:szCs w:val="26"/>
+                <w:lang w:bidi="fa-IR"/>
+              </w:rPr>
+              <w:t>442</w:t>
+            </w:r>
+          </w:p>
+        </w:tc>
+        <w:tc>
+          <w:tcPr>
+            <w:tcW w:w="1870" w:type="dxa"/>
+            <w:vAlign w:val="center"/>
+          </w:tcPr>
+          <w:p>
+            <w:pPr>
+              <w:bidi/>
+              <w:jc w:val="center"/>
+              <w:rPr>
+                <w:rFonts w:ascii="Adobe Arabic" w:hAnsi="Adobe Arabic" w:cs="Adobe Arabic"/>
+                <w:sz w:val="26"/>
+                <w:szCs w:val="26"/>
+                <w:rtl/>
+                <w:lang w:bidi="fa-IR"/>
+              </w:rPr>
+            </w:pPr>
+            <w:r>
+              <w:rPr>
+                <w:rFonts w:ascii="Adobe Arabic" w:hAnsi="Adobe Arabic" w:cs="Adobe Arabic"/>
+                <w:sz w:val="26"/>
+                <w:szCs w:val="26"/>
+                <w:lang w:bidi="fa-IR"/>
+              </w:rPr>
+              <w:t>1946</w:t>
+            </w:r>
+          </w:p>
+        </w:tc>
+        <w:tc>
+          <w:tcPr>
+            <w:tcW w:w="1870" w:type="dxa"/>
+            <w:vAlign w:val="center"/>
+          </w:tcPr>
+          <w:p>
+            <w:pPr>
+              <w:bidi/>
+              <w:jc w:val="center"/>
+              <w:rPr>
+                <w:rFonts w:ascii="Adobe Arabic" w:hAnsi="Adobe Arabic" w:cs="Adobe Arabic"/>
+                <w:sz w:val="26"/>
+                <w:szCs w:val="26"/>
+                <w:lang w:bidi="fa-IR"/>
+              </w:rPr>
+            </w:pPr>
+            <w:r>
+              <w:rPr>
+                <w:rFonts w:ascii="Adobe Arabic" w:hAnsi="Adobe Arabic" w:cs="Adobe Arabic"/>
+                <w:sz w:val="26"/>
+                <w:szCs w:val="26"/>
+                <w:lang w:bidi="fa-IR"/>
+              </w:rPr>
+              <w:t>1886</w:t>
+            </w:r>
+          </w:p>
+        </w:tc>
+        <w:tc>
+          <w:tcPr>
+            <w:tcW w:w="1870" w:type="dxa"/>
+            <w:vAlign w:val="center"/>
+          </w:tcPr>
+          <w:p>
+            <w:pPr>
+              <w:bidi/>
+              <w:jc w:val="center"/>
+              <w:rPr>
+                <w:rFonts w:ascii="Adobe Arabic" w:hAnsi="Adobe Arabic" w:cs="Adobe Arabic"/>
+                <w:sz w:val="26"/>
+                <w:szCs w:val="26"/>
+                <w:lang w:bidi="fa-IR"/>
+              </w:rPr>
+            </w:pPr>
+            <w:r>
+              <w:rPr>
+                <w:rFonts w:ascii="Adobe Arabic" w:hAnsi="Adobe Arabic" w:cs="Adobe Arabic" w:hint="cs"/>
+                <w:sz w:val="26"/>
+                <w:szCs w:val="26"/>
+                <w:rtl/>
+                <w:lang w:bidi="fa-IR"/>
+              </w:rPr>
+              <w:t>ران اول</w:t>
+            </w:r>
+            <w:r>
+              <w:rPr>
+                <w:rFonts w:ascii="Adobe Arabic" w:hAnsi="Adobe Arabic" w:cs="Adobe Arabic"/>
+                <w:sz w:val="26"/>
+                <w:szCs w:val="26"/>
+                <w:lang w:bidi="fa-IR"/>
+              </w:rPr>
+              <w:t xml:space="preserve"> us </w:t>
+            </w:r>
+          </w:p>
+        </w:tc>
+      </w:tr>
+      <w:tr>
+        <w:tc>
+          <w:tcPr>
+            <w:tcW w:w="1870" w:type="dxa"/>
+            <w:vAlign w:val="center"/>
+          </w:tcPr>
+          <w:p>
+            <w:pPr>
+              <w:bidi/>
+              <w:jc w:val="center"/>
+              <w:rPr>
+                <w:rFonts w:ascii="Adobe Arabic" w:hAnsi="Adobe Arabic" w:cs="Adobe Arabic"/>
+                <w:sz w:val="26"/>
+                <w:szCs w:val="26"/>
+                <w:rtl/>
+                <w:lang w:bidi="fa-IR"/>
+              </w:rPr>
+            </w:pPr>
+            <w:r>
+              <w:rPr>
+                <w:rFonts w:ascii="Adobe Arabic" w:hAnsi="Adobe Arabic" w:cs="Adobe Arabic"/>
+                <w:sz w:val="26"/>
+                <w:szCs w:val="26"/>
+                <w:lang w:bidi="fa-IR"/>
+              </w:rPr>
+              <w:t>614</w:t>
+            </w:r>
+          </w:p>
+        </w:tc>
+        <w:tc>
+          <w:tcPr>
+            <w:tcW w:w="1870" w:type="dxa"/>
+            <w:vAlign w:val="center"/>
+          </w:tcPr>
+          <w:p>
+            <w:pPr>
+              <w:bidi/>
+              <w:jc w:val="center"/>
+              <w:rPr>
+                <w:rFonts w:ascii="Adobe Arabic" w:hAnsi="Adobe Arabic" w:cs="Adobe Arabic"/>
+                <w:sz w:val="26"/>
+                <w:szCs w:val="26"/>
+                <w:rtl/>
+                <w:lang w:bidi="fa-IR"/>
+              </w:rPr>
+            </w:pPr>
+            <w:r>
+              <w:rPr>
+                <w:rFonts w:ascii="Adobe Arabic" w:hAnsi="Adobe Arabic" w:cs="Adobe Arabic"/>
+                <w:sz w:val="26"/>
+                <w:szCs w:val="26"/>
+                <w:lang w:bidi="fa-IR"/>
+              </w:rPr>
+              <w:t>378</w:t>
+            </w:r>
+          </w:p>
+        </w:tc>
+        <w:tc>
+          <w:tcPr>
+            <w:tcW w:w="1870" w:type="dxa"/>
+            <w:vAlign w:val="center"/>
+          </w:tcPr>
+          <w:p>
+            <w:pPr>
+              <w:bidi/>
+              <w:jc w:val="center"/>
+              <w:rPr>
+                <w:rFonts w:ascii="Adobe Arabic" w:hAnsi="Adobe Arabic" w:cs="Adobe Arabic"/>
+                <w:sz w:val="26"/>
+                <w:szCs w:val="26"/>
+                <w:rtl/>
+                <w:lang w:bidi="fa-IR"/>
+              </w:rPr>
+            </w:pPr>
+            <w:r>
+              <w:rPr>
+                <w:rFonts w:ascii="Adobe Arabic" w:hAnsi="Adobe Arabic" w:cs="Adobe Arabic"/>
+                <w:sz w:val="26"/>
+                <w:szCs w:val="26"/>
+                <w:lang w:bidi="fa-IR"/>
+              </w:rPr>
+              <w:t>1891</w:t>
+            </w:r>
+          </w:p>
+        </w:tc>
+        <w:tc>
+          <w:tcPr>
+            <w:tcW w:w="1870" w:type="dxa"/>
+            <w:vAlign w:val="center"/>
+          </w:tcPr>
+          <w:p>
+            <w:pPr>
+              <w:bidi/>
+              <w:jc w:val="center"/>
+              <w:rPr>
+                <w:rFonts w:ascii="Adobe Arabic" w:hAnsi="Adobe Arabic" w:cs="Adobe Arabic"/>
+                <w:sz w:val="26"/>
+                <w:szCs w:val="26"/>
+                <w:rtl/>
+                <w:lang w:bidi="fa-IR"/>
+              </w:rPr>
+            </w:pPr>
+            <w:r>
+              <w:rPr>
+                <w:rFonts w:ascii="Adobe Arabic" w:hAnsi="Adobe Arabic" w:cs="Adobe Arabic"/>
+                <w:sz w:val="26"/>
+                <w:szCs w:val="26"/>
+                <w:lang w:bidi="fa-IR"/>
+              </w:rPr>
+              <w:t>1918</w:t>
+            </w:r>
+          </w:p>
+        </w:tc>
+        <w:tc>
+          <w:tcPr>
+            <w:tcW w:w="1870" w:type="dxa"/>
+            <w:vAlign w:val="center"/>
+          </w:tcPr>
+          <w:p>
+            <w:pPr>
+              <w:bidi/>
+              <w:jc w:val="center"/>
+              <w:rPr>
+                <w:rFonts w:ascii="Adobe Arabic" w:hAnsi="Adobe Arabic" w:cs="Adobe Arabic"/>
+                <w:sz w:val="26"/>
+                <w:szCs w:val="26"/>
+                <w:rtl/>
+                <w:lang w:bidi="fa-IR"/>
+              </w:rPr>
+            </w:pPr>
+            <w:r>
+              <w:rPr>
+                <w:rFonts w:ascii="Adobe Arabic" w:hAnsi="Adobe Arabic" w:cs="Adobe Arabic" w:hint="cs"/>
+                <w:sz w:val="26"/>
+                <w:szCs w:val="26"/>
+                <w:rtl/>
+                <w:lang w:bidi="fa-IR"/>
+              </w:rPr>
+              <w:t>ران دوم</w:t>
+            </w:r>
+            <w:r>
+              <w:rPr>
+                <w:rFonts w:ascii="Adobe Arabic" w:hAnsi="Adobe Arabic" w:cs="Adobe Arabic"/>
+                <w:sz w:val="26"/>
+                <w:szCs w:val="26"/>
+                <w:lang w:bidi="fa-IR"/>
+              </w:rPr>
+              <w:t xml:space="preserve"> us </w:t>
+            </w:r>
+          </w:p>
+        </w:tc>
+      </w:tr>
+      <w:tr>
+        <w:tc>
+          <w:tcPr>
+            <w:tcW w:w="1870" w:type="dxa"/>
+            <w:vAlign w:val="center"/>
+          </w:tcPr>
+          <w:p>
+            <w:pPr>
+              <w:bidi/>
+              <w:jc w:val="center"/>
+              <w:rPr>
+                <w:rFonts w:ascii="Adobe Arabic" w:hAnsi="Adobe Arabic" w:cs="Adobe Arabic"/>
+                <w:sz w:val="26"/>
+                <w:szCs w:val="26"/>
+                <w:rtl/>
+                <w:lang w:bidi="fa-IR"/>
+              </w:rPr>
+            </w:pPr>
+            <w:r>
+              <w:rPr>
+                <w:rFonts w:ascii="Adobe Arabic" w:hAnsi="Adobe Arabic" w:cs="Adobe Arabic"/>
+                <w:sz w:val="26"/>
+                <w:szCs w:val="26"/>
+                <w:lang w:bidi="fa-IR"/>
+              </w:rPr>
+              <w:t>583</w:t>
+            </w:r>
+            <w:bookmarkStart w:id="0" w:name="_GoBack"/>
+            <w:bookmarkEnd w:id="0"/>
+          </w:p>
+        </w:tc>
+        <w:tc>
+          <w:tcPr>
+            <w:tcW w:w="1870" w:type="dxa"/>
+            <w:vAlign w:val="center"/>
+          </w:tcPr>
+          <w:p>
+            <w:pPr>
+              <w:bidi/>
+              <w:jc w:val="center"/>
+              <w:rPr>
+                <w:rFonts w:ascii="Adobe Arabic" w:hAnsi="Adobe Arabic" w:cs="Adobe Arabic"/>
+                <w:sz w:val="26"/>
+                <w:szCs w:val="26"/>
+                <w:rtl/>
+                <w:lang w:bidi="fa-IR"/>
+              </w:rPr>
+            </w:pPr>
+            <w:r>
+              <w:rPr>
+                <w:rFonts w:ascii="Adobe Arabic" w:hAnsi="Adobe Arabic" w:cs="Adobe Arabic"/>
+                <w:sz w:val="26"/>
+                <w:szCs w:val="26"/>
+                <w:lang w:bidi="fa-IR"/>
+              </w:rPr>
+              <w:t>368</w:t>
+            </w:r>
+          </w:p>
+        </w:tc>
+        <w:tc>
+          <w:tcPr>
+            <w:tcW w:w="1870" w:type="dxa"/>
+            <w:vAlign w:val="center"/>
+          </w:tcPr>
+          <w:p>
+            <w:pPr>
+              <w:bidi/>
+              <w:jc w:val="center"/>
+              <w:rPr>
+                <w:rFonts w:ascii="Adobe Arabic" w:hAnsi="Adobe Arabic" w:cs="Adobe Arabic"/>
+                <w:sz w:val="26"/>
+                <w:szCs w:val="26"/>
+                <w:rtl/>
+                <w:lang w:bidi="fa-IR"/>
+              </w:rPr>
+            </w:pPr>
+            <w:r>
+              <w:rPr>
+                <w:rFonts w:ascii="Adobe Arabic" w:hAnsi="Adobe Arabic" w:cs="Adobe Arabic"/>
+                <w:sz w:val="26"/>
+                <w:szCs w:val="26"/>
+                <w:lang w:bidi="fa-IR"/>
+              </w:rPr>
+              <w:t>1875</w:t>
+            </w:r>
+          </w:p>
+        </w:tc>
+        <w:tc>
+          <w:tcPr>
+            <w:tcW w:w="1870" w:type="dxa"/>
+            <w:vAlign w:val="center"/>
+          </w:tcPr>
+          <w:p>
+            <w:pPr>
+              <w:bidi/>
+              <w:jc w:val="center"/>
+              <w:rPr>
+                <w:rFonts w:ascii="Adobe Arabic" w:hAnsi="Adobe Arabic" w:cs="Adobe Arabic"/>
+                <w:sz w:val="26"/>
+                <w:szCs w:val="26"/>
+                <w:rtl/>
+                <w:lang w:bidi="fa-IR"/>
+              </w:rPr>
+            </w:pPr>
+            <w:r>
+              <w:rPr>
+                <w:rFonts w:ascii="Adobe Arabic" w:hAnsi="Adobe Arabic" w:cs="Adobe Arabic"/>
+                <w:sz w:val="26"/>
+                <w:szCs w:val="26"/>
+                <w:lang w:bidi="fa-IR"/>
+              </w:rPr>
+              <w:t>1852</w:t>
+            </w:r>
+          </w:p>
+        </w:tc>
+        <w:tc>
+          <w:tcPr>
+            <w:tcW w:w="1870" w:type="dxa"/>
+            <w:vAlign w:val="center"/>
+          </w:tcPr>
+          <w:p>
+            <w:pPr>
+              <w:bidi/>
+              <w:jc w:val="center"/>
+              <w:rPr>
+                <w:rFonts w:ascii="Adobe Arabic" w:hAnsi="Adobe Arabic" w:cs="Adobe Arabic"/>
+                <w:sz w:val="26"/>
+                <w:szCs w:val="26"/>
+                <w:rtl/>
+                <w:lang w:bidi="fa-IR"/>
+              </w:rPr>
+            </w:pPr>
+            <w:r>
+              <w:rPr>
+                <w:rFonts w:ascii="Adobe Arabic" w:hAnsi="Adobe Arabic" w:cs="Adobe Arabic" w:hint="cs"/>
+                <w:sz w:val="26"/>
+                <w:szCs w:val="26"/>
+                <w:rtl/>
+                <w:lang w:bidi="fa-IR"/>
+              </w:rPr>
+              <w:t>ران سوم</w:t>
+            </w:r>
+            <w:r>
+              <w:rPr>
+                <w:rFonts w:ascii="Adobe Arabic" w:hAnsi="Adobe Arabic" w:cs="Adobe Arabic"/>
+                <w:sz w:val="26"/>
+                <w:szCs w:val="26"/>
+                <w:lang w:bidi="fa-IR"/>
+              </w:rPr>
+              <w:t xml:space="preserve"> us </w:t>
+            </w:r>
+          </w:p>
+        </w:tc>
+      </w:tr>
+      <w:tr>
+        <w:tc>
+          <w:tcPr>
+            <w:tcW w:w="1870" w:type="dxa"/>
+            <w:vAlign w:val="center"/>
+          </w:tcPr>
+          <w:p>
+            <w:pPr>
+              <w:bidi/>
+              <w:jc w:val="center"/>
+              <w:rPr>
+                <w:rFonts w:ascii="Adobe Arabic" w:hAnsi="Adobe Arabic" w:cs="Adobe Arabic"/>
+                <w:sz w:val="26"/>
+                <w:szCs w:val="26"/>
+                <w:rtl/>
+                <w:lang w:bidi="fa-IR"/>
+              </w:rPr>
+            </w:pPr>
+          </w:p>
+        </w:tc>
+        <w:tc>
+          <w:tcPr>
+            <w:tcW w:w="1870" w:type="dxa"/>
+            <w:vAlign w:val="center"/>
+          </w:tcPr>
+          <w:p>
+            <w:pPr>
+              <w:bidi/>
+              <w:jc w:val="center"/>
+              <w:rPr>
+                <w:rFonts w:ascii="Adobe Arabic" w:hAnsi="Adobe Arabic" w:cs="Adobe Arabic"/>
+                <w:sz w:val="26"/>
+                <w:szCs w:val="26"/>
+                <w:rtl/>
+                <w:lang w:bidi="fa-IR"/>
+              </w:rPr>
+            </w:pPr>
+          </w:p>
+        </w:tc>
+        <w:tc>
+          <w:tcPr>
+            <w:tcW w:w="1870" w:type="dxa"/>
+            <w:vAlign w:val="center"/>
+          </w:tcPr>
+          <w:p>
+            <w:pPr>
+              <w:bidi/>
+              <w:jc w:val="center"/>
+              <w:rPr>
+                <w:rFonts w:ascii="Adobe Arabic" w:hAnsi="Adobe Arabic" w:cs="Adobe Arabic"/>
+                <w:sz w:val="26"/>
+                <w:szCs w:val="26"/>
+                <w:rtl/>
+                <w:lang w:bidi="fa-IR"/>
+              </w:rPr>
+            </w:pPr>
+          </w:p>
+        </w:tc>
+        <w:tc>
+          <w:tcPr>
+            <w:tcW w:w="1870" w:type="dxa"/>
+            <w:vAlign w:val="center"/>
+          </w:tcPr>
+          <w:p>
+            <w:pPr>
+              <w:bidi/>
+              <w:jc w:val="center"/>
+              <w:rPr>
+                <w:rFonts w:ascii="Adobe Arabic" w:hAnsi="Adobe Arabic" w:cs="Adobe Arabic"/>
+                <w:sz w:val="26"/>
+                <w:szCs w:val="26"/>
+                <w:rtl/>
+                <w:lang w:bidi="fa-IR"/>
+              </w:rPr>
+            </w:pPr>
+          </w:p>
+        </w:tc>
+        <w:tc>
+          <w:tcPr>
+            <w:tcW w:w="1870" w:type="dxa"/>
+            <w:vAlign w:val="center"/>
+          </w:tcPr>
+          <w:p>
+            <w:pPr>
+              <w:bidi/>
+              <w:jc w:val="center"/>
+              <w:rPr>
+                <w:rFonts w:ascii="Adobe Arabic" w:hAnsi="Adobe Arabic" w:cs="Adobe Arabic" w:hint="cs"/>
+                <w:sz w:val="26"/>
+                <w:szCs w:val="26"/>
+                <w:rtl/>
+                <w:lang w:bidi="fa-IR"/>
+              </w:rPr>
+            </w:pPr>
+            <w:r>
+              <w:rPr>
+                <w:rFonts w:ascii="Adobe Arabic" w:hAnsi="Adobe Arabic" w:cs="Adobe Arabic" w:hint="cs"/>
+                <w:sz w:val="26"/>
+                <w:szCs w:val="26"/>
+                <w:rtl/>
+                <w:lang w:bidi="fa-IR"/>
+              </w:rPr>
+              <w:t>میانگین</w:t>
+            </w:r>
+          </w:p>
+        </w:tc>
+      </w:tr>
+    </w:tbl>
+    <w:p>
+      <w:pPr>
+        <w:bidi/>
+        <w:ind w:left="360"/>
+        <w:rPr>
           <w:rFonts w:ascii="Adobe Arabic" w:hAnsi="Adobe Arabic" w:cs="Adobe Arabic" w:hint="cs"/>
           <w:sz w:val="26"/>
           <w:szCs w:val="26"/>
@@ -303,10 +1825,9 @@
           <w:lang w:bidi="fa-IR"/>
         </w:rPr>
       </w:pPr>
-      <w:bookmarkStart w:id="0" w:name="_GoBack"/>
-      <w:bookmarkEnd w:id="0"/>
     </w:p>
     <w:sectPr>
+      <w:headerReference w:type="default" r:id="rId7"/>
       <w:pgSz w:w="12240" w:h="15840"/>
       <w:pgMar w:top="1440" w:right="1440" w:bottom="1440" w:left="1440" w:header="720" w:footer="720" w:gutter="0"/>
       <w:cols w:space="720"/>
@@ -314,6 +1835,70 @@
     </w:sectPr>
   </w:body>
 </w:document>
+</file>
+
+<file path=word/endnotes.xml><?xml version="1.0" encoding="utf-8"?>
+<w:endnotes xmlns:wpc="http://schemas.microsoft.com/office/word/2010/wordprocessingCanvas" xmlns:cx="http://schemas.microsoft.com/office/drawing/2014/chartex" xmlns:cx1="http://schemas.microsoft.com/office/drawing/2015/9/8/chartex" xmlns:mc="http://schemas.openxmlformats.org/markup-compatibility/2006" xmlns:o="urn:schemas-microsoft-com:office:office" xmlns:r="http://schemas.openxmlformats.org/officeDocument/2006/relationships" xmlns:m="http://schemas.openxmlformats.org/officeDocument/2006/math" xmlns:v="urn:schemas-microsoft-com:vml" xmlns:wp14="http://schemas.microsoft.com/office/word/2010/wordprocessingDrawing" xmlns:wp="http://schemas.openxmlformats.org/drawingml/2006/wordprocessingDrawing" xmlns:w10="urn:schemas-microsoft-com:office:word" xmlns:w="http://schemas.openxmlformats.org/wordprocessingml/2006/main" xmlns:w14="http://schemas.microsoft.com/office/word/2010/wordml" xmlns:w15="http://schemas.microsoft.com/office/word/2012/wordml" xmlns:w16se="http://schemas.microsoft.com/office/word/2015/wordml/symex" xmlns:wpg="http://schemas.microsoft.com/office/word/2010/wordprocessingGroup" xmlns:wpi="http://schemas.microsoft.com/office/word/2010/wordprocessingInk" xmlns:wne="http://schemas.microsoft.com/office/word/2006/wordml" xmlns:wps="http://schemas.microsoft.com/office/word/2010/wordprocessingShape" mc:Ignorable="w14 w15 w16se wp14">
+  <w:endnote w:type="separator" w:id="-1">
+    <w:p>
+      <w:pPr>
+        <w:spacing w:after="0" w:line="240" w:lineRule="auto"/>
+      </w:pPr>
+      <w:r>
+        <w:separator/>
+      </w:r>
+    </w:p>
+  </w:endnote>
+  <w:endnote w:type="continuationSeparator" w:id="0">
+    <w:p>
+      <w:pPr>
+        <w:spacing w:after="0" w:line="240" w:lineRule="auto"/>
+      </w:pPr>
+      <w:r>
+        <w:continuationSeparator/>
+      </w:r>
+    </w:p>
+  </w:endnote>
+</w:endnotes>
+</file>
+
+<file path=word/footnotes.xml><?xml version="1.0" encoding="utf-8"?>
+<w:footnotes xmlns:wpc="http://schemas.microsoft.com/office/word/2010/wordprocessingCanvas" xmlns:cx="http://schemas.microsoft.com/office/drawing/2014/chartex" xmlns:cx1="http://schemas.microsoft.com/office/drawing/2015/9/8/chartex" xmlns:mc="http://schemas.openxmlformats.org/markup-compatibility/2006" xmlns:o="urn:schemas-microsoft-com:office:office" xmlns:r="http://schemas.openxmlformats.org/officeDocument/2006/relationships" xmlns:m="http://schemas.openxmlformats.org/officeDocument/2006/math" xmlns:v="urn:schemas-microsoft-com:vml" xmlns:wp14="http://schemas.microsoft.com/office/word/2010/wordprocessingDrawing" xmlns:wp="http://schemas.openxmlformats.org/drawingml/2006/wordprocessingDrawing" xmlns:w10="urn:schemas-microsoft-com:office:word" xmlns:w="http://schemas.openxmlformats.org/wordprocessingml/2006/main" xmlns:w14="http://schemas.microsoft.com/office/word/2010/wordml" xmlns:w15="http://schemas.microsoft.com/office/word/2012/wordml" xmlns:w16se="http://schemas.microsoft.com/office/word/2015/wordml/symex" xmlns:wpg="http://schemas.microsoft.com/office/word/2010/wordprocessingGroup" xmlns:wpi="http://schemas.microsoft.com/office/word/2010/wordprocessingInk" xmlns:wne="http://schemas.microsoft.com/office/word/2006/wordml" xmlns:wps="http://schemas.microsoft.com/office/word/2010/wordprocessingShape" mc:Ignorable="w14 w15 w16se wp14">
+  <w:footnote w:type="separator" w:id="-1">
+    <w:p>
+      <w:pPr>
+        <w:spacing w:after="0" w:line="240" w:lineRule="auto"/>
+      </w:pPr>
+      <w:r>
+        <w:separator/>
+      </w:r>
+    </w:p>
+  </w:footnote>
+  <w:footnote w:type="continuationSeparator" w:id="0">
+    <w:p>
+      <w:pPr>
+        <w:spacing w:after="0" w:line="240" w:lineRule="auto"/>
+      </w:pPr>
+      <w:r>
+        <w:continuationSeparator/>
+      </w:r>
+    </w:p>
+  </w:footnote>
+</w:footnotes>
+</file>
+
+<file path=word/header1.xml><?xml version="1.0" encoding="utf-8"?>
+<w:hdr xmlns:wpc="http://schemas.microsoft.com/office/word/2010/wordprocessingCanvas" xmlns:cx="http://schemas.microsoft.com/office/drawing/2014/chartex" xmlns:cx1="http://schemas.microsoft.com/office/drawing/2015/9/8/chartex" xmlns:mc="http://schemas.openxmlformats.org/markup-compatibility/2006" xmlns:o="urn:schemas-microsoft-com:office:office" xmlns:r="http://schemas.openxmlformats.org/officeDocument/2006/relationships" xmlns:m="http://schemas.openxmlformats.org/officeDocument/2006/math" xmlns:v="urn:schemas-microsoft-com:vml" xmlns:wp14="http://schemas.microsoft.com/office/word/2010/wordprocessingDrawing" xmlns:wp="http://schemas.openxmlformats.org/drawingml/2006/wordprocessingDrawing" xmlns:w10="urn:schemas-microsoft-com:office:word" xmlns:w="http://schemas.openxmlformats.org/wordprocessingml/2006/main" xmlns:w14="http://schemas.microsoft.com/office/word/2010/wordml" xmlns:w15="http://schemas.microsoft.com/office/word/2012/wordml" xmlns:w16se="http://schemas.microsoft.com/office/word/2015/wordml/symex" xmlns:wpg="http://schemas.microsoft.com/office/word/2010/wordprocessingGroup" xmlns:wpi="http://schemas.microsoft.com/office/word/2010/wordprocessingInk" xmlns:wne="http://schemas.microsoft.com/office/word/2006/wordml" xmlns:wps="http://schemas.microsoft.com/office/word/2010/wordprocessingShape" mc:Ignorable="w14 w15 w16se wp14">
+  <w:p>
+    <w:pPr>
+      <w:pStyle w:val="Header"/>
+      <w:rPr>
+        <w:rFonts w:hint="cs"/>
+        <w:lang w:bidi="fa-IR"/>
+      </w:rPr>
+    </w:pPr>
+  </w:p>
+</w:hdr>
 </file>
 
 <file path=word/numbering.xml><?xml version="1.0" encoding="utf-8"?>
@@ -864,6 +2449,50 @@
       </w:tblBorders>
     </w:tblPr>
   </w:style>
+  <w:style w:type="paragraph" w:styleId="Header">
+    <w:name w:val="header"/>
+    <w:basedOn w:val="Normal"/>
+    <w:link w:val="HeaderChar"/>
+    <w:uiPriority w:val="99"/>
+    <w:unhideWhenUsed/>
+    <w:rsid w:val="0089701F"/>
+    <w:pPr>
+      <w:tabs>
+        <w:tab w:val="center" w:pos="4680"/>
+        <w:tab w:val="right" w:pos="9360"/>
+      </w:tabs>
+      <w:spacing w:after="0" w:line="240" w:lineRule="auto"/>
+    </w:pPr>
+  </w:style>
+  <w:style w:type="character" w:customStyle="1" w:styleId="HeaderChar">
+    <w:name w:val="Header Char"/>
+    <w:basedOn w:val="DefaultParagraphFont"/>
+    <w:link w:val="Header"/>
+    <w:uiPriority w:val="99"/>
+    <w:rsid w:val="0089701F"/>
+  </w:style>
+  <w:style w:type="paragraph" w:styleId="Footer">
+    <w:name w:val="footer"/>
+    <w:basedOn w:val="Normal"/>
+    <w:link w:val="FooterChar"/>
+    <w:uiPriority w:val="99"/>
+    <w:unhideWhenUsed/>
+    <w:rsid w:val="0089701F"/>
+    <w:pPr>
+      <w:tabs>
+        <w:tab w:val="center" w:pos="4680"/>
+        <w:tab w:val="right" w:pos="9360"/>
+      </w:tabs>
+      <w:spacing w:after="0" w:line="240" w:lineRule="auto"/>
+    </w:pPr>
+  </w:style>
+  <w:style w:type="character" w:customStyle="1" w:styleId="FooterChar">
+    <w:name w:val="Footer Char"/>
+    <w:basedOn w:val="DefaultParagraphFont"/>
+    <w:link w:val="Footer"/>
+    <w:uiPriority w:val="99"/>
+    <w:rsid w:val="0089701F"/>
+  </w:style>
 </w:styles>
 </file>
 

</xml_diff>

<commit_message>
add and complete report completely
</commit_message>
<xml_diff>
--- a/Project/1_python/report.docx
+++ b/Project/1_python/report.docx
@@ -7,16 +7,16 @@
         <w:bidi/>
         <w:rPr>
           <w:rFonts w:ascii="Adobe Arabic" w:hAnsi="Adobe Arabic" w:cs="Adobe Arabic"/>
-          <w:sz w:val="26"/>
-          <w:szCs w:val="26"/>
+          <w:sz w:val="32"/>
+          <w:szCs w:val="32"/>
           <w:lang w:bidi="fa-IR"/>
         </w:rPr>
       </w:pPr>
       <w:r>
         <w:rPr>
           <w:rFonts w:ascii="Adobe Arabic" w:hAnsi="Adobe Arabic" w:cs="Adobe Arabic"/>
-          <w:sz w:val="26"/>
-          <w:szCs w:val="26"/>
+          <w:sz w:val="32"/>
+          <w:szCs w:val="32"/>
           <w:rtl/>
           <w:lang w:bidi="fa-IR"/>
         </w:rPr>
@@ -25,12 +25,25 @@
       <w:r>
         <w:rPr>
           <w:rFonts w:ascii="Adobe Arabic" w:hAnsi="Adobe Arabic" w:cs="Adobe Arabic"/>
-          <w:sz w:val="26"/>
-          <w:szCs w:val="26"/>
+          <w:sz w:val="32"/>
+          <w:szCs w:val="32"/>
           <w:lang w:bidi="fa-IR"/>
         </w:rPr>
         <w:t>TSP</w:t>
       </w:r>
+    </w:p>
+    <w:p>
+      <w:pPr>
+        <w:bidi/>
+        <w:rPr>
+          <w:rFonts w:ascii="Adobe Arabic" w:hAnsi="Adobe Arabic" w:cs="Adobe Arabic"/>
+          <w:sz w:val="32"/>
+          <w:szCs w:val="32"/>
+          <w:lang w:bidi="fa-IR"/>
+        </w:rPr>
+      </w:pPr>
+      <w:bookmarkStart w:id="0" w:name="_GoBack"/>
+      <w:bookmarkEnd w:id="0"/>
     </w:p>
     <w:p>
       <w:pPr>
@@ -42,16 +55,16 @@
         <w:bidi/>
         <w:rPr>
           <w:rFonts w:ascii="Adobe Arabic" w:hAnsi="Adobe Arabic" w:cs="Adobe Arabic"/>
-          <w:sz w:val="26"/>
-          <w:szCs w:val="26"/>
+          <w:sz w:val="32"/>
+          <w:szCs w:val="32"/>
           <w:lang w:bidi="fa-IR"/>
         </w:rPr>
       </w:pPr>
       <w:r>
         <w:rPr>
           <w:rFonts w:ascii="Adobe Arabic" w:hAnsi="Adobe Arabic" w:cs="Adobe Arabic"/>
-          <w:sz w:val="26"/>
-          <w:szCs w:val="26"/>
+          <w:sz w:val="32"/>
+          <w:szCs w:val="32"/>
           <w:rtl/>
           <w:lang w:bidi="fa-IR"/>
         </w:rPr>
@@ -60,8 +73,8 @@
       <w:r>
         <w:rPr>
           <w:rFonts w:ascii="Adobe Arabic" w:hAnsi="Adobe Arabic" w:cs="Adobe Arabic"/>
-          <w:sz w:val="26"/>
-          <w:szCs w:val="26"/>
+          <w:sz w:val="32"/>
+          <w:szCs w:val="32"/>
           <w:lang w:bidi="fa-IR"/>
         </w:rPr>
         <w:t>nearest-neighbor</w:t>
@@ -69,8 +82,8 @@
       <w:r>
         <w:rPr>
           <w:rFonts w:ascii="Adobe Arabic" w:hAnsi="Adobe Arabic" w:cs="Adobe Arabic"/>
-          <w:sz w:val="26"/>
-          <w:szCs w:val="26"/>
+          <w:sz w:val="32"/>
+          <w:szCs w:val="32"/>
           <w:rtl/>
           <w:lang w:bidi="fa-IR"/>
         </w:rPr>
@@ -83,17 +96,16 @@
         <w:bidi/>
         <w:rPr>
           <w:rFonts w:ascii="Adobe Arabic" w:hAnsi="Adobe Arabic" w:cs="Adobe Arabic"/>
-          <w:sz w:val="26"/>
-          <w:szCs w:val="26"/>
-          <w:rtl/>
+          <w:sz w:val="32"/>
+          <w:szCs w:val="32"/>
           <w:lang w:bidi="fa-IR"/>
         </w:rPr>
       </w:pPr>
       <w:r>
         <w:rPr>
           <w:rFonts w:ascii="Adobe Arabic" w:hAnsi="Adobe Arabic" w:cs="Adobe Arabic"/>
-          <w:sz w:val="26"/>
-          <w:szCs w:val="26"/>
+          <w:sz w:val="32"/>
+          <w:szCs w:val="32"/>
           <w:rtl/>
           <w:lang w:bidi="fa-IR"/>
         </w:rPr>
@@ -102,8 +114,8 @@
       <w:r>
         <w:rPr>
           <w:rFonts w:ascii="Adobe Arabic" w:hAnsi="Adobe Arabic" w:cs="Adobe Arabic"/>
-          <w:sz w:val="26"/>
-          <w:szCs w:val="26"/>
+          <w:sz w:val="32"/>
+          <w:szCs w:val="32"/>
           <w:lang w:bidi="fa-IR"/>
         </w:rPr>
         <w:t>exhaustive</w:t>
@@ -111,13 +123,26 @@
       <w:r>
         <w:rPr>
           <w:rFonts w:ascii="Adobe Arabic" w:hAnsi="Adobe Arabic" w:cs="Adobe Arabic"/>
-          <w:sz w:val="26"/>
-          <w:szCs w:val="26"/>
+          <w:sz w:val="32"/>
+          <w:szCs w:val="32"/>
           <w:rtl/>
           <w:lang w:bidi="fa-IR"/>
         </w:rPr>
         <w:t xml:space="preserve"> ما باید تمام حالاتی که میتوان نقاط ورودی را پیمایش کرد را بررسی کنیم و کم هزینه ترین حالت را به عنوان خروجی گزارش کنیم.</w:t>
       </w:r>
+    </w:p>
+    <w:p>
+      <w:pPr>
+        <w:pStyle w:val="ListParagraph"/>
+        <w:bidi/>
+        <w:rPr>
+          <w:rFonts w:ascii="Adobe Arabic" w:hAnsi="Adobe Arabic" w:cs="Adobe Arabic"/>
+          <w:sz w:val="32"/>
+          <w:szCs w:val="32"/>
+          <w:rtl/>
+          <w:lang w:bidi="fa-IR"/>
+        </w:rPr>
+      </w:pPr>
     </w:p>
     <w:p>
       <w:pPr>
@@ -129,16 +154,16 @@
         <w:bidi/>
         <w:rPr>
           <w:rFonts w:ascii="Adobe Arabic" w:hAnsi="Adobe Arabic" w:cs="Adobe Arabic"/>
-          <w:sz w:val="26"/>
-          <w:szCs w:val="26"/>
+          <w:sz w:val="32"/>
+          <w:szCs w:val="32"/>
           <w:lang w:bidi="fa-IR"/>
         </w:rPr>
       </w:pPr>
       <w:r>
         <w:rPr>
           <w:rFonts w:ascii="Adobe Arabic" w:hAnsi="Adobe Arabic" w:cs="Adobe Arabic"/>
-          <w:sz w:val="26"/>
-          <w:szCs w:val="26"/>
+          <w:sz w:val="32"/>
+          <w:szCs w:val="32"/>
           <w:lang w:bidi="fa-IR"/>
         </w:rPr>
         <w:t xml:space="preserve">  </w:t>
@@ -165,17 +190,17 @@
               <w:bidi/>
               <w:rPr>
                 <w:rFonts w:ascii="Adobe Arabic" w:hAnsi="Adobe Arabic" w:cs="Adobe Arabic"/>
-                <w:sz w:val="26"/>
-                <w:szCs w:val="26"/>
-                <w:rtl/>
-                <w:lang w:bidi="fa-IR"/>
-              </w:rPr>
-            </w:pPr>
-            <w:r>
-              <w:rPr>
-                <w:rFonts w:ascii="Adobe Arabic" w:hAnsi="Adobe Arabic" w:cs="Adobe Arabic"/>
-                <w:sz w:val="26"/>
-                <w:szCs w:val="26"/>
+                <w:sz w:val="32"/>
+                <w:szCs w:val="32"/>
+                <w:rtl/>
+                <w:lang w:bidi="fa-IR"/>
+              </w:rPr>
+            </w:pPr>
+            <w:r>
+              <w:rPr>
+                <w:rFonts w:ascii="Adobe Arabic" w:hAnsi="Adobe Arabic" w:cs="Adobe Arabic"/>
+                <w:sz w:val="32"/>
+                <w:szCs w:val="32"/>
                 <w:lang w:bidi="fa-IR"/>
               </w:rPr>
               <w:t>Exhaustive</w:t>
@@ -191,17 +216,17 @@
               <w:bidi/>
               <w:rPr>
                 <w:rFonts w:ascii="Adobe Arabic" w:hAnsi="Adobe Arabic" w:cs="Adobe Arabic"/>
-                <w:sz w:val="26"/>
-                <w:szCs w:val="26"/>
-                <w:rtl/>
-                <w:lang w:bidi="fa-IR"/>
-              </w:rPr>
-            </w:pPr>
-            <w:r>
-              <w:rPr>
-                <w:rFonts w:ascii="Adobe Arabic" w:hAnsi="Adobe Arabic" w:cs="Adobe Arabic"/>
-                <w:sz w:val="26"/>
-                <w:szCs w:val="26"/>
+                <w:sz w:val="32"/>
+                <w:szCs w:val="32"/>
+                <w:rtl/>
+                <w:lang w:bidi="fa-IR"/>
+              </w:rPr>
+            </w:pPr>
+            <w:r>
+              <w:rPr>
+                <w:rFonts w:ascii="Adobe Arabic" w:hAnsi="Adobe Arabic" w:cs="Adobe Arabic"/>
+                <w:sz w:val="32"/>
+                <w:szCs w:val="32"/>
                 <w:lang w:bidi="fa-IR"/>
               </w:rPr>
               <w:t>Nearest neighbor</w:t>
@@ -219,17 +244,17 @@
               <w:bidi/>
               <w:rPr>
                 <w:rFonts w:ascii="Adobe Arabic" w:hAnsi="Adobe Arabic" w:cs="Adobe Arabic"/>
-                <w:sz w:val="26"/>
-                <w:szCs w:val="26"/>
-                <w:rtl/>
-                <w:lang w:bidi="fa-IR"/>
-              </w:rPr>
-            </w:pPr>
-            <w:r>
-              <w:rPr>
-                <w:rFonts w:ascii="Adobe Arabic" w:hAnsi="Adobe Arabic" w:cs="Adobe Arabic"/>
-                <w:sz w:val="26"/>
-                <w:szCs w:val="26"/>
+                <w:sz w:val="32"/>
+                <w:szCs w:val="32"/>
+                <w:rtl/>
+                <w:lang w:bidi="fa-IR"/>
+              </w:rPr>
+            </w:pPr>
+            <w:r>
+              <w:rPr>
+                <w:rFonts w:ascii="Adobe Arabic" w:hAnsi="Adobe Arabic" w:cs="Adobe Arabic"/>
+                <w:sz w:val="32"/>
+                <w:szCs w:val="32"/>
                 <w:lang w:bidi="fa-IR"/>
               </w:rPr>
               <w:t>n * n!</w:t>
@@ -245,8 +270,8 @@
               <w:bidi/>
               <w:rPr>
                 <w:rFonts w:ascii="Adobe Arabic" w:hAnsi="Adobe Arabic" w:cs="Adobe Arabic"/>
-                <w:sz w:val="26"/>
-                <w:szCs w:val="26"/>
+                <w:sz w:val="32"/>
+                <w:szCs w:val="32"/>
                 <w:vertAlign w:val="superscript"/>
                 <w:rtl/>
                 <w:lang w:bidi="fa-IR"/>
@@ -255,8 +280,8 @@
             <w:r>
               <w:rPr>
                 <w:rFonts w:ascii="Adobe Arabic" w:hAnsi="Adobe Arabic" w:cs="Adobe Arabic"/>
-                <w:sz w:val="26"/>
-                <w:szCs w:val="26"/>
+                <w:sz w:val="32"/>
+                <w:szCs w:val="32"/>
                 <w:lang w:bidi="fa-IR"/>
               </w:rPr>
               <w:t>n</w:t>
@@ -264,8 +289,8 @@
             <w:r>
               <w:rPr>
                 <w:rFonts w:ascii="Adobe Arabic" w:hAnsi="Adobe Arabic" w:cs="Adobe Arabic"/>
-                <w:sz w:val="26"/>
-                <w:szCs w:val="26"/>
+                <w:sz w:val="32"/>
+                <w:szCs w:val="32"/>
                 <w:vertAlign w:val="superscript"/>
                 <w:lang w:bidi="fa-IR"/>
               </w:rPr>
@@ -280,8 +305,8 @@
         <w:bidi/>
         <w:rPr>
           <w:rFonts w:ascii="Adobe Arabic" w:hAnsi="Adobe Arabic" w:cs="Adobe Arabic"/>
-          <w:sz w:val="26"/>
-          <w:szCs w:val="26"/>
+          <w:sz w:val="32"/>
+          <w:szCs w:val="32"/>
           <w:rtl/>
           <w:lang w:bidi="fa-IR"/>
         </w:rPr>
@@ -297,16 +322,16 @@
         <w:bidi/>
         <w:rPr>
           <w:rFonts w:ascii="Adobe Arabic" w:hAnsi="Adobe Arabic" w:cs="Adobe Arabic"/>
-          <w:sz w:val="26"/>
-          <w:szCs w:val="26"/>
+          <w:sz w:val="32"/>
+          <w:szCs w:val="32"/>
           <w:lang w:bidi="fa-IR"/>
         </w:rPr>
       </w:pPr>
       <w:r>
         <w:rPr>
           <w:rFonts w:ascii="Adobe Arabic" w:hAnsi="Adobe Arabic" w:cs="Adobe Arabic"/>
-          <w:sz w:val="26"/>
-          <w:szCs w:val="26"/>
+          <w:sz w:val="32"/>
+          <w:szCs w:val="32"/>
           <w:lang w:bidi="fa-IR"/>
         </w:rPr>
         <w:t xml:space="preserve"> </w:t>
@@ -318,16 +343,28 @@
         <w:ind w:left="360"/>
         <w:rPr>
           <w:rFonts w:ascii="Adobe Arabic" w:hAnsi="Adobe Arabic" w:cs="Adobe Arabic"/>
-          <w:sz w:val="26"/>
-          <w:szCs w:val="26"/>
+          <w:sz w:val="32"/>
+          <w:szCs w:val="32"/>
+          <w:lang w:bidi="fa-IR"/>
+        </w:rPr>
+      </w:pPr>
+    </w:p>
+    <w:p>
+      <w:pPr>
+        <w:bidi/>
+        <w:ind w:left="360"/>
+        <w:rPr>
+          <w:rFonts w:ascii="Adobe Arabic" w:hAnsi="Adobe Arabic" w:cs="Adobe Arabic"/>
+          <w:sz w:val="32"/>
+          <w:szCs w:val="32"/>
           <w:lang w:bidi="fa-IR"/>
         </w:rPr>
       </w:pPr>
       <w:r>
         <w:rPr>
           <w:rFonts w:ascii="Adobe Arabic" w:hAnsi="Adobe Arabic" w:cs="Adobe Arabic" w:hint="cs"/>
-          <w:sz w:val="26"/>
-          <w:szCs w:val="26"/>
+          <w:sz w:val="32"/>
+          <w:szCs w:val="32"/>
           <w:rtl/>
           <w:lang w:bidi="fa-IR"/>
         </w:rPr>
@@ -336,8 +373,8 @@
       <w:r>
         <w:rPr>
           <w:rFonts w:ascii="Adobe Arabic" w:hAnsi="Adobe Arabic" w:cs="Adobe Arabic"/>
-          <w:sz w:val="26"/>
-          <w:szCs w:val="26"/>
+          <w:sz w:val="32"/>
+          <w:szCs w:val="32"/>
           <w:lang w:bidi="fa-IR"/>
         </w:rPr>
         <w:t>nearest-neighbor</w:t>
@@ -369,8 +406,8 @@
               <w:jc w:val="center"/>
               <w:rPr>
                 <w:rFonts w:ascii="Adobe Arabic" w:hAnsi="Adobe Arabic" w:cs="Adobe Arabic"/>
-                <w:sz w:val="26"/>
-                <w:szCs w:val="26"/>
+                <w:sz w:val="32"/>
+                <w:szCs w:val="32"/>
                 <w:rtl/>
                 <w:lang w:bidi="fa-IR"/>
               </w:rPr>
@@ -378,8 +415,8 @@
             <w:r>
               <w:rPr>
                 <w:rFonts w:ascii="Adobe Arabic" w:hAnsi="Adobe Arabic" w:cs="Adobe Arabic" w:hint="cs"/>
-                <w:sz w:val="26"/>
-                <w:szCs w:val="26"/>
+                <w:sz w:val="32"/>
+                <w:szCs w:val="32"/>
                 <w:rtl/>
                 <w:lang w:bidi="fa-IR"/>
               </w:rPr>
@@ -398,8 +435,8 @@
               <w:jc w:val="center"/>
               <w:rPr>
                 <w:rFonts w:ascii="Adobe Arabic" w:hAnsi="Adobe Arabic" w:cs="Adobe Arabic"/>
-                <w:sz w:val="26"/>
-                <w:szCs w:val="26"/>
+                <w:sz w:val="32"/>
+                <w:szCs w:val="32"/>
                 <w:rtl/>
                 <w:lang w:bidi="fa-IR"/>
               </w:rPr>
@@ -407,8 +444,8 @@
             <w:r>
               <w:rPr>
                 <w:rFonts w:ascii="Adobe Arabic" w:hAnsi="Adobe Arabic" w:cs="Adobe Arabic" w:hint="cs"/>
-                <w:sz w:val="26"/>
-                <w:szCs w:val="26"/>
+                <w:sz w:val="32"/>
+                <w:szCs w:val="32"/>
                 <w:rtl/>
                 <w:lang w:bidi="fa-IR"/>
               </w:rPr>
@@ -427,8 +464,8 @@
               <w:jc w:val="center"/>
               <w:rPr>
                 <w:rFonts w:ascii="Adobe Arabic" w:hAnsi="Adobe Arabic" w:cs="Adobe Arabic"/>
-                <w:sz w:val="26"/>
-                <w:szCs w:val="26"/>
+                <w:sz w:val="32"/>
+                <w:szCs w:val="32"/>
                 <w:rtl/>
                 <w:lang w:bidi="fa-IR"/>
               </w:rPr>
@@ -436,8 +473,8 @@
             <w:r>
               <w:rPr>
                 <w:rFonts w:ascii="Adobe Arabic" w:hAnsi="Adobe Arabic" w:cs="Adobe Arabic" w:hint="cs"/>
-                <w:sz w:val="26"/>
-                <w:szCs w:val="26"/>
+                <w:sz w:val="32"/>
+                <w:szCs w:val="32"/>
                 <w:rtl/>
                 <w:lang w:bidi="fa-IR"/>
               </w:rPr>
@@ -456,8 +493,8 @@
               <w:jc w:val="center"/>
               <w:rPr>
                 <w:rFonts w:ascii="Adobe Arabic" w:hAnsi="Adobe Arabic" w:cs="Adobe Arabic"/>
-                <w:sz w:val="26"/>
-                <w:szCs w:val="26"/>
+                <w:sz w:val="32"/>
+                <w:szCs w:val="32"/>
                 <w:rtl/>
                 <w:lang w:bidi="fa-IR"/>
               </w:rPr>
@@ -465,8 +502,8 @@
             <w:r>
               <w:rPr>
                 <w:rFonts w:ascii="Adobe Arabic" w:hAnsi="Adobe Arabic" w:cs="Adobe Arabic" w:hint="cs"/>
-                <w:sz w:val="26"/>
-                <w:szCs w:val="26"/>
+                <w:sz w:val="32"/>
+                <w:szCs w:val="32"/>
                 <w:rtl/>
                 <w:lang w:bidi="fa-IR"/>
               </w:rPr>
@@ -485,8 +522,8 @@
               <w:jc w:val="center"/>
               <w:rPr>
                 <w:rFonts w:ascii="Adobe Arabic" w:hAnsi="Adobe Arabic" w:cs="Adobe Arabic"/>
-                <w:sz w:val="26"/>
-                <w:szCs w:val="26"/>
+                <w:sz w:val="32"/>
+                <w:szCs w:val="32"/>
                 <w:rtl/>
                 <w:lang w:bidi="fa-IR"/>
               </w:rPr>
@@ -506,17 +543,17 @@
               <w:jc w:val="center"/>
               <w:rPr>
                 <w:rFonts w:ascii="Adobe Arabic" w:hAnsi="Adobe Arabic" w:cs="Adobe Arabic"/>
-                <w:sz w:val="26"/>
-                <w:szCs w:val="26"/>
-                <w:rtl/>
-                <w:lang w:bidi="fa-IR"/>
-              </w:rPr>
-            </w:pPr>
-            <w:r>
-              <w:rPr>
-                <w:rFonts w:ascii="Adobe Arabic" w:hAnsi="Adobe Arabic" w:cs="Adobe Arabic"/>
-                <w:sz w:val="26"/>
-                <w:szCs w:val="26"/>
+                <w:sz w:val="32"/>
+                <w:szCs w:val="32"/>
+                <w:rtl/>
+                <w:lang w:bidi="fa-IR"/>
+              </w:rPr>
+            </w:pPr>
+            <w:r>
+              <w:rPr>
+                <w:rFonts w:ascii="Adobe Arabic" w:hAnsi="Adobe Arabic" w:cs="Adobe Arabic"/>
+                <w:sz w:val="32"/>
+                <w:szCs w:val="32"/>
                 <w:lang w:bidi="fa-IR"/>
               </w:rPr>
               <w:t>348</w:t>
@@ -534,17 +571,17 @@
               <w:jc w:val="center"/>
               <w:rPr>
                 <w:rFonts w:ascii="Adobe Arabic" w:hAnsi="Adobe Arabic" w:cs="Adobe Arabic"/>
-                <w:sz w:val="26"/>
-                <w:szCs w:val="26"/>
-                <w:rtl/>
-                <w:lang w:bidi="fa-IR"/>
-              </w:rPr>
-            </w:pPr>
-            <w:r>
-              <w:rPr>
-                <w:rFonts w:ascii="Adobe Arabic" w:hAnsi="Adobe Arabic" w:cs="Adobe Arabic"/>
-                <w:sz w:val="26"/>
-                <w:szCs w:val="26"/>
+                <w:sz w:val="32"/>
+                <w:szCs w:val="32"/>
+                <w:rtl/>
+                <w:lang w:bidi="fa-IR"/>
+              </w:rPr>
+            </w:pPr>
+            <w:r>
+              <w:rPr>
+                <w:rFonts w:ascii="Adobe Arabic" w:hAnsi="Adobe Arabic" w:cs="Adobe Arabic"/>
+                <w:sz w:val="32"/>
+                <w:szCs w:val="32"/>
                 <w:lang w:bidi="fa-IR"/>
               </w:rPr>
               <w:t>372</w:t>
@@ -562,17 +599,17 @@
               <w:jc w:val="center"/>
               <w:rPr>
                 <w:rFonts w:ascii="Adobe Arabic" w:hAnsi="Adobe Arabic" w:cs="Adobe Arabic"/>
-                <w:sz w:val="26"/>
-                <w:szCs w:val="26"/>
-                <w:rtl/>
-                <w:lang w:bidi="fa-IR"/>
-              </w:rPr>
-            </w:pPr>
-            <w:r>
-              <w:rPr>
-                <w:rFonts w:ascii="Adobe Arabic" w:hAnsi="Adobe Arabic" w:cs="Adobe Arabic"/>
-                <w:sz w:val="26"/>
-                <w:szCs w:val="26"/>
+                <w:sz w:val="32"/>
+                <w:szCs w:val="32"/>
+                <w:rtl/>
+                <w:lang w:bidi="fa-IR"/>
+              </w:rPr>
+            </w:pPr>
+            <w:r>
+              <w:rPr>
+                <w:rFonts w:ascii="Adobe Arabic" w:hAnsi="Adobe Arabic" w:cs="Adobe Arabic"/>
+                <w:sz w:val="32"/>
+                <w:szCs w:val="32"/>
                 <w:lang w:bidi="fa-IR"/>
               </w:rPr>
               <w:t>356</w:t>
@@ -590,16 +627,16 @@
               <w:jc w:val="center"/>
               <w:rPr>
                 <w:rFonts w:ascii="Adobe Arabic" w:hAnsi="Adobe Arabic" w:cs="Adobe Arabic"/>
-                <w:sz w:val="26"/>
-                <w:szCs w:val="26"/>
-                <w:lang w:bidi="fa-IR"/>
-              </w:rPr>
-            </w:pPr>
-            <w:r>
-              <w:rPr>
-                <w:rFonts w:ascii="Adobe Arabic" w:hAnsi="Adobe Arabic" w:cs="Adobe Arabic"/>
-                <w:sz w:val="26"/>
-                <w:szCs w:val="26"/>
+                <w:sz w:val="32"/>
+                <w:szCs w:val="32"/>
+                <w:lang w:bidi="fa-IR"/>
+              </w:rPr>
+            </w:pPr>
+            <w:r>
+              <w:rPr>
+                <w:rFonts w:ascii="Adobe Arabic" w:hAnsi="Adobe Arabic" w:cs="Adobe Arabic"/>
+                <w:sz w:val="32"/>
+                <w:szCs w:val="32"/>
                 <w:lang w:bidi="fa-IR"/>
               </w:rPr>
               <w:t>379</w:t>
@@ -617,16 +654,16 @@
               <w:jc w:val="center"/>
               <w:rPr>
                 <w:rFonts w:ascii="Adobe Arabic" w:hAnsi="Adobe Arabic" w:cs="Adobe Arabic"/>
-                <w:sz w:val="26"/>
-                <w:szCs w:val="26"/>
+                <w:sz w:val="32"/>
+                <w:szCs w:val="32"/>
                 <w:lang w:bidi="fa-IR"/>
               </w:rPr>
             </w:pPr>
             <w:r>
               <w:rPr>
                 <w:rFonts w:ascii="Adobe Arabic" w:hAnsi="Adobe Arabic" w:cs="Adobe Arabic" w:hint="cs"/>
-                <w:sz w:val="26"/>
-                <w:szCs w:val="26"/>
+                <w:sz w:val="32"/>
+                <w:szCs w:val="32"/>
                 <w:rtl/>
                 <w:lang w:bidi="fa-IR"/>
               </w:rPr>
@@ -635,8 +672,8 @@
             <w:r>
               <w:rPr>
                 <w:rFonts w:ascii="Adobe Arabic" w:hAnsi="Adobe Arabic" w:cs="Adobe Arabic"/>
-                <w:sz w:val="26"/>
-                <w:szCs w:val="26"/>
+                <w:sz w:val="32"/>
+                <w:szCs w:val="32"/>
                 <w:lang w:bidi="fa-IR"/>
               </w:rPr>
               <w:t xml:space="preserve"> us </w:t>
@@ -656,17 +693,17 @@
               <w:jc w:val="center"/>
               <w:rPr>
                 <w:rFonts w:ascii="Adobe Arabic" w:hAnsi="Adobe Arabic" w:cs="Adobe Arabic"/>
-                <w:sz w:val="26"/>
-                <w:szCs w:val="26"/>
-                <w:rtl/>
-                <w:lang w:bidi="fa-IR"/>
-              </w:rPr>
-            </w:pPr>
-            <w:r>
-              <w:rPr>
-                <w:rFonts w:ascii="Adobe Arabic" w:hAnsi="Adobe Arabic" w:cs="Adobe Arabic"/>
-                <w:sz w:val="26"/>
-                <w:szCs w:val="26"/>
+                <w:sz w:val="32"/>
+                <w:szCs w:val="32"/>
+                <w:rtl/>
+                <w:lang w:bidi="fa-IR"/>
+              </w:rPr>
+            </w:pPr>
+            <w:r>
+              <w:rPr>
+                <w:rFonts w:ascii="Adobe Arabic" w:hAnsi="Adobe Arabic" w:cs="Adobe Arabic"/>
+                <w:sz w:val="32"/>
+                <w:szCs w:val="32"/>
                 <w:lang w:bidi="fa-IR"/>
               </w:rPr>
               <w:t>511</w:t>
@@ -684,17 +721,17 @@
               <w:jc w:val="center"/>
               <w:rPr>
                 <w:rFonts w:ascii="Adobe Arabic" w:hAnsi="Adobe Arabic" w:cs="Adobe Arabic"/>
-                <w:sz w:val="26"/>
-                <w:szCs w:val="26"/>
-                <w:rtl/>
-                <w:lang w:bidi="fa-IR"/>
-              </w:rPr>
-            </w:pPr>
-            <w:r>
-              <w:rPr>
-                <w:rFonts w:ascii="Adobe Arabic" w:hAnsi="Adobe Arabic" w:cs="Adobe Arabic"/>
-                <w:sz w:val="26"/>
-                <w:szCs w:val="26"/>
+                <w:sz w:val="32"/>
+                <w:szCs w:val="32"/>
+                <w:rtl/>
+                <w:lang w:bidi="fa-IR"/>
+              </w:rPr>
+            </w:pPr>
+            <w:r>
+              <w:rPr>
+                <w:rFonts w:ascii="Adobe Arabic" w:hAnsi="Adobe Arabic" w:cs="Adobe Arabic"/>
+                <w:sz w:val="32"/>
+                <w:szCs w:val="32"/>
                 <w:lang w:bidi="fa-IR"/>
               </w:rPr>
               <w:t>336</w:t>
@@ -712,17 +749,17 @@
               <w:jc w:val="center"/>
               <w:rPr>
                 <w:rFonts w:ascii="Adobe Arabic" w:hAnsi="Adobe Arabic" w:cs="Adobe Arabic"/>
-                <w:sz w:val="26"/>
-                <w:szCs w:val="26"/>
-                <w:rtl/>
-                <w:lang w:bidi="fa-IR"/>
-              </w:rPr>
-            </w:pPr>
-            <w:r>
-              <w:rPr>
-                <w:rFonts w:ascii="Adobe Arabic" w:hAnsi="Adobe Arabic" w:cs="Adobe Arabic"/>
-                <w:sz w:val="26"/>
-                <w:szCs w:val="26"/>
+                <w:sz w:val="32"/>
+                <w:szCs w:val="32"/>
+                <w:rtl/>
+                <w:lang w:bidi="fa-IR"/>
+              </w:rPr>
+            </w:pPr>
+            <w:r>
+              <w:rPr>
+                <w:rFonts w:ascii="Adobe Arabic" w:hAnsi="Adobe Arabic" w:cs="Adobe Arabic"/>
+                <w:sz w:val="32"/>
+                <w:szCs w:val="32"/>
                 <w:lang w:bidi="fa-IR"/>
               </w:rPr>
               <w:t>381</w:t>
@@ -740,17 +777,17 @@
               <w:jc w:val="center"/>
               <w:rPr>
                 <w:rFonts w:ascii="Adobe Arabic" w:hAnsi="Adobe Arabic" w:cs="Adobe Arabic"/>
-                <w:sz w:val="26"/>
-                <w:szCs w:val="26"/>
-                <w:rtl/>
-                <w:lang w:bidi="fa-IR"/>
-              </w:rPr>
-            </w:pPr>
-            <w:r>
-              <w:rPr>
-                <w:rFonts w:ascii="Adobe Arabic" w:hAnsi="Adobe Arabic" w:cs="Adobe Arabic"/>
-                <w:sz w:val="26"/>
-                <w:szCs w:val="26"/>
+                <w:sz w:val="32"/>
+                <w:szCs w:val="32"/>
+                <w:rtl/>
+                <w:lang w:bidi="fa-IR"/>
+              </w:rPr>
+            </w:pPr>
+            <w:r>
+              <w:rPr>
+                <w:rFonts w:ascii="Adobe Arabic" w:hAnsi="Adobe Arabic" w:cs="Adobe Arabic"/>
+                <w:sz w:val="32"/>
+                <w:szCs w:val="32"/>
                 <w:lang w:bidi="fa-IR"/>
               </w:rPr>
               <w:t>355</w:t>
@@ -768,8 +805,8 @@
               <w:jc w:val="center"/>
               <w:rPr>
                 <w:rFonts w:ascii="Adobe Arabic" w:hAnsi="Adobe Arabic" w:cs="Adobe Arabic"/>
-                <w:sz w:val="26"/>
-                <w:szCs w:val="26"/>
+                <w:sz w:val="32"/>
+                <w:szCs w:val="32"/>
                 <w:rtl/>
                 <w:lang w:bidi="fa-IR"/>
               </w:rPr>
@@ -777,8 +814,8 @@
             <w:r>
               <w:rPr>
                 <w:rFonts w:ascii="Adobe Arabic" w:hAnsi="Adobe Arabic" w:cs="Adobe Arabic" w:hint="cs"/>
-                <w:sz w:val="26"/>
-                <w:szCs w:val="26"/>
+                <w:sz w:val="32"/>
+                <w:szCs w:val="32"/>
                 <w:rtl/>
                 <w:lang w:bidi="fa-IR"/>
               </w:rPr>
@@ -787,8 +824,8 @@
             <w:r>
               <w:rPr>
                 <w:rFonts w:ascii="Adobe Arabic" w:hAnsi="Adobe Arabic" w:cs="Adobe Arabic"/>
-                <w:sz w:val="26"/>
-                <w:szCs w:val="26"/>
+                <w:sz w:val="32"/>
+                <w:szCs w:val="32"/>
                 <w:lang w:bidi="fa-IR"/>
               </w:rPr>
               <w:t xml:space="preserve"> us </w:t>
@@ -808,17 +845,17 @@
               <w:jc w:val="center"/>
               <w:rPr>
                 <w:rFonts w:ascii="Adobe Arabic" w:hAnsi="Adobe Arabic" w:cs="Adobe Arabic"/>
-                <w:sz w:val="26"/>
-                <w:szCs w:val="26"/>
-                <w:rtl/>
-                <w:lang w:bidi="fa-IR"/>
-              </w:rPr>
-            </w:pPr>
-            <w:r>
-              <w:rPr>
-                <w:rFonts w:ascii="Adobe Arabic" w:hAnsi="Adobe Arabic" w:cs="Adobe Arabic"/>
-                <w:sz w:val="26"/>
-                <w:szCs w:val="26"/>
+                <w:sz w:val="32"/>
+                <w:szCs w:val="32"/>
+                <w:rtl/>
+                <w:lang w:bidi="fa-IR"/>
+              </w:rPr>
+            </w:pPr>
+            <w:r>
+              <w:rPr>
+                <w:rFonts w:ascii="Adobe Arabic" w:hAnsi="Adobe Arabic" w:cs="Adobe Arabic"/>
+                <w:sz w:val="32"/>
+                <w:szCs w:val="32"/>
                 <w:lang w:bidi="fa-IR"/>
               </w:rPr>
               <w:t>341</w:t>
@@ -836,17 +873,17 @@
               <w:jc w:val="center"/>
               <w:rPr>
                 <w:rFonts w:ascii="Adobe Arabic" w:hAnsi="Adobe Arabic" w:cs="Adobe Arabic"/>
-                <w:sz w:val="26"/>
-                <w:szCs w:val="26"/>
-                <w:rtl/>
-                <w:lang w:bidi="fa-IR"/>
-              </w:rPr>
-            </w:pPr>
-            <w:r>
-              <w:rPr>
-                <w:rFonts w:ascii="Adobe Arabic" w:hAnsi="Adobe Arabic" w:cs="Adobe Arabic"/>
-                <w:sz w:val="26"/>
-                <w:szCs w:val="26"/>
+                <w:sz w:val="32"/>
+                <w:szCs w:val="32"/>
+                <w:rtl/>
+                <w:lang w:bidi="fa-IR"/>
+              </w:rPr>
+            </w:pPr>
+            <w:r>
+              <w:rPr>
+                <w:rFonts w:ascii="Adobe Arabic" w:hAnsi="Adobe Arabic" w:cs="Adobe Arabic"/>
+                <w:sz w:val="32"/>
+                <w:szCs w:val="32"/>
                 <w:lang w:bidi="fa-IR"/>
               </w:rPr>
               <w:t>320</w:t>
@@ -864,17 +901,17 @@
               <w:jc w:val="center"/>
               <w:rPr>
                 <w:rFonts w:ascii="Adobe Arabic" w:hAnsi="Adobe Arabic" w:cs="Adobe Arabic"/>
-                <w:sz w:val="26"/>
-                <w:szCs w:val="26"/>
-                <w:rtl/>
-                <w:lang w:bidi="fa-IR"/>
-              </w:rPr>
-            </w:pPr>
-            <w:r>
-              <w:rPr>
-                <w:rFonts w:ascii="Adobe Arabic" w:hAnsi="Adobe Arabic" w:cs="Adobe Arabic"/>
-                <w:sz w:val="26"/>
-                <w:szCs w:val="26"/>
+                <w:sz w:val="32"/>
+                <w:szCs w:val="32"/>
+                <w:rtl/>
+                <w:lang w:bidi="fa-IR"/>
+              </w:rPr>
+            </w:pPr>
+            <w:r>
+              <w:rPr>
+                <w:rFonts w:ascii="Adobe Arabic" w:hAnsi="Adobe Arabic" w:cs="Adobe Arabic"/>
+                <w:sz w:val="32"/>
+                <w:szCs w:val="32"/>
                 <w:lang w:bidi="fa-IR"/>
               </w:rPr>
               <w:t>361</w:t>
@@ -892,17 +929,17 @@
               <w:jc w:val="center"/>
               <w:rPr>
                 <w:rFonts w:ascii="Adobe Arabic" w:hAnsi="Adobe Arabic" w:cs="Adobe Arabic"/>
-                <w:sz w:val="26"/>
-                <w:szCs w:val="26"/>
-                <w:rtl/>
-                <w:lang w:bidi="fa-IR"/>
-              </w:rPr>
-            </w:pPr>
-            <w:r>
-              <w:rPr>
-                <w:rFonts w:ascii="Adobe Arabic" w:hAnsi="Adobe Arabic" w:cs="Adobe Arabic"/>
-                <w:sz w:val="26"/>
-                <w:szCs w:val="26"/>
+                <w:sz w:val="32"/>
+                <w:szCs w:val="32"/>
+                <w:rtl/>
+                <w:lang w:bidi="fa-IR"/>
+              </w:rPr>
+            </w:pPr>
+            <w:r>
+              <w:rPr>
+                <w:rFonts w:ascii="Adobe Arabic" w:hAnsi="Adobe Arabic" w:cs="Adobe Arabic"/>
+                <w:sz w:val="32"/>
+                <w:szCs w:val="32"/>
                 <w:lang w:bidi="fa-IR"/>
               </w:rPr>
               <w:t>367</w:t>
@@ -920,8 +957,8 @@
               <w:jc w:val="center"/>
               <w:rPr>
                 <w:rFonts w:ascii="Adobe Arabic" w:hAnsi="Adobe Arabic" w:cs="Adobe Arabic"/>
-                <w:sz w:val="26"/>
-                <w:szCs w:val="26"/>
+                <w:sz w:val="32"/>
+                <w:szCs w:val="32"/>
                 <w:rtl/>
                 <w:lang w:bidi="fa-IR"/>
               </w:rPr>
@@ -929,8 +966,8 @@
             <w:r>
               <w:rPr>
                 <w:rFonts w:ascii="Adobe Arabic" w:hAnsi="Adobe Arabic" w:cs="Adobe Arabic" w:hint="cs"/>
-                <w:sz w:val="26"/>
-                <w:szCs w:val="26"/>
+                <w:sz w:val="32"/>
+                <w:szCs w:val="32"/>
                 <w:rtl/>
                 <w:lang w:bidi="fa-IR"/>
               </w:rPr>
@@ -939,8 +976,8 @@
             <w:r>
               <w:rPr>
                 <w:rFonts w:ascii="Adobe Arabic" w:hAnsi="Adobe Arabic" w:cs="Adobe Arabic"/>
-                <w:sz w:val="26"/>
-                <w:szCs w:val="26"/>
+                <w:sz w:val="32"/>
+                <w:szCs w:val="32"/>
                 <w:lang w:bidi="fa-IR"/>
               </w:rPr>
               <w:t xml:space="preserve"> us </w:t>
@@ -960,69 +997,105 @@
               <w:jc w:val="center"/>
               <w:rPr>
                 <w:rFonts w:ascii="Adobe Arabic" w:hAnsi="Adobe Arabic" w:cs="Adobe Arabic"/>
-                <w:sz w:val="26"/>
-                <w:szCs w:val="26"/>
-                <w:rtl/>
-                <w:lang w:bidi="fa-IR"/>
-              </w:rPr>
-            </w:pPr>
-          </w:p>
-        </w:tc>
-        <w:tc>
-          <w:tcPr>
-            <w:tcW w:w="1870" w:type="dxa"/>
-            <w:vAlign w:val="center"/>
-          </w:tcPr>
-          <w:p>
-            <w:pPr>
-              <w:bidi/>
-              <w:jc w:val="center"/>
-              <w:rPr>
-                <w:rFonts w:ascii="Adobe Arabic" w:hAnsi="Adobe Arabic" w:cs="Adobe Arabic"/>
-                <w:sz w:val="26"/>
-                <w:szCs w:val="26"/>
-                <w:rtl/>
-                <w:lang w:bidi="fa-IR"/>
-              </w:rPr>
-            </w:pPr>
-          </w:p>
-        </w:tc>
-        <w:tc>
-          <w:tcPr>
-            <w:tcW w:w="1870" w:type="dxa"/>
-            <w:vAlign w:val="center"/>
-          </w:tcPr>
-          <w:p>
-            <w:pPr>
-              <w:bidi/>
-              <w:jc w:val="center"/>
-              <w:rPr>
-                <w:rFonts w:ascii="Adobe Arabic" w:hAnsi="Adobe Arabic" w:cs="Adobe Arabic"/>
-                <w:sz w:val="26"/>
-                <w:szCs w:val="26"/>
-                <w:rtl/>
-                <w:lang w:bidi="fa-IR"/>
-              </w:rPr>
-            </w:pPr>
-          </w:p>
-        </w:tc>
-        <w:tc>
-          <w:tcPr>
-            <w:tcW w:w="1870" w:type="dxa"/>
-            <w:vAlign w:val="center"/>
-          </w:tcPr>
-          <w:p>
-            <w:pPr>
-              <w:bidi/>
-              <w:jc w:val="center"/>
-              <w:rPr>
-                <w:rFonts w:ascii="Adobe Arabic" w:hAnsi="Adobe Arabic" w:cs="Adobe Arabic"/>
-                <w:sz w:val="26"/>
-                <w:szCs w:val="26"/>
-                <w:rtl/>
-                <w:lang w:bidi="fa-IR"/>
-              </w:rPr>
-            </w:pPr>
+                <w:sz w:val="32"/>
+                <w:szCs w:val="32"/>
+                <w:rtl/>
+                <w:lang w:bidi="fa-IR"/>
+              </w:rPr>
+            </w:pPr>
+            <w:r>
+              <w:rPr>
+                <w:rFonts w:ascii="Adobe Arabic" w:hAnsi="Adobe Arabic" w:cs="Adobe Arabic"/>
+                <w:sz w:val="32"/>
+                <w:szCs w:val="32"/>
+                <w:lang w:bidi="fa-IR"/>
+              </w:rPr>
+              <w:t>400</w:t>
+            </w:r>
+          </w:p>
+        </w:tc>
+        <w:tc>
+          <w:tcPr>
+            <w:tcW w:w="1870" w:type="dxa"/>
+            <w:vAlign w:val="center"/>
+          </w:tcPr>
+          <w:p>
+            <w:pPr>
+              <w:bidi/>
+              <w:jc w:val="center"/>
+              <w:rPr>
+                <w:rFonts w:ascii="Adobe Arabic" w:hAnsi="Adobe Arabic" w:cs="Adobe Arabic"/>
+                <w:sz w:val="32"/>
+                <w:szCs w:val="32"/>
+                <w:rtl/>
+                <w:lang w:bidi="fa-IR"/>
+              </w:rPr>
+            </w:pPr>
+            <w:r>
+              <w:rPr>
+                <w:rFonts w:ascii="Adobe Arabic" w:hAnsi="Adobe Arabic" w:cs="Adobe Arabic"/>
+                <w:sz w:val="32"/>
+                <w:szCs w:val="32"/>
+                <w:lang w:bidi="fa-IR"/>
+              </w:rPr>
+              <w:t>342</w:t>
+            </w:r>
+          </w:p>
+        </w:tc>
+        <w:tc>
+          <w:tcPr>
+            <w:tcW w:w="1870" w:type="dxa"/>
+            <w:vAlign w:val="center"/>
+          </w:tcPr>
+          <w:p>
+            <w:pPr>
+              <w:bidi/>
+              <w:jc w:val="center"/>
+              <w:rPr>
+                <w:rFonts w:ascii="Adobe Arabic" w:hAnsi="Adobe Arabic" w:cs="Adobe Arabic"/>
+                <w:sz w:val="32"/>
+                <w:szCs w:val="32"/>
+                <w:rtl/>
+                <w:lang w:bidi="fa-IR"/>
+              </w:rPr>
+            </w:pPr>
+            <w:r>
+              <w:rPr>
+                <w:rFonts w:ascii="Adobe Arabic" w:hAnsi="Adobe Arabic" w:cs="Adobe Arabic"/>
+                <w:sz w:val="32"/>
+                <w:szCs w:val="32"/>
+                <w:lang w:bidi="fa-IR"/>
+              </w:rPr>
+              <w:t>366</w:t>
+            </w:r>
+          </w:p>
+        </w:tc>
+        <w:tc>
+          <w:tcPr>
+            <w:tcW w:w="1870" w:type="dxa"/>
+            <w:vAlign w:val="center"/>
+          </w:tcPr>
+          <w:p>
+            <w:pPr>
+              <w:bidi/>
+              <w:jc w:val="center"/>
+              <w:rPr>
+                <w:rFonts w:ascii="Adobe Arabic" w:hAnsi="Adobe Arabic" w:cs="Adobe Arabic"/>
+                <w:sz w:val="32"/>
+                <w:szCs w:val="32"/>
+                <w:rtl/>
+                <w:lang w:bidi="fa-IR"/>
+              </w:rPr>
+            </w:pPr>
+            <w:r>
+              <w:rPr>
+                <w:rFonts w:ascii="Adobe Arabic" w:hAnsi="Adobe Arabic" w:cs="Adobe Arabic"/>
+                <w:sz w:val="32"/>
+                <w:szCs w:val="32"/>
+                <w:lang w:bidi="fa-IR"/>
+              </w:rPr>
+              <w:t>367</w:t>
+            </w:r>
           </w:p>
         </w:tc>
         <w:tc>
@@ -1036,8 +1109,8 @@
               <w:jc w:val="center"/>
               <w:rPr>
                 <w:rFonts w:ascii="Adobe Arabic" w:hAnsi="Adobe Arabic" w:cs="Adobe Arabic" w:hint="cs"/>
-                <w:sz w:val="26"/>
-                <w:szCs w:val="26"/>
+                <w:sz w:val="32"/>
+                <w:szCs w:val="32"/>
                 <w:rtl/>
                 <w:lang w:bidi="fa-IR"/>
               </w:rPr>
@@ -1045,8 +1118,8 @@
             <w:r>
               <w:rPr>
                 <w:rFonts w:ascii="Adobe Arabic" w:hAnsi="Adobe Arabic" w:cs="Adobe Arabic" w:hint="cs"/>
-                <w:sz w:val="26"/>
-                <w:szCs w:val="26"/>
+                <w:sz w:val="32"/>
+                <w:szCs w:val="32"/>
                 <w:rtl/>
                 <w:lang w:bidi="fa-IR"/>
               </w:rPr>
@@ -1061,8 +1134,19 @@
         <w:bidi/>
         <w:rPr>
           <w:rFonts w:ascii="Adobe Arabic" w:hAnsi="Adobe Arabic" w:cs="Adobe Arabic"/>
-          <w:sz w:val="26"/>
-          <w:szCs w:val="26"/>
+          <w:sz w:val="32"/>
+          <w:szCs w:val="32"/>
+          <w:lang w:bidi="fa-IR"/>
+        </w:rPr>
+      </w:pPr>
+    </w:p>
+    <w:p>
+      <w:pPr>
+        <w:bidi/>
+        <w:rPr>
+          <w:rFonts w:ascii="Adobe Arabic" w:hAnsi="Adobe Arabic" w:cs="Adobe Arabic"/>
+          <w:sz w:val="32"/>
+          <w:szCs w:val="32"/>
           <w:lang w:bidi="fa-IR"/>
         </w:rPr>
       </w:pPr>
@@ -1073,16 +1157,16 @@
         <w:ind w:left="360"/>
         <w:rPr>
           <w:rFonts w:ascii="Adobe Arabic" w:hAnsi="Adobe Arabic" w:cs="Adobe Arabic"/>
-          <w:sz w:val="26"/>
-          <w:szCs w:val="26"/>
+          <w:sz w:val="32"/>
+          <w:szCs w:val="32"/>
           <w:lang w:bidi="fa-IR"/>
         </w:rPr>
       </w:pPr>
       <w:r>
         <w:rPr>
           <w:rFonts w:ascii="Adobe Arabic" w:hAnsi="Adobe Arabic" w:cs="Adobe Arabic" w:hint="cs"/>
-          <w:sz w:val="26"/>
-          <w:szCs w:val="26"/>
+          <w:sz w:val="32"/>
+          <w:szCs w:val="32"/>
           <w:rtl/>
           <w:lang w:bidi="fa-IR"/>
         </w:rPr>
@@ -1091,8 +1175,8 @@
       <w:r>
         <w:rPr>
           <w:rFonts w:ascii="Adobe Arabic" w:hAnsi="Adobe Arabic" w:cs="Adobe Arabic"/>
-          <w:sz w:val="26"/>
-          <w:szCs w:val="26"/>
+          <w:sz w:val="32"/>
+          <w:szCs w:val="32"/>
           <w:lang w:bidi="fa-IR"/>
         </w:rPr>
         <w:t>exhaustive</w:t>
@@ -1124,8 +1208,8 @@
               <w:jc w:val="center"/>
               <w:rPr>
                 <w:rFonts w:ascii="Adobe Arabic" w:hAnsi="Adobe Arabic" w:cs="Adobe Arabic"/>
-                <w:sz w:val="26"/>
-                <w:szCs w:val="26"/>
+                <w:sz w:val="32"/>
+                <w:szCs w:val="32"/>
                 <w:rtl/>
                 <w:lang w:bidi="fa-IR"/>
               </w:rPr>
@@ -1133,8 +1217,8 @@
             <w:r>
               <w:rPr>
                 <w:rFonts w:ascii="Adobe Arabic" w:hAnsi="Adobe Arabic" w:cs="Adobe Arabic" w:hint="cs"/>
-                <w:sz w:val="26"/>
-                <w:szCs w:val="26"/>
+                <w:sz w:val="32"/>
+                <w:szCs w:val="32"/>
                 <w:rtl/>
                 <w:lang w:bidi="fa-IR"/>
               </w:rPr>
@@ -1153,8 +1237,8 @@
               <w:jc w:val="center"/>
               <w:rPr>
                 <w:rFonts w:ascii="Adobe Arabic" w:hAnsi="Adobe Arabic" w:cs="Adobe Arabic"/>
-                <w:sz w:val="26"/>
-                <w:szCs w:val="26"/>
+                <w:sz w:val="32"/>
+                <w:szCs w:val="32"/>
                 <w:rtl/>
                 <w:lang w:bidi="fa-IR"/>
               </w:rPr>
@@ -1162,8 +1246,8 @@
             <w:r>
               <w:rPr>
                 <w:rFonts w:ascii="Adobe Arabic" w:hAnsi="Adobe Arabic" w:cs="Adobe Arabic" w:hint="cs"/>
-                <w:sz w:val="26"/>
-                <w:szCs w:val="26"/>
+                <w:sz w:val="32"/>
+                <w:szCs w:val="32"/>
                 <w:rtl/>
                 <w:lang w:bidi="fa-IR"/>
               </w:rPr>
@@ -1182,8 +1266,8 @@
               <w:jc w:val="center"/>
               <w:rPr>
                 <w:rFonts w:ascii="Adobe Arabic" w:hAnsi="Adobe Arabic" w:cs="Adobe Arabic"/>
-                <w:sz w:val="26"/>
-                <w:szCs w:val="26"/>
+                <w:sz w:val="32"/>
+                <w:szCs w:val="32"/>
                 <w:rtl/>
                 <w:lang w:bidi="fa-IR"/>
               </w:rPr>
@@ -1191,8 +1275,8 @@
             <w:r>
               <w:rPr>
                 <w:rFonts w:ascii="Adobe Arabic" w:hAnsi="Adobe Arabic" w:cs="Adobe Arabic" w:hint="cs"/>
-                <w:sz w:val="26"/>
-                <w:szCs w:val="26"/>
+                <w:sz w:val="32"/>
+                <w:szCs w:val="32"/>
                 <w:rtl/>
                 <w:lang w:bidi="fa-IR"/>
               </w:rPr>
@@ -1211,8 +1295,8 @@
               <w:jc w:val="center"/>
               <w:rPr>
                 <w:rFonts w:ascii="Adobe Arabic" w:hAnsi="Adobe Arabic" w:cs="Adobe Arabic"/>
-                <w:sz w:val="26"/>
-                <w:szCs w:val="26"/>
+                <w:sz w:val="32"/>
+                <w:szCs w:val="32"/>
                 <w:rtl/>
                 <w:lang w:bidi="fa-IR"/>
               </w:rPr>
@@ -1220,8 +1304,8 @@
             <w:r>
               <w:rPr>
                 <w:rFonts w:ascii="Adobe Arabic" w:hAnsi="Adobe Arabic" w:cs="Adobe Arabic" w:hint="cs"/>
-                <w:sz w:val="26"/>
-                <w:szCs w:val="26"/>
+                <w:sz w:val="32"/>
+                <w:szCs w:val="32"/>
                 <w:rtl/>
                 <w:lang w:bidi="fa-IR"/>
               </w:rPr>
@@ -1240,8 +1324,8 @@
               <w:jc w:val="center"/>
               <w:rPr>
                 <w:rFonts w:ascii="Adobe Arabic" w:hAnsi="Adobe Arabic" w:cs="Adobe Arabic"/>
-                <w:sz w:val="26"/>
-                <w:szCs w:val="26"/>
+                <w:sz w:val="32"/>
+                <w:szCs w:val="32"/>
                 <w:rtl/>
                 <w:lang w:bidi="fa-IR"/>
               </w:rPr>
@@ -1261,17 +1345,17 @@
               <w:jc w:val="center"/>
               <w:rPr>
                 <w:rFonts w:ascii="Adobe Arabic" w:hAnsi="Adobe Arabic" w:cs="Adobe Arabic"/>
-                <w:sz w:val="26"/>
-                <w:szCs w:val="26"/>
-                <w:rtl/>
-                <w:lang w:bidi="fa-IR"/>
-              </w:rPr>
-            </w:pPr>
-            <w:r>
-              <w:rPr>
-                <w:rFonts w:ascii="Adobe Arabic" w:hAnsi="Adobe Arabic" w:cs="Adobe Arabic"/>
-                <w:sz w:val="26"/>
-                <w:szCs w:val="26"/>
+                <w:sz w:val="32"/>
+                <w:szCs w:val="32"/>
+                <w:rtl/>
+                <w:lang w:bidi="fa-IR"/>
+              </w:rPr>
+            </w:pPr>
+            <w:r>
+              <w:rPr>
+                <w:rFonts w:ascii="Adobe Arabic" w:hAnsi="Adobe Arabic" w:cs="Adobe Arabic"/>
+                <w:sz w:val="32"/>
+                <w:szCs w:val="32"/>
                 <w:lang w:bidi="fa-IR"/>
               </w:rPr>
               <w:t>584</w:t>
@@ -1289,17 +1373,17 @@
               <w:jc w:val="center"/>
               <w:rPr>
                 <w:rFonts w:ascii="Adobe Arabic" w:hAnsi="Adobe Arabic" w:cs="Adobe Arabic"/>
-                <w:sz w:val="26"/>
-                <w:szCs w:val="26"/>
-                <w:rtl/>
-                <w:lang w:bidi="fa-IR"/>
-              </w:rPr>
-            </w:pPr>
-            <w:r>
-              <w:rPr>
-                <w:rFonts w:ascii="Adobe Arabic" w:hAnsi="Adobe Arabic" w:cs="Adobe Arabic"/>
-                <w:sz w:val="26"/>
-                <w:szCs w:val="26"/>
+                <w:sz w:val="32"/>
+                <w:szCs w:val="32"/>
+                <w:rtl/>
+                <w:lang w:bidi="fa-IR"/>
+              </w:rPr>
+            </w:pPr>
+            <w:r>
+              <w:rPr>
+                <w:rFonts w:ascii="Adobe Arabic" w:hAnsi="Adobe Arabic" w:cs="Adobe Arabic"/>
+                <w:sz w:val="32"/>
+                <w:szCs w:val="32"/>
                 <w:lang w:bidi="fa-IR"/>
               </w:rPr>
               <w:t>442</w:t>
@@ -1317,17 +1401,17 @@
               <w:jc w:val="center"/>
               <w:rPr>
                 <w:rFonts w:ascii="Adobe Arabic" w:hAnsi="Adobe Arabic" w:cs="Adobe Arabic"/>
-                <w:sz w:val="26"/>
-                <w:szCs w:val="26"/>
-                <w:rtl/>
-                <w:lang w:bidi="fa-IR"/>
-              </w:rPr>
-            </w:pPr>
-            <w:r>
-              <w:rPr>
-                <w:rFonts w:ascii="Adobe Arabic" w:hAnsi="Adobe Arabic" w:cs="Adobe Arabic"/>
-                <w:sz w:val="26"/>
-                <w:szCs w:val="26"/>
+                <w:sz w:val="32"/>
+                <w:szCs w:val="32"/>
+                <w:rtl/>
+                <w:lang w:bidi="fa-IR"/>
+              </w:rPr>
+            </w:pPr>
+            <w:r>
+              <w:rPr>
+                <w:rFonts w:ascii="Adobe Arabic" w:hAnsi="Adobe Arabic" w:cs="Adobe Arabic"/>
+                <w:sz w:val="32"/>
+                <w:szCs w:val="32"/>
                 <w:lang w:bidi="fa-IR"/>
               </w:rPr>
               <w:t>1946</w:t>
@@ -1345,16 +1429,16 @@
               <w:jc w:val="center"/>
               <w:rPr>
                 <w:rFonts w:ascii="Adobe Arabic" w:hAnsi="Adobe Arabic" w:cs="Adobe Arabic"/>
-                <w:sz w:val="26"/>
-                <w:szCs w:val="26"/>
-                <w:lang w:bidi="fa-IR"/>
-              </w:rPr>
-            </w:pPr>
-            <w:r>
-              <w:rPr>
-                <w:rFonts w:ascii="Adobe Arabic" w:hAnsi="Adobe Arabic" w:cs="Adobe Arabic"/>
-                <w:sz w:val="26"/>
-                <w:szCs w:val="26"/>
+                <w:sz w:val="32"/>
+                <w:szCs w:val="32"/>
+                <w:lang w:bidi="fa-IR"/>
+              </w:rPr>
+            </w:pPr>
+            <w:r>
+              <w:rPr>
+                <w:rFonts w:ascii="Adobe Arabic" w:hAnsi="Adobe Arabic" w:cs="Adobe Arabic"/>
+                <w:sz w:val="32"/>
+                <w:szCs w:val="32"/>
                 <w:lang w:bidi="fa-IR"/>
               </w:rPr>
               <w:t>1886</w:t>
@@ -1372,16 +1456,16 @@
               <w:jc w:val="center"/>
               <w:rPr>
                 <w:rFonts w:ascii="Adobe Arabic" w:hAnsi="Adobe Arabic" w:cs="Adobe Arabic"/>
-                <w:sz w:val="26"/>
-                <w:szCs w:val="26"/>
+                <w:sz w:val="32"/>
+                <w:szCs w:val="32"/>
                 <w:lang w:bidi="fa-IR"/>
               </w:rPr>
             </w:pPr>
             <w:r>
               <w:rPr>
                 <w:rFonts w:ascii="Adobe Arabic" w:hAnsi="Adobe Arabic" w:cs="Adobe Arabic" w:hint="cs"/>
-                <w:sz w:val="26"/>
-                <w:szCs w:val="26"/>
+                <w:sz w:val="32"/>
+                <w:szCs w:val="32"/>
                 <w:rtl/>
                 <w:lang w:bidi="fa-IR"/>
               </w:rPr>
@@ -1390,8 +1474,8 @@
             <w:r>
               <w:rPr>
                 <w:rFonts w:ascii="Adobe Arabic" w:hAnsi="Adobe Arabic" w:cs="Adobe Arabic"/>
-                <w:sz w:val="26"/>
-                <w:szCs w:val="26"/>
+                <w:sz w:val="32"/>
+                <w:szCs w:val="32"/>
                 <w:lang w:bidi="fa-IR"/>
               </w:rPr>
               <w:t xml:space="preserve"> us </w:t>
@@ -1411,17 +1495,17 @@
               <w:jc w:val="center"/>
               <w:rPr>
                 <w:rFonts w:ascii="Adobe Arabic" w:hAnsi="Adobe Arabic" w:cs="Adobe Arabic"/>
-                <w:sz w:val="26"/>
-                <w:szCs w:val="26"/>
-                <w:rtl/>
-                <w:lang w:bidi="fa-IR"/>
-              </w:rPr>
-            </w:pPr>
-            <w:r>
-              <w:rPr>
-                <w:rFonts w:ascii="Adobe Arabic" w:hAnsi="Adobe Arabic" w:cs="Adobe Arabic"/>
-                <w:sz w:val="26"/>
-                <w:szCs w:val="26"/>
+                <w:sz w:val="32"/>
+                <w:szCs w:val="32"/>
+                <w:rtl/>
+                <w:lang w:bidi="fa-IR"/>
+              </w:rPr>
+            </w:pPr>
+            <w:r>
+              <w:rPr>
+                <w:rFonts w:ascii="Adobe Arabic" w:hAnsi="Adobe Arabic" w:cs="Adobe Arabic"/>
+                <w:sz w:val="32"/>
+                <w:szCs w:val="32"/>
                 <w:lang w:bidi="fa-IR"/>
               </w:rPr>
               <w:t>614</w:t>
@@ -1439,17 +1523,17 @@
               <w:jc w:val="center"/>
               <w:rPr>
                 <w:rFonts w:ascii="Adobe Arabic" w:hAnsi="Adobe Arabic" w:cs="Adobe Arabic"/>
-                <w:sz w:val="26"/>
-                <w:szCs w:val="26"/>
-                <w:rtl/>
-                <w:lang w:bidi="fa-IR"/>
-              </w:rPr>
-            </w:pPr>
-            <w:r>
-              <w:rPr>
-                <w:rFonts w:ascii="Adobe Arabic" w:hAnsi="Adobe Arabic" w:cs="Adobe Arabic"/>
-                <w:sz w:val="26"/>
-                <w:szCs w:val="26"/>
+                <w:sz w:val="32"/>
+                <w:szCs w:val="32"/>
+                <w:rtl/>
+                <w:lang w:bidi="fa-IR"/>
+              </w:rPr>
+            </w:pPr>
+            <w:r>
+              <w:rPr>
+                <w:rFonts w:ascii="Adobe Arabic" w:hAnsi="Adobe Arabic" w:cs="Adobe Arabic"/>
+                <w:sz w:val="32"/>
+                <w:szCs w:val="32"/>
                 <w:lang w:bidi="fa-IR"/>
               </w:rPr>
               <w:t>378</w:t>
@@ -1467,17 +1551,17 @@
               <w:jc w:val="center"/>
               <w:rPr>
                 <w:rFonts w:ascii="Adobe Arabic" w:hAnsi="Adobe Arabic" w:cs="Adobe Arabic"/>
-                <w:sz w:val="26"/>
-                <w:szCs w:val="26"/>
-                <w:rtl/>
-                <w:lang w:bidi="fa-IR"/>
-              </w:rPr>
-            </w:pPr>
-            <w:r>
-              <w:rPr>
-                <w:rFonts w:ascii="Adobe Arabic" w:hAnsi="Adobe Arabic" w:cs="Adobe Arabic"/>
-                <w:sz w:val="26"/>
-                <w:szCs w:val="26"/>
+                <w:sz w:val="32"/>
+                <w:szCs w:val="32"/>
+                <w:rtl/>
+                <w:lang w:bidi="fa-IR"/>
+              </w:rPr>
+            </w:pPr>
+            <w:r>
+              <w:rPr>
+                <w:rFonts w:ascii="Adobe Arabic" w:hAnsi="Adobe Arabic" w:cs="Adobe Arabic"/>
+                <w:sz w:val="32"/>
+                <w:szCs w:val="32"/>
                 <w:lang w:bidi="fa-IR"/>
               </w:rPr>
               <w:t>1891</w:t>
@@ -1495,17 +1579,17 @@
               <w:jc w:val="center"/>
               <w:rPr>
                 <w:rFonts w:ascii="Adobe Arabic" w:hAnsi="Adobe Arabic" w:cs="Adobe Arabic"/>
-                <w:sz w:val="26"/>
-                <w:szCs w:val="26"/>
-                <w:rtl/>
-                <w:lang w:bidi="fa-IR"/>
-              </w:rPr>
-            </w:pPr>
-            <w:r>
-              <w:rPr>
-                <w:rFonts w:ascii="Adobe Arabic" w:hAnsi="Adobe Arabic" w:cs="Adobe Arabic"/>
-                <w:sz w:val="26"/>
-                <w:szCs w:val="26"/>
+                <w:sz w:val="32"/>
+                <w:szCs w:val="32"/>
+                <w:rtl/>
+                <w:lang w:bidi="fa-IR"/>
+              </w:rPr>
+            </w:pPr>
+            <w:r>
+              <w:rPr>
+                <w:rFonts w:ascii="Adobe Arabic" w:hAnsi="Adobe Arabic" w:cs="Adobe Arabic"/>
+                <w:sz w:val="32"/>
+                <w:szCs w:val="32"/>
                 <w:lang w:bidi="fa-IR"/>
               </w:rPr>
               <w:t>1918</w:t>
@@ -1523,8 +1607,8 @@
               <w:jc w:val="center"/>
               <w:rPr>
                 <w:rFonts w:ascii="Adobe Arabic" w:hAnsi="Adobe Arabic" w:cs="Adobe Arabic"/>
-                <w:sz w:val="26"/>
-                <w:szCs w:val="26"/>
+                <w:sz w:val="32"/>
+                <w:szCs w:val="32"/>
                 <w:rtl/>
                 <w:lang w:bidi="fa-IR"/>
               </w:rPr>
@@ -1532,8 +1616,8 @@
             <w:r>
               <w:rPr>
                 <w:rFonts w:ascii="Adobe Arabic" w:hAnsi="Adobe Arabic" w:cs="Adobe Arabic" w:hint="cs"/>
-                <w:sz w:val="26"/>
-                <w:szCs w:val="26"/>
+                <w:sz w:val="32"/>
+                <w:szCs w:val="32"/>
                 <w:rtl/>
                 <w:lang w:bidi="fa-IR"/>
               </w:rPr>
@@ -1542,8 +1626,8 @@
             <w:r>
               <w:rPr>
                 <w:rFonts w:ascii="Adobe Arabic" w:hAnsi="Adobe Arabic" w:cs="Adobe Arabic"/>
-                <w:sz w:val="26"/>
-                <w:szCs w:val="26"/>
+                <w:sz w:val="32"/>
+                <w:szCs w:val="32"/>
                 <w:lang w:bidi="fa-IR"/>
               </w:rPr>
               <w:t xml:space="preserve"> us </w:t>
@@ -1563,47 +1647,45 @@
               <w:jc w:val="center"/>
               <w:rPr>
                 <w:rFonts w:ascii="Adobe Arabic" w:hAnsi="Adobe Arabic" w:cs="Adobe Arabic"/>
-                <w:sz w:val="26"/>
-                <w:szCs w:val="26"/>
-                <w:rtl/>
-                <w:lang w:bidi="fa-IR"/>
-              </w:rPr>
-            </w:pPr>
-            <w:r>
-              <w:rPr>
-                <w:rFonts w:ascii="Adobe Arabic" w:hAnsi="Adobe Arabic" w:cs="Adobe Arabic"/>
-                <w:sz w:val="26"/>
-                <w:szCs w:val="26"/>
+                <w:sz w:val="32"/>
+                <w:szCs w:val="32"/>
+                <w:rtl/>
+                <w:lang w:bidi="fa-IR"/>
+              </w:rPr>
+            </w:pPr>
+            <w:r>
+              <w:rPr>
+                <w:rFonts w:ascii="Adobe Arabic" w:hAnsi="Adobe Arabic" w:cs="Adobe Arabic"/>
+                <w:sz w:val="32"/>
+                <w:szCs w:val="32"/>
                 <w:lang w:bidi="fa-IR"/>
               </w:rPr>
               <w:t>583</w:t>
             </w:r>
-            <w:bookmarkStart w:id="0" w:name="_GoBack"/>
-            <w:bookmarkEnd w:id="0"/>
-          </w:p>
-        </w:tc>
-        <w:tc>
-          <w:tcPr>
-            <w:tcW w:w="1870" w:type="dxa"/>
-            <w:vAlign w:val="center"/>
-          </w:tcPr>
-          <w:p>
-            <w:pPr>
-              <w:bidi/>
-              <w:jc w:val="center"/>
-              <w:rPr>
-                <w:rFonts w:ascii="Adobe Arabic" w:hAnsi="Adobe Arabic" w:cs="Adobe Arabic"/>
-                <w:sz w:val="26"/>
-                <w:szCs w:val="26"/>
-                <w:rtl/>
-                <w:lang w:bidi="fa-IR"/>
-              </w:rPr>
-            </w:pPr>
-            <w:r>
-              <w:rPr>
-                <w:rFonts w:ascii="Adobe Arabic" w:hAnsi="Adobe Arabic" w:cs="Adobe Arabic"/>
-                <w:sz w:val="26"/>
-                <w:szCs w:val="26"/>
+          </w:p>
+        </w:tc>
+        <w:tc>
+          <w:tcPr>
+            <w:tcW w:w="1870" w:type="dxa"/>
+            <w:vAlign w:val="center"/>
+          </w:tcPr>
+          <w:p>
+            <w:pPr>
+              <w:bidi/>
+              <w:jc w:val="center"/>
+              <w:rPr>
+                <w:rFonts w:ascii="Adobe Arabic" w:hAnsi="Adobe Arabic" w:cs="Adobe Arabic"/>
+                <w:sz w:val="32"/>
+                <w:szCs w:val="32"/>
+                <w:rtl/>
+                <w:lang w:bidi="fa-IR"/>
+              </w:rPr>
+            </w:pPr>
+            <w:r>
+              <w:rPr>
+                <w:rFonts w:ascii="Adobe Arabic" w:hAnsi="Adobe Arabic" w:cs="Adobe Arabic"/>
+                <w:sz w:val="32"/>
+                <w:szCs w:val="32"/>
                 <w:lang w:bidi="fa-IR"/>
               </w:rPr>
               <w:t>368</w:t>
@@ -1621,17 +1703,17 @@
               <w:jc w:val="center"/>
               <w:rPr>
                 <w:rFonts w:ascii="Adobe Arabic" w:hAnsi="Adobe Arabic" w:cs="Adobe Arabic"/>
-                <w:sz w:val="26"/>
-                <w:szCs w:val="26"/>
-                <w:rtl/>
-                <w:lang w:bidi="fa-IR"/>
-              </w:rPr>
-            </w:pPr>
-            <w:r>
-              <w:rPr>
-                <w:rFonts w:ascii="Adobe Arabic" w:hAnsi="Adobe Arabic" w:cs="Adobe Arabic"/>
-                <w:sz w:val="26"/>
-                <w:szCs w:val="26"/>
+                <w:sz w:val="32"/>
+                <w:szCs w:val="32"/>
+                <w:rtl/>
+                <w:lang w:bidi="fa-IR"/>
+              </w:rPr>
+            </w:pPr>
+            <w:r>
+              <w:rPr>
+                <w:rFonts w:ascii="Adobe Arabic" w:hAnsi="Adobe Arabic" w:cs="Adobe Arabic"/>
+                <w:sz w:val="32"/>
+                <w:szCs w:val="32"/>
                 <w:lang w:bidi="fa-IR"/>
               </w:rPr>
               <w:t>1875</w:t>
@@ -1649,17 +1731,17 @@
               <w:jc w:val="center"/>
               <w:rPr>
                 <w:rFonts w:ascii="Adobe Arabic" w:hAnsi="Adobe Arabic" w:cs="Adobe Arabic"/>
-                <w:sz w:val="26"/>
-                <w:szCs w:val="26"/>
-                <w:rtl/>
-                <w:lang w:bidi="fa-IR"/>
-              </w:rPr>
-            </w:pPr>
-            <w:r>
-              <w:rPr>
-                <w:rFonts w:ascii="Adobe Arabic" w:hAnsi="Adobe Arabic" w:cs="Adobe Arabic"/>
-                <w:sz w:val="26"/>
-                <w:szCs w:val="26"/>
+                <w:sz w:val="32"/>
+                <w:szCs w:val="32"/>
+                <w:rtl/>
+                <w:lang w:bidi="fa-IR"/>
+              </w:rPr>
+            </w:pPr>
+            <w:r>
+              <w:rPr>
+                <w:rFonts w:ascii="Adobe Arabic" w:hAnsi="Adobe Arabic" w:cs="Adobe Arabic"/>
+                <w:sz w:val="32"/>
+                <w:szCs w:val="32"/>
                 <w:lang w:bidi="fa-IR"/>
               </w:rPr>
               <w:t>1852</w:t>
@@ -1677,8 +1759,8 @@
               <w:jc w:val="center"/>
               <w:rPr>
                 <w:rFonts w:ascii="Adobe Arabic" w:hAnsi="Adobe Arabic" w:cs="Adobe Arabic"/>
-                <w:sz w:val="26"/>
-                <w:szCs w:val="26"/>
+                <w:sz w:val="32"/>
+                <w:szCs w:val="32"/>
                 <w:rtl/>
                 <w:lang w:bidi="fa-IR"/>
               </w:rPr>
@@ -1686,8 +1768,8 @@
             <w:r>
               <w:rPr>
                 <w:rFonts w:ascii="Adobe Arabic" w:hAnsi="Adobe Arabic" w:cs="Adobe Arabic" w:hint="cs"/>
-                <w:sz w:val="26"/>
-                <w:szCs w:val="26"/>
+                <w:sz w:val="32"/>
+                <w:szCs w:val="32"/>
                 <w:rtl/>
                 <w:lang w:bidi="fa-IR"/>
               </w:rPr>
@@ -1696,8 +1778,8 @@
             <w:r>
               <w:rPr>
                 <w:rFonts w:ascii="Adobe Arabic" w:hAnsi="Adobe Arabic" w:cs="Adobe Arabic"/>
-                <w:sz w:val="26"/>
-                <w:szCs w:val="26"/>
+                <w:sz w:val="32"/>
+                <w:szCs w:val="32"/>
                 <w:lang w:bidi="fa-IR"/>
               </w:rPr>
               <w:t xml:space="preserve"> us </w:t>
@@ -1717,69 +1799,105 @@
               <w:jc w:val="center"/>
               <w:rPr>
                 <w:rFonts w:ascii="Adobe Arabic" w:hAnsi="Adobe Arabic" w:cs="Adobe Arabic"/>
-                <w:sz w:val="26"/>
-                <w:szCs w:val="26"/>
-                <w:rtl/>
-                <w:lang w:bidi="fa-IR"/>
-              </w:rPr>
-            </w:pPr>
-          </w:p>
-        </w:tc>
-        <w:tc>
-          <w:tcPr>
-            <w:tcW w:w="1870" w:type="dxa"/>
-            <w:vAlign w:val="center"/>
-          </w:tcPr>
-          <w:p>
-            <w:pPr>
-              <w:bidi/>
-              <w:jc w:val="center"/>
-              <w:rPr>
-                <w:rFonts w:ascii="Adobe Arabic" w:hAnsi="Adobe Arabic" w:cs="Adobe Arabic"/>
-                <w:sz w:val="26"/>
-                <w:szCs w:val="26"/>
-                <w:rtl/>
-                <w:lang w:bidi="fa-IR"/>
-              </w:rPr>
-            </w:pPr>
-          </w:p>
-        </w:tc>
-        <w:tc>
-          <w:tcPr>
-            <w:tcW w:w="1870" w:type="dxa"/>
-            <w:vAlign w:val="center"/>
-          </w:tcPr>
-          <w:p>
-            <w:pPr>
-              <w:bidi/>
-              <w:jc w:val="center"/>
-              <w:rPr>
-                <w:rFonts w:ascii="Adobe Arabic" w:hAnsi="Adobe Arabic" w:cs="Adobe Arabic"/>
-                <w:sz w:val="26"/>
-                <w:szCs w:val="26"/>
-                <w:rtl/>
-                <w:lang w:bidi="fa-IR"/>
-              </w:rPr>
-            </w:pPr>
-          </w:p>
-        </w:tc>
-        <w:tc>
-          <w:tcPr>
-            <w:tcW w:w="1870" w:type="dxa"/>
-            <w:vAlign w:val="center"/>
-          </w:tcPr>
-          <w:p>
-            <w:pPr>
-              <w:bidi/>
-              <w:jc w:val="center"/>
-              <w:rPr>
-                <w:rFonts w:ascii="Adobe Arabic" w:hAnsi="Adobe Arabic" w:cs="Adobe Arabic"/>
-                <w:sz w:val="26"/>
-                <w:szCs w:val="26"/>
-                <w:rtl/>
-                <w:lang w:bidi="fa-IR"/>
-              </w:rPr>
-            </w:pPr>
+                <w:sz w:val="32"/>
+                <w:szCs w:val="32"/>
+                <w:rtl/>
+                <w:lang w:bidi="fa-IR"/>
+              </w:rPr>
+            </w:pPr>
+            <w:r>
+              <w:rPr>
+                <w:rFonts w:ascii="Adobe Arabic" w:hAnsi="Adobe Arabic" w:cs="Adobe Arabic"/>
+                <w:sz w:val="32"/>
+                <w:szCs w:val="32"/>
+                <w:lang w:bidi="fa-IR"/>
+              </w:rPr>
+              <w:t>593</w:t>
+            </w:r>
+          </w:p>
+        </w:tc>
+        <w:tc>
+          <w:tcPr>
+            <w:tcW w:w="1870" w:type="dxa"/>
+            <w:vAlign w:val="center"/>
+          </w:tcPr>
+          <w:p>
+            <w:pPr>
+              <w:bidi/>
+              <w:jc w:val="center"/>
+              <w:rPr>
+                <w:rFonts w:ascii="Adobe Arabic" w:hAnsi="Adobe Arabic" w:cs="Adobe Arabic"/>
+                <w:sz w:val="32"/>
+                <w:szCs w:val="32"/>
+                <w:rtl/>
+                <w:lang w:bidi="fa-IR"/>
+              </w:rPr>
+            </w:pPr>
+            <w:r>
+              <w:rPr>
+                <w:rFonts w:ascii="Adobe Arabic" w:hAnsi="Adobe Arabic" w:cs="Adobe Arabic"/>
+                <w:sz w:val="32"/>
+                <w:szCs w:val="32"/>
+                <w:lang w:bidi="fa-IR"/>
+              </w:rPr>
+              <w:t>396</w:t>
+            </w:r>
+          </w:p>
+        </w:tc>
+        <w:tc>
+          <w:tcPr>
+            <w:tcW w:w="1870" w:type="dxa"/>
+            <w:vAlign w:val="center"/>
+          </w:tcPr>
+          <w:p>
+            <w:pPr>
+              <w:bidi/>
+              <w:jc w:val="center"/>
+              <w:rPr>
+                <w:rFonts w:ascii="Adobe Arabic" w:hAnsi="Adobe Arabic" w:cs="Adobe Arabic"/>
+                <w:sz w:val="32"/>
+                <w:szCs w:val="32"/>
+                <w:rtl/>
+                <w:lang w:bidi="fa-IR"/>
+              </w:rPr>
+            </w:pPr>
+            <w:r>
+              <w:rPr>
+                <w:rFonts w:ascii="Adobe Arabic" w:hAnsi="Adobe Arabic" w:cs="Adobe Arabic"/>
+                <w:sz w:val="32"/>
+                <w:szCs w:val="32"/>
+                <w:lang w:bidi="fa-IR"/>
+              </w:rPr>
+              <w:t>1904</w:t>
+            </w:r>
+          </w:p>
+        </w:tc>
+        <w:tc>
+          <w:tcPr>
+            <w:tcW w:w="1870" w:type="dxa"/>
+            <w:vAlign w:val="center"/>
+          </w:tcPr>
+          <w:p>
+            <w:pPr>
+              <w:bidi/>
+              <w:jc w:val="center"/>
+              <w:rPr>
+                <w:rFonts w:ascii="Adobe Arabic" w:hAnsi="Adobe Arabic" w:cs="Adobe Arabic"/>
+                <w:sz w:val="32"/>
+                <w:szCs w:val="32"/>
+                <w:rtl/>
+                <w:lang w:bidi="fa-IR"/>
+              </w:rPr>
+            </w:pPr>
+            <w:r>
+              <w:rPr>
+                <w:rFonts w:ascii="Adobe Arabic" w:hAnsi="Adobe Arabic" w:cs="Adobe Arabic"/>
+                <w:sz w:val="32"/>
+                <w:szCs w:val="32"/>
+                <w:lang w:bidi="fa-IR"/>
+              </w:rPr>
+              <w:t>1885</w:t>
+            </w:r>
           </w:p>
         </w:tc>
         <w:tc>
@@ -1793,8 +1911,8 @@
               <w:jc w:val="center"/>
               <w:rPr>
                 <w:rFonts w:ascii="Adobe Arabic" w:hAnsi="Adobe Arabic" w:cs="Adobe Arabic" w:hint="cs"/>
-                <w:sz w:val="26"/>
-                <w:szCs w:val="26"/>
+                <w:sz w:val="32"/>
+                <w:szCs w:val="32"/>
                 <w:rtl/>
                 <w:lang w:bidi="fa-IR"/>
               </w:rPr>
@@ -1802,8 +1920,8 @@
             <w:r>
               <w:rPr>
                 <w:rFonts w:ascii="Adobe Arabic" w:hAnsi="Adobe Arabic" w:cs="Adobe Arabic" w:hint="cs"/>
-                <w:sz w:val="26"/>
-                <w:szCs w:val="26"/>
+                <w:sz w:val="32"/>
+                <w:szCs w:val="32"/>
                 <w:rtl/>
                 <w:lang w:bidi="fa-IR"/>
               </w:rPr>
@@ -1818,9 +1936,21 @@
         <w:bidi/>
         <w:ind w:left="360"/>
         <w:rPr>
-          <w:rFonts w:ascii="Adobe Arabic" w:hAnsi="Adobe Arabic" w:cs="Adobe Arabic" w:hint="cs"/>
-          <w:sz w:val="26"/>
-          <w:szCs w:val="26"/>
+          <w:rFonts w:ascii="Adobe Arabic" w:hAnsi="Adobe Arabic" w:cs="Adobe Arabic"/>
+          <w:sz w:val="32"/>
+          <w:szCs w:val="32"/>
+          <w:rtl/>
+          <w:lang w:bidi="fa-IR"/>
+        </w:rPr>
+      </w:pPr>
+    </w:p>
+    <w:p>
+      <w:pPr>
+        <w:bidi/>
+        <w:rPr>
+          <w:rFonts w:ascii="Adobe Arabic" w:hAnsi="Adobe Arabic" w:cs="Adobe Arabic"/>
+          <w:sz w:val="32"/>
+          <w:szCs w:val="32"/>
           <w:rtl/>
           <w:lang w:bidi="fa-IR"/>
         </w:rPr>

</xml_diff>

<commit_message>
selection sort plot added
</commit_message>
<xml_diff>
--- a/Project/1_python/report.docx
+++ b/Project/1_python/report.docx
@@ -7,16 +7,16 @@
         <w:bidi/>
         <w:rPr>
           <w:rFonts w:ascii="Adobe Arabic" w:hAnsi="Adobe Arabic" w:cs="Adobe Arabic"/>
-          <w:sz w:val="32"/>
-          <w:szCs w:val="32"/>
+          <w:sz w:val="28"/>
+          <w:szCs w:val="28"/>
           <w:lang w:bidi="fa-IR"/>
         </w:rPr>
       </w:pPr>
       <w:r>
         <w:rPr>
           <w:rFonts w:ascii="Adobe Arabic" w:hAnsi="Adobe Arabic" w:cs="Adobe Arabic"/>
-          <w:sz w:val="32"/>
-          <w:szCs w:val="32"/>
+          <w:sz w:val="28"/>
+          <w:szCs w:val="28"/>
           <w:rtl/>
           <w:lang w:bidi="fa-IR"/>
         </w:rPr>
@@ -25,8 +25,8 @@
       <w:r>
         <w:rPr>
           <w:rFonts w:ascii="Adobe Arabic" w:hAnsi="Adobe Arabic" w:cs="Adobe Arabic"/>
-          <w:sz w:val="32"/>
-          <w:szCs w:val="32"/>
+          <w:sz w:val="28"/>
+          <w:szCs w:val="28"/>
           <w:lang w:bidi="fa-IR"/>
         </w:rPr>
         <w:t>TSP</w:t>
@@ -37,109 +37,8 @@
         <w:bidi/>
         <w:rPr>
           <w:rFonts w:ascii="Adobe Arabic" w:hAnsi="Adobe Arabic" w:cs="Adobe Arabic"/>
-          <w:sz w:val="32"/>
-          <w:szCs w:val="32"/>
-          <w:lang w:bidi="fa-IR"/>
-        </w:rPr>
-      </w:pPr>
-      <w:bookmarkStart w:id="0" w:name="_GoBack"/>
-      <w:bookmarkEnd w:id="0"/>
-    </w:p>
-    <w:p>
-      <w:pPr>
-        <w:pStyle w:val="ListParagraph"/>
-        <w:numPr>
-          <w:ilvl w:val="0"/>
-          <w:numId w:val="1"/>
-        </w:numPr>
-        <w:bidi/>
-        <w:rPr>
-          <w:rFonts w:ascii="Adobe Arabic" w:hAnsi="Adobe Arabic" w:cs="Adobe Arabic"/>
-          <w:sz w:val="32"/>
-          <w:szCs w:val="32"/>
-          <w:lang w:bidi="fa-IR"/>
-        </w:rPr>
-      </w:pPr>
-      <w:r>
-        <w:rPr>
-          <w:rFonts w:ascii="Adobe Arabic" w:hAnsi="Adobe Arabic" w:cs="Adobe Arabic"/>
-          <w:sz w:val="32"/>
-          <w:szCs w:val="32"/>
-          <w:rtl/>
-          <w:lang w:bidi="fa-IR"/>
-        </w:rPr>
-        <w:t xml:space="preserve">در روش </w:t>
-      </w:r>
-      <w:r>
-        <w:rPr>
-          <w:rFonts w:ascii="Adobe Arabic" w:hAnsi="Adobe Arabic" w:cs="Adobe Arabic"/>
-          <w:sz w:val="32"/>
-          <w:szCs w:val="32"/>
-          <w:lang w:bidi="fa-IR"/>
-        </w:rPr>
-        <w:t>nearest-neighbor</w:t>
-      </w:r>
-      <w:r>
-        <w:rPr>
-          <w:rFonts w:ascii="Adobe Arabic" w:hAnsi="Adobe Arabic" w:cs="Adobe Arabic"/>
-          <w:sz w:val="32"/>
-          <w:szCs w:val="32"/>
-          <w:rtl/>
-          <w:lang w:bidi="fa-IR"/>
-        </w:rPr>
-        <w:t xml:space="preserve"> از اولین نقطه شروع میکنیم و بعد به سراغ نزدیک ترین نقطه ی انتخاب نشده میرویم و این روند را تا جایی که همه نقاط انتخاط شوند، ادامه میدهیم.</w:t>
-      </w:r>
-    </w:p>
-    <w:p>
-      <w:pPr>
-        <w:pStyle w:val="ListParagraph"/>
-        <w:bidi/>
-        <w:rPr>
-          <w:rFonts w:ascii="Adobe Arabic" w:hAnsi="Adobe Arabic" w:cs="Adobe Arabic"/>
-          <w:sz w:val="32"/>
-          <w:szCs w:val="32"/>
-          <w:lang w:bidi="fa-IR"/>
-        </w:rPr>
-      </w:pPr>
-      <w:r>
-        <w:rPr>
-          <w:rFonts w:ascii="Adobe Arabic" w:hAnsi="Adobe Arabic" w:cs="Adobe Arabic"/>
-          <w:sz w:val="32"/>
-          <w:szCs w:val="32"/>
-          <w:rtl/>
-          <w:lang w:bidi="fa-IR"/>
-        </w:rPr>
-        <w:t xml:space="preserve">اما در روش </w:t>
-      </w:r>
-      <w:r>
-        <w:rPr>
-          <w:rFonts w:ascii="Adobe Arabic" w:hAnsi="Adobe Arabic" w:cs="Adobe Arabic"/>
-          <w:sz w:val="32"/>
-          <w:szCs w:val="32"/>
-          <w:lang w:bidi="fa-IR"/>
-        </w:rPr>
-        <w:t>exhaustive</w:t>
-      </w:r>
-      <w:r>
-        <w:rPr>
-          <w:rFonts w:ascii="Adobe Arabic" w:hAnsi="Adobe Arabic" w:cs="Adobe Arabic"/>
-          <w:sz w:val="32"/>
-          <w:szCs w:val="32"/>
-          <w:rtl/>
-          <w:lang w:bidi="fa-IR"/>
-        </w:rPr>
-        <w:t xml:space="preserve"> ما باید تمام حالاتی که میتوان نقاط ورودی را پیمایش کرد را بررسی کنیم و کم هزینه ترین حالت را به عنوان خروجی گزارش کنیم.</w:t>
-      </w:r>
-    </w:p>
-    <w:p>
-      <w:pPr>
-        <w:pStyle w:val="ListParagraph"/>
-        <w:bidi/>
-        <w:rPr>
-          <w:rFonts w:ascii="Adobe Arabic" w:hAnsi="Adobe Arabic" w:cs="Adobe Arabic"/>
-          <w:sz w:val="32"/>
-          <w:szCs w:val="32"/>
-          <w:rtl/>
+          <w:sz w:val="28"/>
+          <w:szCs w:val="28"/>
           <w:lang w:bidi="fa-IR"/>
         </w:rPr>
       </w:pPr>
@@ -154,16 +53,331 @@
         <w:bidi/>
         <w:rPr>
           <w:rFonts w:ascii="Adobe Arabic" w:hAnsi="Adobe Arabic" w:cs="Adobe Arabic"/>
-          <w:sz w:val="32"/>
-          <w:szCs w:val="32"/>
+          <w:sz w:val="28"/>
+          <w:szCs w:val="28"/>
           <w:lang w:bidi="fa-IR"/>
         </w:rPr>
       </w:pPr>
       <w:r>
         <w:rPr>
           <w:rFonts w:ascii="Adobe Arabic" w:hAnsi="Adobe Arabic" w:cs="Adobe Arabic"/>
-          <w:sz w:val="32"/>
-          <w:szCs w:val="32"/>
+          <w:sz w:val="28"/>
+          <w:szCs w:val="28"/>
+          <w:rtl/>
+          <w:lang w:bidi="fa-IR"/>
+        </w:rPr>
+        <w:t xml:space="preserve">در روش </w:t>
+      </w:r>
+      <w:r>
+        <w:rPr>
+          <w:rFonts w:ascii="Adobe Arabic" w:hAnsi="Adobe Arabic" w:cs="Adobe Arabic"/>
+          <w:sz w:val="28"/>
+          <w:szCs w:val="28"/>
+          <w:lang w:bidi="fa-IR"/>
+        </w:rPr>
+        <w:t>nearest-neighbor</w:t>
+      </w:r>
+      <w:r>
+        <w:rPr>
+          <w:rFonts w:ascii="Adobe Arabic" w:hAnsi="Adobe Arabic" w:cs="Adobe Arabic"/>
+          <w:sz w:val="28"/>
+          <w:szCs w:val="28"/>
+          <w:rtl/>
+          <w:lang w:bidi="fa-IR"/>
+        </w:rPr>
+        <w:t xml:space="preserve"> از اولین نقطه شروع میکنیم و بعد به سراغ نزدیک ترین نقطه ی انتخاب نشده میرویم و این روند را تا جایی که همه نقاط انتخاط شوند، ادامه میدهیم.</w:t>
+      </w:r>
+    </w:p>
+    <w:p>
+      <w:pPr>
+        <w:pStyle w:val="ListParagraph"/>
+        <w:bidi/>
+        <w:rPr>
+          <w:rFonts w:ascii="Adobe Arabic" w:hAnsi="Adobe Arabic" w:cs="Adobe Arabic" w:hint="cs"/>
+          <w:sz w:val="28"/>
+          <w:szCs w:val="28"/>
+          <w:rtl/>
+          <w:lang w:bidi="fa-IR"/>
+        </w:rPr>
+      </w:pPr>
+      <w:r>
+        <w:rPr>
+          <w:rFonts w:ascii="Adobe Arabic" w:hAnsi="Adobe Arabic" w:cs="Adobe Arabic" w:hint="cs"/>
+          <w:sz w:val="28"/>
+          <w:szCs w:val="28"/>
+          <w:rtl/>
+          <w:lang w:bidi="fa-IR"/>
+        </w:rPr>
+        <w:t xml:space="preserve">در متد </w:t>
+      </w:r>
+      <w:proofErr w:type="spellStart"/>
+      <w:r>
+        <w:rPr>
+          <w:rFonts w:ascii="Adobe Arabic" w:hAnsi="Adobe Arabic" w:cs="Adobe Arabic"/>
+          <w:sz w:val="28"/>
+          <w:szCs w:val="28"/>
+          <w:lang w:bidi="fa-IR"/>
+        </w:rPr>
+        <w:t>fill_array_by_file</w:t>
+      </w:r>
+      <w:proofErr w:type="spellEnd"/>
+      <w:r>
+        <w:rPr>
+          <w:rFonts w:ascii="Adobe Arabic" w:hAnsi="Adobe Arabic" w:cs="Adobe Arabic" w:hint="cs"/>
+          <w:sz w:val="28"/>
+          <w:szCs w:val="28"/>
+          <w:rtl/>
+          <w:lang w:bidi="fa-IR"/>
+        </w:rPr>
+        <w:t xml:space="preserve"> یک آرایه 2 بعدی را با فایلی که به عنوان ورودی میگیریم پر میکنیم.</w:t>
+      </w:r>
+    </w:p>
+    <w:p>
+      <w:pPr>
+        <w:pStyle w:val="ListParagraph"/>
+        <w:bidi/>
+        <w:rPr>
+          <w:rFonts w:ascii="Adobe Arabic" w:hAnsi="Adobe Arabic" w:cs="Adobe Arabic" w:hint="cs"/>
+          <w:sz w:val="28"/>
+          <w:szCs w:val="28"/>
+          <w:rtl/>
+          <w:lang w:bidi="fa-IR"/>
+        </w:rPr>
+      </w:pPr>
+      <w:r>
+        <w:rPr>
+          <w:rFonts w:ascii="Adobe Arabic" w:hAnsi="Adobe Arabic" w:cs="Adobe Arabic" w:hint="cs"/>
+          <w:sz w:val="28"/>
+          <w:szCs w:val="28"/>
+          <w:rtl/>
+          <w:lang w:bidi="fa-IR"/>
+        </w:rPr>
+        <w:t xml:space="preserve">در متد </w:t>
+      </w:r>
+      <w:proofErr w:type="spellStart"/>
+      <w:r>
+        <w:rPr>
+          <w:rFonts w:ascii="Adobe Arabic" w:hAnsi="Adobe Arabic" w:cs="Adobe Arabic"/>
+          <w:sz w:val="28"/>
+          <w:szCs w:val="28"/>
+          <w:lang w:bidi="fa-IR"/>
+        </w:rPr>
+        <w:t>nearest_neighbor</w:t>
+      </w:r>
+      <w:proofErr w:type="spellEnd"/>
+      <w:r>
+        <w:rPr>
+          <w:rFonts w:ascii="Adobe Arabic" w:hAnsi="Adobe Arabic" w:cs="Adobe Arabic" w:hint="cs"/>
+          <w:sz w:val="28"/>
+          <w:szCs w:val="28"/>
+          <w:rtl/>
+          <w:lang w:bidi="fa-IR"/>
+        </w:rPr>
+        <w:t xml:space="preserve"> از اولین نقطه شروع می کنیم و دنبال نقطه بعد با کمک متد </w:t>
+      </w:r>
+      <w:proofErr w:type="spellStart"/>
+      <w:r>
+        <w:rPr>
+          <w:rFonts w:ascii="Adobe Arabic" w:hAnsi="Adobe Arabic" w:cs="Adobe Arabic"/>
+          <w:sz w:val="28"/>
+          <w:szCs w:val="28"/>
+          <w:lang w:bidi="fa-IR"/>
+        </w:rPr>
+        <w:t>find_next_nearest_neighbor</w:t>
+      </w:r>
+      <w:proofErr w:type="spellEnd"/>
+      <w:r>
+        <w:rPr>
+          <w:rFonts w:ascii="Adobe Arabic" w:hAnsi="Adobe Arabic" w:cs="Adobe Arabic" w:hint="cs"/>
+          <w:sz w:val="28"/>
+          <w:szCs w:val="28"/>
+          <w:rtl/>
+          <w:lang w:bidi="fa-IR"/>
+        </w:rPr>
+        <w:t xml:space="preserve"> هستیم.</w:t>
+      </w:r>
+    </w:p>
+    <w:p>
+      <w:pPr>
+        <w:pStyle w:val="ListParagraph"/>
+        <w:bidi/>
+        <w:rPr>
+          <w:rFonts w:ascii="Adobe Arabic" w:hAnsi="Adobe Arabic" w:cs="Adobe Arabic"/>
+          <w:sz w:val="28"/>
+          <w:szCs w:val="28"/>
+          <w:rtl/>
+          <w:lang w:bidi="fa-IR"/>
+        </w:rPr>
+      </w:pPr>
+      <w:r>
+        <w:rPr>
+          <w:rFonts w:ascii="Adobe Arabic" w:hAnsi="Adobe Arabic" w:cs="Adobe Arabic"/>
+          <w:sz w:val="28"/>
+          <w:szCs w:val="28"/>
+          <w:rtl/>
+          <w:lang w:bidi="fa-IR"/>
+        </w:rPr>
+        <w:t xml:space="preserve">اما در روش </w:t>
+      </w:r>
+      <w:r>
+        <w:rPr>
+          <w:rFonts w:ascii="Adobe Arabic" w:hAnsi="Adobe Arabic" w:cs="Adobe Arabic"/>
+          <w:sz w:val="28"/>
+          <w:szCs w:val="28"/>
+          <w:lang w:bidi="fa-IR"/>
+        </w:rPr>
+        <w:t>exhaustive</w:t>
+      </w:r>
+      <w:r>
+        <w:rPr>
+          <w:rFonts w:ascii="Adobe Arabic" w:hAnsi="Adobe Arabic" w:cs="Adobe Arabic"/>
+          <w:sz w:val="28"/>
+          <w:szCs w:val="28"/>
+          <w:rtl/>
+          <w:lang w:bidi="fa-IR"/>
+        </w:rPr>
+        <w:t xml:space="preserve"> ما باید تمام حالاتی که میتوان نقاط ورودی را پیمایش کرد را بررسی کنیم و کم هزینه ترین حالت را به عنوان خروجی گزارش کنیم.</w:t>
+      </w:r>
+    </w:p>
+    <w:p>
+      <w:pPr>
+        <w:pStyle w:val="ListParagraph"/>
+        <w:bidi/>
+        <w:rPr>
+          <w:rFonts w:ascii="Adobe Arabic" w:hAnsi="Adobe Arabic" w:cs="Adobe Arabic" w:hint="cs"/>
+          <w:sz w:val="28"/>
+          <w:szCs w:val="28"/>
+          <w:rtl/>
+          <w:lang w:bidi="fa-IR"/>
+        </w:rPr>
+      </w:pPr>
+      <w:r>
+        <w:rPr>
+          <w:rFonts w:ascii="Adobe Arabic" w:hAnsi="Adobe Arabic" w:cs="Adobe Arabic" w:hint="cs"/>
+          <w:sz w:val="28"/>
+          <w:szCs w:val="28"/>
+          <w:rtl/>
+          <w:lang w:bidi="fa-IR"/>
+        </w:rPr>
+        <w:t xml:space="preserve">در متد </w:t>
+      </w:r>
+      <w:proofErr w:type="spellStart"/>
+      <w:r>
+        <w:rPr>
+          <w:rFonts w:ascii="Adobe Arabic" w:hAnsi="Adobe Arabic" w:cs="Adobe Arabic"/>
+          <w:sz w:val="28"/>
+          <w:szCs w:val="28"/>
+          <w:lang w:bidi="fa-IR"/>
+        </w:rPr>
+        <w:t>fill_array_by_file</w:t>
+      </w:r>
+      <w:proofErr w:type="spellEnd"/>
+      <w:r>
+        <w:rPr>
+          <w:rFonts w:ascii="Adobe Arabic" w:hAnsi="Adobe Arabic" w:cs="Adobe Arabic" w:hint="cs"/>
+          <w:sz w:val="28"/>
+          <w:szCs w:val="28"/>
+          <w:rtl/>
+          <w:lang w:bidi="fa-IR"/>
+        </w:rPr>
+        <w:t xml:space="preserve"> یک آرایه 2 بعدی را با فایلی که به عنوان ورودی میگیریم پر میکنیم.</w:t>
+      </w:r>
+    </w:p>
+    <w:p>
+      <w:pPr>
+        <w:pStyle w:val="ListParagraph"/>
+        <w:bidi/>
+        <w:rPr>
+          <w:rFonts w:ascii="Adobe Arabic" w:hAnsi="Adobe Arabic" w:cs="Adobe Arabic"/>
+          <w:sz w:val="28"/>
+          <w:szCs w:val="28"/>
+          <w:lang w:bidi="fa-IR"/>
+        </w:rPr>
+      </w:pPr>
+      <w:r>
+        <w:rPr>
+          <w:rFonts w:ascii="Adobe Arabic" w:hAnsi="Adobe Arabic" w:cs="Adobe Arabic" w:hint="cs"/>
+          <w:sz w:val="28"/>
+          <w:szCs w:val="28"/>
+          <w:rtl/>
+          <w:lang w:bidi="fa-IR"/>
+        </w:rPr>
+        <w:t xml:space="preserve">در متد </w:t>
+      </w:r>
+      <w:r>
+        <w:rPr>
+          <w:rFonts w:ascii="Adobe Arabic" w:hAnsi="Adobe Arabic" w:cs="Adobe Arabic"/>
+          <w:sz w:val="28"/>
+          <w:szCs w:val="28"/>
+          <w:lang w:bidi="fa-IR"/>
+        </w:rPr>
+        <w:t>exhaustive</w:t>
+      </w:r>
+      <w:r>
+        <w:rPr>
+          <w:rFonts w:ascii="Adobe Arabic" w:hAnsi="Adobe Arabic" w:cs="Adobe Arabic" w:hint="cs"/>
+          <w:sz w:val="28"/>
+          <w:szCs w:val="28"/>
+          <w:rtl/>
+          <w:lang w:bidi="fa-IR"/>
+        </w:rPr>
+        <w:t xml:space="preserve"> هر جایگشت از نقاط ورودی را به ترتیب به متد </w:t>
+      </w:r>
+      <w:proofErr w:type="spellStart"/>
+      <w:r>
+        <w:rPr>
+          <w:rFonts w:ascii="Adobe Arabic" w:hAnsi="Adobe Arabic" w:cs="Adobe Arabic"/>
+          <w:sz w:val="28"/>
+          <w:szCs w:val="28"/>
+          <w:lang w:bidi="fa-IR"/>
+        </w:rPr>
+        <w:t>calculate_path_cost</w:t>
+      </w:r>
+      <w:proofErr w:type="spellEnd"/>
+      <w:r>
+        <w:rPr>
+          <w:rFonts w:ascii="Adobe Arabic" w:hAnsi="Adobe Arabic" w:cs="Adobe Arabic" w:hint="cs"/>
+          <w:sz w:val="28"/>
+          <w:szCs w:val="28"/>
+          <w:rtl/>
+          <w:lang w:bidi="fa-IR"/>
+        </w:rPr>
+        <w:t xml:space="preserve"> می دهیم تا هزینه پیمودن مسیر را محاسبه کند و آن را با بقیه جایگشت ها مقایسه می کنیم و در نهایت کمترین را بر میگردانیم.</w:t>
+      </w:r>
+    </w:p>
+    <w:p>
+      <w:pPr>
+        <w:pStyle w:val="ListParagraph"/>
+        <w:bidi/>
+        <w:rPr>
+          <w:rFonts w:ascii="Adobe Arabic" w:hAnsi="Adobe Arabic" w:cs="Adobe Arabic"/>
+          <w:sz w:val="28"/>
+          <w:szCs w:val="28"/>
+          <w:rtl/>
+          <w:lang w:bidi="fa-IR"/>
+        </w:rPr>
+      </w:pPr>
+    </w:p>
+    <w:p>
+      <w:pPr>
+        <w:pStyle w:val="ListParagraph"/>
+        <w:numPr>
+          <w:ilvl w:val="0"/>
+          <w:numId w:val="1"/>
+        </w:numPr>
+        <w:bidi/>
+        <w:rPr>
+          <w:rFonts w:ascii="Adobe Arabic" w:hAnsi="Adobe Arabic" w:cs="Adobe Arabic"/>
+          <w:sz w:val="28"/>
+          <w:szCs w:val="28"/>
+          <w:lang w:bidi="fa-IR"/>
+        </w:rPr>
+      </w:pPr>
+      <w:r>
+        <w:rPr>
+          <w:rFonts w:ascii="Adobe Arabic" w:hAnsi="Adobe Arabic" w:cs="Adobe Arabic"/>
+          <w:sz w:val="28"/>
+          <w:szCs w:val="28"/>
           <w:lang w:bidi="fa-IR"/>
         </w:rPr>
         <w:t xml:space="preserve">  </w:t>
@@ -190,17 +404,17 @@
               <w:bidi/>
               <w:rPr>
                 <w:rFonts w:ascii="Adobe Arabic" w:hAnsi="Adobe Arabic" w:cs="Adobe Arabic"/>
-                <w:sz w:val="32"/>
-                <w:szCs w:val="32"/>
-                <w:rtl/>
-                <w:lang w:bidi="fa-IR"/>
-              </w:rPr>
-            </w:pPr>
-            <w:r>
-              <w:rPr>
-                <w:rFonts w:ascii="Adobe Arabic" w:hAnsi="Adobe Arabic" w:cs="Adobe Arabic"/>
-                <w:sz w:val="32"/>
-                <w:szCs w:val="32"/>
+                <w:sz w:val="28"/>
+                <w:szCs w:val="28"/>
+                <w:rtl/>
+                <w:lang w:bidi="fa-IR"/>
+              </w:rPr>
+            </w:pPr>
+            <w:r>
+              <w:rPr>
+                <w:rFonts w:ascii="Adobe Arabic" w:hAnsi="Adobe Arabic" w:cs="Adobe Arabic"/>
+                <w:sz w:val="28"/>
+                <w:szCs w:val="28"/>
                 <w:lang w:bidi="fa-IR"/>
               </w:rPr>
               <w:t>Exhaustive</w:t>
@@ -216,17 +430,17 @@
               <w:bidi/>
               <w:rPr>
                 <w:rFonts w:ascii="Adobe Arabic" w:hAnsi="Adobe Arabic" w:cs="Adobe Arabic"/>
-                <w:sz w:val="32"/>
-                <w:szCs w:val="32"/>
-                <w:rtl/>
-                <w:lang w:bidi="fa-IR"/>
-              </w:rPr>
-            </w:pPr>
-            <w:r>
-              <w:rPr>
-                <w:rFonts w:ascii="Adobe Arabic" w:hAnsi="Adobe Arabic" w:cs="Adobe Arabic"/>
-                <w:sz w:val="32"/>
-                <w:szCs w:val="32"/>
+                <w:sz w:val="28"/>
+                <w:szCs w:val="28"/>
+                <w:rtl/>
+                <w:lang w:bidi="fa-IR"/>
+              </w:rPr>
+            </w:pPr>
+            <w:r>
+              <w:rPr>
+                <w:rFonts w:ascii="Adobe Arabic" w:hAnsi="Adobe Arabic" w:cs="Adobe Arabic"/>
+                <w:sz w:val="28"/>
+                <w:szCs w:val="28"/>
                 <w:lang w:bidi="fa-IR"/>
               </w:rPr>
               <w:t>Nearest neighbor</w:t>
@@ -244,20 +458,31 @@
               <w:bidi/>
               <w:rPr>
                 <w:rFonts w:ascii="Adobe Arabic" w:hAnsi="Adobe Arabic" w:cs="Adobe Arabic"/>
-                <w:sz w:val="32"/>
-                <w:szCs w:val="32"/>
-                <w:rtl/>
-                <w:lang w:bidi="fa-IR"/>
-              </w:rPr>
-            </w:pPr>
-            <w:r>
-              <w:rPr>
-                <w:rFonts w:ascii="Adobe Arabic" w:hAnsi="Adobe Arabic" w:cs="Adobe Arabic"/>
-                <w:sz w:val="32"/>
-                <w:szCs w:val="32"/>
-                <w:lang w:bidi="fa-IR"/>
-              </w:rPr>
-              <w:t>n * n!</w:t>
+                <w:sz w:val="28"/>
+                <w:szCs w:val="28"/>
+                <w:rtl/>
+                <w:lang w:bidi="fa-IR"/>
+              </w:rPr>
+            </w:pPr>
+            <w:proofErr w:type="gramStart"/>
+            <w:r>
+              <w:rPr>
+                <w:rFonts w:ascii="Adobe Arabic" w:hAnsi="Adobe Arabic" w:cs="Adobe Arabic"/>
+                <w:sz w:val="28"/>
+                <w:szCs w:val="28"/>
+                <w:lang w:bidi="fa-IR"/>
+              </w:rPr>
+              <w:t>n</w:t>
+            </w:r>
+            <w:proofErr w:type="gramEnd"/>
+            <w:r>
+              <w:rPr>
+                <w:rFonts w:ascii="Adobe Arabic" w:hAnsi="Adobe Arabic" w:cs="Adobe Arabic"/>
+                <w:sz w:val="28"/>
+                <w:szCs w:val="28"/>
+                <w:lang w:bidi="fa-IR"/>
+              </w:rPr>
+              <w:t xml:space="preserve"> * n!</w:t>
             </w:r>
           </w:p>
         </w:tc>
@@ -270,8 +495,8 @@
               <w:bidi/>
               <w:rPr>
                 <w:rFonts w:ascii="Adobe Arabic" w:hAnsi="Adobe Arabic" w:cs="Adobe Arabic"/>
-                <w:sz w:val="32"/>
-                <w:szCs w:val="32"/>
+                <w:sz w:val="28"/>
+                <w:szCs w:val="28"/>
                 <w:vertAlign w:val="superscript"/>
                 <w:rtl/>
                 <w:lang w:bidi="fa-IR"/>
@@ -280,8 +505,8 @@
             <w:r>
               <w:rPr>
                 <w:rFonts w:ascii="Adobe Arabic" w:hAnsi="Adobe Arabic" w:cs="Adobe Arabic"/>
-                <w:sz w:val="32"/>
-                <w:szCs w:val="32"/>
+                <w:sz w:val="28"/>
+                <w:szCs w:val="28"/>
                 <w:lang w:bidi="fa-IR"/>
               </w:rPr>
               <w:t>n</w:t>
@@ -289,8 +514,8 @@
             <w:r>
               <w:rPr>
                 <w:rFonts w:ascii="Adobe Arabic" w:hAnsi="Adobe Arabic" w:cs="Adobe Arabic"/>
-                <w:sz w:val="32"/>
-                <w:szCs w:val="32"/>
+                <w:sz w:val="28"/>
+                <w:szCs w:val="28"/>
                 <w:vertAlign w:val="superscript"/>
                 <w:lang w:bidi="fa-IR"/>
               </w:rPr>
@@ -305,8 +530,8 @@
         <w:bidi/>
         <w:rPr>
           <w:rFonts w:ascii="Adobe Arabic" w:hAnsi="Adobe Arabic" w:cs="Adobe Arabic"/>
-          <w:sz w:val="32"/>
-          <w:szCs w:val="32"/>
+          <w:sz w:val="28"/>
+          <w:szCs w:val="28"/>
           <w:rtl/>
           <w:lang w:bidi="fa-IR"/>
         </w:rPr>
@@ -322,16 +547,16 @@
         <w:bidi/>
         <w:rPr>
           <w:rFonts w:ascii="Adobe Arabic" w:hAnsi="Adobe Arabic" w:cs="Adobe Arabic"/>
-          <w:sz w:val="32"/>
-          <w:szCs w:val="32"/>
+          <w:sz w:val="28"/>
+          <w:szCs w:val="28"/>
           <w:lang w:bidi="fa-IR"/>
         </w:rPr>
       </w:pPr>
       <w:r>
         <w:rPr>
           <w:rFonts w:ascii="Adobe Arabic" w:hAnsi="Adobe Arabic" w:cs="Adobe Arabic"/>
-          <w:sz w:val="32"/>
-          <w:szCs w:val="32"/>
+          <w:sz w:val="28"/>
+          <w:szCs w:val="28"/>
           <w:lang w:bidi="fa-IR"/>
         </w:rPr>
         <w:t xml:space="preserve"> </w:t>
@@ -343,8 +568,8 @@
         <w:ind w:left="360"/>
         <w:rPr>
           <w:rFonts w:ascii="Adobe Arabic" w:hAnsi="Adobe Arabic" w:cs="Adobe Arabic"/>
-          <w:sz w:val="32"/>
-          <w:szCs w:val="32"/>
+          <w:sz w:val="28"/>
+          <w:szCs w:val="28"/>
           <w:lang w:bidi="fa-IR"/>
         </w:rPr>
       </w:pPr>
@@ -355,16 +580,16 @@
         <w:ind w:left="360"/>
         <w:rPr>
           <w:rFonts w:ascii="Adobe Arabic" w:hAnsi="Adobe Arabic" w:cs="Adobe Arabic"/>
-          <w:sz w:val="32"/>
-          <w:szCs w:val="32"/>
+          <w:sz w:val="28"/>
+          <w:szCs w:val="28"/>
           <w:lang w:bidi="fa-IR"/>
         </w:rPr>
       </w:pPr>
       <w:r>
         <w:rPr>
           <w:rFonts w:ascii="Adobe Arabic" w:hAnsi="Adobe Arabic" w:cs="Adobe Arabic" w:hint="cs"/>
-          <w:sz w:val="32"/>
-          <w:szCs w:val="32"/>
+          <w:sz w:val="28"/>
+          <w:szCs w:val="28"/>
           <w:rtl/>
           <w:lang w:bidi="fa-IR"/>
         </w:rPr>
@@ -373,8 +598,8 @@
       <w:r>
         <w:rPr>
           <w:rFonts w:ascii="Adobe Arabic" w:hAnsi="Adobe Arabic" w:cs="Adobe Arabic"/>
-          <w:sz w:val="32"/>
-          <w:szCs w:val="32"/>
+          <w:sz w:val="28"/>
+          <w:szCs w:val="28"/>
           <w:lang w:bidi="fa-IR"/>
         </w:rPr>
         <w:t>nearest-neighbor</w:t>
@@ -406,8 +631,8 @@
               <w:jc w:val="center"/>
               <w:rPr>
                 <w:rFonts w:ascii="Adobe Arabic" w:hAnsi="Adobe Arabic" w:cs="Adobe Arabic"/>
-                <w:sz w:val="32"/>
-                <w:szCs w:val="32"/>
+                <w:sz w:val="28"/>
+                <w:szCs w:val="28"/>
                 <w:rtl/>
                 <w:lang w:bidi="fa-IR"/>
               </w:rPr>
@@ -415,8 +640,8 @@
             <w:r>
               <w:rPr>
                 <w:rFonts w:ascii="Adobe Arabic" w:hAnsi="Adobe Arabic" w:cs="Adobe Arabic" w:hint="cs"/>
-                <w:sz w:val="32"/>
-                <w:szCs w:val="32"/>
+                <w:sz w:val="28"/>
+                <w:szCs w:val="28"/>
                 <w:rtl/>
                 <w:lang w:bidi="fa-IR"/>
               </w:rPr>
@@ -435,8 +660,8 @@
               <w:jc w:val="center"/>
               <w:rPr>
                 <w:rFonts w:ascii="Adobe Arabic" w:hAnsi="Adobe Arabic" w:cs="Adobe Arabic"/>
-                <w:sz w:val="32"/>
-                <w:szCs w:val="32"/>
+                <w:sz w:val="28"/>
+                <w:szCs w:val="28"/>
                 <w:rtl/>
                 <w:lang w:bidi="fa-IR"/>
               </w:rPr>
@@ -444,8 +669,8 @@
             <w:r>
               <w:rPr>
                 <w:rFonts w:ascii="Adobe Arabic" w:hAnsi="Adobe Arabic" w:cs="Adobe Arabic" w:hint="cs"/>
-                <w:sz w:val="32"/>
-                <w:szCs w:val="32"/>
+                <w:sz w:val="28"/>
+                <w:szCs w:val="28"/>
                 <w:rtl/>
                 <w:lang w:bidi="fa-IR"/>
               </w:rPr>
@@ -464,8 +689,8 @@
               <w:jc w:val="center"/>
               <w:rPr>
                 <w:rFonts w:ascii="Adobe Arabic" w:hAnsi="Adobe Arabic" w:cs="Adobe Arabic"/>
-                <w:sz w:val="32"/>
-                <w:szCs w:val="32"/>
+                <w:sz w:val="28"/>
+                <w:szCs w:val="28"/>
                 <w:rtl/>
                 <w:lang w:bidi="fa-IR"/>
               </w:rPr>
@@ -473,8 +698,8 @@
             <w:r>
               <w:rPr>
                 <w:rFonts w:ascii="Adobe Arabic" w:hAnsi="Adobe Arabic" w:cs="Adobe Arabic" w:hint="cs"/>
-                <w:sz w:val="32"/>
-                <w:szCs w:val="32"/>
+                <w:sz w:val="28"/>
+                <w:szCs w:val="28"/>
                 <w:rtl/>
                 <w:lang w:bidi="fa-IR"/>
               </w:rPr>
@@ -493,8 +718,8 @@
               <w:jc w:val="center"/>
               <w:rPr>
                 <w:rFonts w:ascii="Adobe Arabic" w:hAnsi="Adobe Arabic" w:cs="Adobe Arabic"/>
-                <w:sz w:val="32"/>
-                <w:szCs w:val="32"/>
+                <w:sz w:val="28"/>
+                <w:szCs w:val="28"/>
                 <w:rtl/>
                 <w:lang w:bidi="fa-IR"/>
               </w:rPr>
@@ -502,8 +727,8 @@
             <w:r>
               <w:rPr>
                 <w:rFonts w:ascii="Adobe Arabic" w:hAnsi="Adobe Arabic" w:cs="Adobe Arabic" w:hint="cs"/>
-                <w:sz w:val="32"/>
-                <w:szCs w:val="32"/>
+                <w:sz w:val="28"/>
+                <w:szCs w:val="28"/>
                 <w:rtl/>
                 <w:lang w:bidi="fa-IR"/>
               </w:rPr>
@@ -522,8 +747,8 @@
               <w:jc w:val="center"/>
               <w:rPr>
                 <w:rFonts w:ascii="Adobe Arabic" w:hAnsi="Adobe Arabic" w:cs="Adobe Arabic"/>
-                <w:sz w:val="32"/>
-                <w:szCs w:val="32"/>
+                <w:sz w:val="28"/>
+                <w:szCs w:val="28"/>
                 <w:rtl/>
                 <w:lang w:bidi="fa-IR"/>
               </w:rPr>
@@ -543,17 +768,17 @@
               <w:jc w:val="center"/>
               <w:rPr>
                 <w:rFonts w:ascii="Adobe Arabic" w:hAnsi="Adobe Arabic" w:cs="Adobe Arabic"/>
-                <w:sz w:val="32"/>
-                <w:szCs w:val="32"/>
-                <w:rtl/>
-                <w:lang w:bidi="fa-IR"/>
-              </w:rPr>
-            </w:pPr>
-            <w:r>
-              <w:rPr>
-                <w:rFonts w:ascii="Adobe Arabic" w:hAnsi="Adobe Arabic" w:cs="Adobe Arabic"/>
-                <w:sz w:val="32"/>
-                <w:szCs w:val="32"/>
+                <w:sz w:val="28"/>
+                <w:szCs w:val="28"/>
+                <w:rtl/>
+                <w:lang w:bidi="fa-IR"/>
+              </w:rPr>
+            </w:pPr>
+            <w:r>
+              <w:rPr>
+                <w:rFonts w:ascii="Adobe Arabic" w:hAnsi="Adobe Arabic" w:cs="Adobe Arabic"/>
+                <w:sz w:val="28"/>
+                <w:szCs w:val="28"/>
                 <w:lang w:bidi="fa-IR"/>
               </w:rPr>
               <w:t>348</w:t>
@@ -571,17 +796,17 @@
               <w:jc w:val="center"/>
               <w:rPr>
                 <w:rFonts w:ascii="Adobe Arabic" w:hAnsi="Adobe Arabic" w:cs="Adobe Arabic"/>
-                <w:sz w:val="32"/>
-                <w:szCs w:val="32"/>
-                <w:rtl/>
-                <w:lang w:bidi="fa-IR"/>
-              </w:rPr>
-            </w:pPr>
-            <w:r>
-              <w:rPr>
-                <w:rFonts w:ascii="Adobe Arabic" w:hAnsi="Adobe Arabic" w:cs="Adobe Arabic"/>
-                <w:sz w:val="32"/>
-                <w:szCs w:val="32"/>
+                <w:sz w:val="28"/>
+                <w:szCs w:val="28"/>
+                <w:rtl/>
+                <w:lang w:bidi="fa-IR"/>
+              </w:rPr>
+            </w:pPr>
+            <w:r>
+              <w:rPr>
+                <w:rFonts w:ascii="Adobe Arabic" w:hAnsi="Adobe Arabic" w:cs="Adobe Arabic"/>
+                <w:sz w:val="28"/>
+                <w:szCs w:val="28"/>
                 <w:lang w:bidi="fa-IR"/>
               </w:rPr>
               <w:t>372</w:t>
@@ -599,17 +824,17 @@
               <w:jc w:val="center"/>
               <w:rPr>
                 <w:rFonts w:ascii="Adobe Arabic" w:hAnsi="Adobe Arabic" w:cs="Adobe Arabic"/>
-                <w:sz w:val="32"/>
-                <w:szCs w:val="32"/>
-                <w:rtl/>
-                <w:lang w:bidi="fa-IR"/>
-              </w:rPr>
-            </w:pPr>
-            <w:r>
-              <w:rPr>
-                <w:rFonts w:ascii="Adobe Arabic" w:hAnsi="Adobe Arabic" w:cs="Adobe Arabic"/>
-                <w:sz w:val="32"/>
-                <w:szCs w:val="32"/>
+                <w:sz w:val="28"/>
+                <w:szCs w:val="28"/>
+                <w:rtl/>
+                <w:lang w:bidi="fa-IR"/>
+              </w:rPr>
+            </w:pPr>
+            <w:r>
+              <w:rPr>
+                <w:rFonts w:ascii="Adobe Arabic" w:hAnsi="Adobe Arabic" w:cs="Adobe Arabic"/>
+                <w:sz w:val="28"/>
+                <w:szCs w:val="28"/>
                 <w:lang w:bidi="fa-IR"/>
               </w:rPr>
               <w:t>356</w:t>
@@ -627,16 +852,16 @@
               <w:jc w:val="center"/>
               <w:rPr>
                 <w:rFonts w:ascii="Adobe Arabic" w:hAnsi="Adobe Arabic" w:cs="Adobe Arabic"/>
-                <w:sz w:val="32"/>
-                <w:szCs w:val="32"/>
-                <w:lang w:bidi="fa-IR"/>
-              </w:rPr>
-            </w:pPr>
-            <w:r>
-              <w:rPr>
-                <w:rFonts w:ascii="Adobe Arabic" w:hAnsi="Adobe Arabic" w:cs="Adobe Arabic"/>
-                <w:sz w:val="32"/>
-                <w:szCs w:val="32"/>
+                <w:sz w:val="28"/>
+                <w:szCs w:val="28"/>
+                <w:lang w:bidi="fa-IR"/>
+              </w:rPr>
+            </w:pPr>
+            <w:r>
+              <w:rPr>
+                <w:rFonts w:ascii="Adobe Arabic" w:hAnsi="Adobe Arabic" w:cs="Adobe Arabic"/>
+                <w:sz w:val="28"/>
+                <w:szCs w:val="28"/>
                 <w:lang w:bidi="fa-IR"/>
               </w:rPr>
               <w:t>379</w:t>
@@ -654,16 +879,16 @@
               <w:jc w:val="center"/>
               <w:rPr>
                 <w:rFonts w:ascii="Adobe Arabic" w:hAnsi="Adobe Arabic" w:cs="Adobe Arabic"/>
-                <w:sz w:val="32"/>
-                <w:szCs w:val="32"/>
+                <w:sz w:val="28"/>
+                <w:szCs w:val="28"/>
                 <w:lang w:bidi="fa-IR"/>
               </w:rPr>
             </w:pPr>
             <w:r>
               <w:rPr>
                 <w:rFonts w:ascii="Adobe Arabic" w:hAnsi="Adobe Arabic" w:cs="Adobe Arabic" w:hint="cs"/>
-                <w:sz w:val="32"/>
-                <w:szCs w:val="32"/>
+                <w:sz w:val="28"/>
+                <w:szCs w:val="28"/>
                 <w:rtl/>
                 <w:lang w:bidi="fa-IR"/>
               </w:rPr>
@@ -672,8 +897,8 @@
             <w:r>
               <w:rPr>
                 <w:rFonts w:ascii="Adobe Arabic" w:hAnsi="Adobe Arabic" w:cs="Adobe Arabic"/>
-                <w:sz w:val="32"/>
-                <w:szCs w:val="32"/>
+                <w:sz w:val="28"/>
+                <w:szCs w:val="28"/>
                 <w:lang w:bidi="fa-IR"/>
               </w:rPr>
               <w:t xml:space="preserve"> us </w:t>
@@ -693,17 +918,17 @@
               <w:jc w:val="center"/>
               <w:rPr>
                 <w:rFonts w:ascii="Adobe Arabic" w:hAnsi="Adobe Arabic" w:cs="Adobe Arabic"/>
-                <w:sz w:val="32"/>
-                <w:szCs w:val="32"/>
-                <w:rtl/>
-                <w:lang w:bidi="fa-IR"/>
-              </w:rPr>
-            </w:pPr>
-            <w:r>
-              <w:rPr>
-                <w:rFonts w:ascii="Adobe Arabic" w:hAnsi="Adobe Arabic" w:cs="Adobe Arabic"/>
-                <w:sz w:val="32"/>
-                <w:szCs w:val="32"/>
+                <w:sz w:val="28"/>
+                <w:szCs w:val="28"/>
+                <w:rtl/>
+                <w:lang w:bidi="fa-IR"/>
+              </w:rPr>
+            </w:pPr>
+            <w:r>
+              <w:rPr>
+                <w:rFonts w:ascii="Adobe Arabic" w:hAnsi="Adobe Arabic" w:cs="Adobe Arabic"/>
+                <w:sz w:val="28"/>
+                <w:szCs w:val="28"/>
                 <w:lang w:bidi="fa-IR"/>
               </w:rPr>
               <w:t>511</w:t>
@@ -721,17 +946,17 @@
               <w:jc w:val="center"/>
               <w:rPr>
                 <w:rFonts w:ascii="Adobe Arabic" w:hAnsi="Adobe Arabic" w:cs="Adobe Arabic"/>
-                <w:sz w:val="32"/>
-                <w:szCs w:val="32"/>
-                <w:rtl/>
-                <w:lang w:bidi="fa-IR"/>
-              </w:rPr>
-            </w:pPr>
-            <w:r>
-              <w:rPr>
-                <w:rFonts w:ascii="Adobe Arabic" w:hAnsi="Adobe Arabic" w:cs="Adobe Arabic"/>
-                <w:sz w:val="32"/>
-                <w:szCs w:val="32"/>
+                <w:sz w:val="28"/>
+                <w:szCs w:val="28"/>
+                <w:rtl/>
+                <w:lang w:bidi="fa-IR"/>
+              </w:rPr>
+            </w:pPr>
+            <w:r>
+              <w:rPr>
+                <w:rFonts w:ascii="Adobe Arabic" w:hAnsi="Adobe Arabic" w:cs="Adobe Arabic"/>
+                <w:sz w:val="28"/>
+                <w:szCs w:val="28"/>
                 <w:lang w:bidi="fa-IR"/>
               </w:rPr>
               <w:t>336</w:t>
@@ -749,17 +974,17 @@
               <w:jc w:val="center"/>
               <w:rPr>
                 <w:rFonts w:ascii="Adobe Arabic" w:hAnsi="Adobe Arabic" w:cs="Adobe Arabic"/>
-                <w:sz w:val="32"/>
-                <w:szCs w:val="32"/>
-                <w:rtl/>
-                <w:lang w:bidi="fa-IR"/>
-              </w:rPr>
-            </w:pPr>
-            <w:r>
-              <w:rPr>
-                <w:rFonts w:ascii="Adobe Arabic" w:hAnsi="Adobe Arabic" w:cs="Adobe Arabic"/>
-                <w:sz w:val="32"/>
-                <w:szCs w:val="32"/>
+                <w:sz w:val="28"/>
+                <w:szCs w:val="28"/>
+                <w:rtl/>
+                <w:lang w:bidi="fa-IR"/>
+              </w:rPr>
+            </w:pPr>
+            <w:r>
+              <w:rPr>
+                <w:rFonts w:ascii="Adobe Arabic" w:hAnsi="Adobe Arabic" w:cs="Adobe Arabic"/>
+                <w:sz w:val="28"/>
+                <w:szCs w:val="28"/>
                 <w:lang w:bidi="fa-IR"/>
               </w:rPr>
               <w:t>381</w:t>
@@ -777,17 +1002,17 @@
               <w:jc w:val="center"/>
               <w:rPr>
                 <w:rFonts w:ascii="Adobe Arabic" w:hAnsi="Adobe Arabic" w:cs="Adobe Arabic"/>
-                <w:sz w:val="32"/>
-                <w:szCs w:val="32"/>
-                <w:rtl/>
-                <w:lang w:bidi="fa-IR"/>
-              </w:rPr>
-            </w:pPr>
-            <w:r>
-              <w:rPr>
-                <w:rFonts w:ascii="Adobe Arabic" w:hAnsi="Adobe Arabic" w:cs="Adobe Arabic"/>
-                <w:sz w:val="32"/>
-                <w:szCs w:val="32"/>
+                <w:sz w:val="28"/>
+                <w:szCs w:val="28"/>
+                <w:rtl/>
+                <w:lang w:bidi="fa-IR"/>
+              </w:rPr>
+            </w:pPr>
+            <w:r>
+              <w:rPr>
+                <w:rFonts w:ascii="Adobe Arabic" w:hAnsi="Adobe Arabic" w:cs="Adobe Arabic"/>
+                <w:sz w:val="28"/>
+                <w:szCs w:val="28"/>
                 <w:lang w:bidi="fa-IR"/>
               </w:rPr>
               <w:t>355</w:t>
@@ -805,8 +1030,8 @@
               <w:jc w:val="center"/>
               <w:rPr>
                 <w:rFonts w:ascii="Adobe Arabic" w:hAnsi="Adobe Arabic" w:cs="Adobe Arabic"/>
-                <w:sz w:val="32"/>
-                <w:szCs w:val="32"/>
+                <w:sz w:val="28"/>
+                <w:szCs w:val="28"/>
                 <w:rtl/>
                 <w:lang w:bidi="fa-IR"/>
               </w:rPr>
@@ -814,8 +1039,8 @@
             <w:r>
               <w:rPr>
                 <w:rFonts w:ascii="Adobe Arabic" w:hAnsi="Adobe Arabic" w:cs="Adobe Arabic" w:hint="cs"/>
-                <w:sz w:val="32"/>
-                <w:szCs w:val="32"/>
+                <w:sz w:val="28"/>
+                <w:szCs w:val="28"/>
                 <w:rtl/>
                 <w:lang w:bidi="fa-IR"/>
               </w:rPr>
@@ -824,8 +1049,8 @@
             <w:r>
               <w:rPr>
                 <w:rFonts w:ascii="Adobe Arabic" w:hAnsi="Adobe Arabic" w:cs="Adobe Arabic"/>
-                <w:sz w:val="32"/>
-                <w:szCs w:val="32"/>
+                <w:sz w:val="28"/>
+                <w:szCs w:val="28"/>
                 <w:lang w:bidi="fa-IR"/>
               </w:rPr>
               <w:t xml:space="preserve"> us </w:t>
@@ -845,17 +1070,17 @@
               <w:jc w:val="center"/>
               <w:rPr>
                 <w:rFonts w:ascii="Adobe Arabic" w:hAnsi="Adobe Arabic" w:cs="Adobe Arabic"/>
-                <w:sz w:val="32"/>
-                <w:szCs w:val="32"/>
-                <w:rtl/>
-                <w:lang w:bidi="fa-IR"/>
-              </w:rPr>
-            </w:pPr>
-            <w:r>
-              <w:rPr>
-                <w:rFonts w:ascii="Adobe Arabic" w:hAnsi="Adobe Arabic" w:cs="Adobe Arabic"/>
-                <w:sz w:val="32"/>
-                <w:szCs w:val="32"/>
+                <w:sz w:val="28"/>
+                <w:szCs w:val="28"/>
+                <w:rtl/>
+                <w:lang w:bidi="fa-IR"/>
+              </w:rPr>
+            </w:pPr>
+            <w:r>
+              <w:rPr>
+                <w:rFonts w:ascii="Adobe Arabic" w:hAnsi="Adobe Arabic" w:cs="Adobe Arabic"/>
+                <w:sz w:val="28"/>
+                <w:szCs w:val="28"/>
                 <w:lang w:bidi="fa-IR"/>
               </w:rPr>
               <w:t>341</w:t>
@@ -873,17 +1098,17 @@
               <w:jc w:val="center"/>
               <w:rPr>
                 <w:rFonts w:ascii="Adobe Arabic" w:hAnsi="Adobe Arabic" w:cs="Adobe Arabic"/>
-                <w:sz w:val="32"/>
-                <w:szCs w:val="32"/>
-                <w:rtl/>
-                <w:lang w:bidi="fa-IR"/>
-              </w:rPr>
-            </w:pPr>
-            <w:r>
-              <w:rPr>
-                <w:rFonts w:ascii="Adobe Arabic" w:hAnsi="Adobe Arabic" w:cs="Adobe Arabic"/>
-                <w:sz w:val="32"/>
-                <w:szCs w:val="32"/>
+                <w:sz w:val="28"/>
+                <w:szCs w:val="28"/>
+                <w:rtl/>
+                <w:lang w:bidi="fa-IR"/>
+              </w:rPr>
+            </w:pPr>
+            <w:r>
+              <w:rPr>
+                <w:rFonts w:ascii="Adobe Arabic" w:hAnsi="Adobe Arabic" w:cs="Adobe Arabic"/>
+                <w:sz w:val="28"/>
+                <w:szCs w:val="28"/>
                 <w:lang w:bidi="fa-IR"/>
               </w:rPr>
               <w:t>320</w:t>
@@ -901,17 +1126,17 @@
               <w:jc w:val="center"/>
               <w:rPr>
                 <w:rFonts w:ascii="Adobe Arabic" w:hAnsi="Adobe Arabic" w:cs="Adobe Arabic"/>
-                <w:sz w:val="32"/>
-                <w:szCs w:val="32"/>
-                <w:rtl/>
-                <w:lang w:bidi="fa-IR"/>
-              </w:rPr>
-            </w:pPr>
-            <w:r>
-              <w:rPr>
-                <w:rFonts w:ascii="Adobe Arabic" w:hAnsi="Adobe Arabic" w:cs="Adobe Arabic"/>
-                <w:sz w:val="32"/>
-                <w:szCs w:val="32"/>
+                <w:sz w:val="28"/>
+                <w:szCs w:val="28"/>
+                <w:rtl/>
+                <w:lang w:bidi="fa-IR"/>
+              </w:rPr>
+            </w:pPr>
+            <w:r>
+              <w:rPr>
+                <w:rFonts w:ascii="Adobe Arabic" w:hAnsi="Adobe Arabic" w:cs="Adobe Arabic"/>
+                <w:sz w:val="28"/>
+                <w:szCs w:val="28"/>
                 <w:lang w:bidi="fa-IR"/>
               </w:rPr>
               <w:t>361</w:t>
@@ -929,17 +1154,17 @@
               <w:jc w:val="center"/>
               <w:rPr>
                 <w:rFonts w:ascii="Adobe Arabic" w:hAnsi="Adobe Arabic" w:cs="Adobe Arabic"/>
-                <w:sz w:val="32"/>
-                <w:szCs w:val="32"/>
-                <w:rtl/>
-                <w:lang w:bidi="fa-IR"/>
-              </w:rPr>
-            </w:pPr>
-            <w:r>
-              <w:rPr>
-                <w:rFonts w:ascii="Adobe Arabic" w:hAnsi="Adobe Arabic" w:cs="Adobe Arabic"/>
-                <w:sz w:val="32"/>
-                <w:szCs w:val="32"/>
+                <w:sz w:val="28"/>
+                <w:szCs w:val="28"/>
+                <w:rtl/>
+                <w:lang w:bidi="fa-IR"/>
+              </w:rPr>
+            </w:pPr>
+            <w:r>
+              <w:rPr>
+                <w:rFonts w:ascii="Adobe Arabic" w:hAnsi="Adobe Arabic" w:cs="Adobe Arabic"/>
+                <w:sz w:val="28"/>
+                <w:szCs w:val="28"/>
                 <w:lang w:bidi="fa-IR"/>
               </w:rPr>
               <w:t>367</w:t>
@@ -957,8 +1182,8 @@
               <w:jc w:val="center"/>
               <w:rPr>
                 <w:rFonts w:ascii="Adobe Arabic" w:hAnsi="Adobe Arabic" w:cs="Adobe Arabic"/>
-                <w:sz w:val="32"/>
-                <w:szCs w:val="32"/>
+                <w:sz w:val="28"/>
+                <w:szCs w:val="28"/>
                 <w:rtl/>
                 <w:lang w:bidi="fa-IR"/>
               </w:rPr>
@@ -966,8 +1191,8 @@
             <w:r>
               <w:rPr>
                 <w:rFonts w:ascii="Adobe Arabic" w:hAnsi="Adobe Arabic" w:cs="Adobe Arabic" w:hint="cs"/>
-                <w:sz w:val="32"/>
-                <w:szCs w:val="32"/>
+                <w:sz w:val="28"/>
+                <w:szCs w:val="28"/>
                 <w:rtl/>
                 <w:lang w:bidi="fa-IR"/>
               </w:rPr>
@@ -976,8 +1201,8 @@
             <w:r>
               <w:rPr>
                 <w:rFonts w:ascii="Adobe Arabic" w:hAnsi="Adobe Arabic" w:cs="Adobe Arabic"/>
-                <w:sz w:val="32"/>
-                <w:szCs w:val="32"/>
+                <w:sz w:val="28"/>
+                <w:szCs w:val="28"/>
                 <w:lang w:bidi="fa-IR"/>
               </w:rPr>
               <w:t xml:space="preserve"> us </w:t>
@@ -997,17 +1222,17 @@
               <w:jc w:val="center"/>
               <w:rPr>
                 <w:rFonts w:ascii="Adobe Arabic" w:hAnsi="Adobe Arabic" w:cs="Adobe Arabic"/>
-                <w:sz w:val="32"/>
-                <w:szCs w:val="32"/>
-                <w:rtl/>
-                <w:lang w:bidi="fa-IR"/>
-              </w:rPr>
-            </w:pPr>
-            <w:r>
-              <w:rPr>
-                <w:rFonts w:ascii="Adobe Arabic" w:hAnsi="Adobe Arabic" w:cs="Adobe Arabic"/>
-                <w:sz w:val="32"/>
-                <w:szCs w:val="32"/>
+                <w:sz w:val="28"/>
+                <w:szCs w:val="28"/>
+                <w:rtl/>
+                <w:lang w:bidi="fa-IR"/>
+              </w:rPr>
+            </w:pPr>
+            <w:r>
+              <w:rPr>
+                <w:rFonts w:ascii="Adobe Arabic" w:hAnsi="Adobe Arabic" w:cs="Adobe Arabic"/>
+                <w:sz w:val="28"/>
+                <w:szCs w:val="28"/>
                 <w:lang w:bidi="fa-IR"/>
               </w:rPr>
               <w:t>400</w:t>
@@ -1025,17 +1250,17 @@
               <w:jc w:val="center"/>
               <w:rPr>
                 <w:rFonts w:ascii="Adobe Arabic" w:hAnsi="Adobe Arabic" w:cs="Adobe Arabic"/>
-                <w:sz w:val="32"/>
-                <w:szCs w:val="32"/>
-                <w:rtl/>
-                <w:lang w:bidi="fa-IR"/>
-              </w:rPr>
-            </w:pPr>
-            <w:r>
-              <w:rPr>
-                <w:rFonts w:ascii="Adobe Arabic" w:hAnsi="Adobe Arabic" w:cs="Adobe Arabic"/>
-                <w:sz w:val="32"/>
-                <w:szCs w:val="32"/>
+                <w:sz w:val="28"/>
+                <w:szCs w:val="28"/>
+                <w:rtl/>
+                <w:lang w:bidi="fa-IR"/>
+              </w:rPr>
+            </w:pPr>
+            <w:r>
+              <w:rPr>
+                <w:rFonts w:ascii="Adobe Arabic" w:hAnsi="Adobe Arabic" w:cs="Adobe Arabic"/>
+                <w:sz w:val="28"/>
+                <w:szCs w:val="28"/>
                 <w:lang w:bidi="fa-IR"/>
               </w:rPr>
               <w:t>342</w:t>
@@ -1053,17 +1278,17 @@
               <w:jc w:val="center"/>
               <w:rPr>
                 <w:rFonts w:ascii="Adobe Arabic" w:hAnsi="Adobe Arabic" w:cs="Adobe Arabic"/>
-                <w:sz w:val="32"/>
-                <w:szCs w:val="32"/>
-                <w:rtl/>
-                <w:lang w:bidi="fa-IR"/>
-              </w:rPr>
-            </w:pPr>
-            <w:r>
-              <w:rPr>
-                <w:rFonts w:ascii="Adobe Arabic" w:hAnsi="Adobe Arabic" w:cs="Adobe Arabic"/>
-                <w:sz w:val="32"/>
-                <w:szCs w:val="32"/>
+                <w:sz w:val="28"/>
+                <w:szCs w:val="28"/>
+                <w:rtl/>
+                <w:lang w:bidi="fa-IR"/>
+              </w:rPr>
+            </w:pPr>
+            <w:r>
+              <w:rPr>
+                <w:rFonts w:ascii="Adobe Arabic" w:hAnsi="Adobe Arabic" w:cs="Adobe Arabic"/>
+                <w:sz w:val="28"/>
+                <w:szCs w:val="28"/>
                 <w:lang w:bidi="fa-IR"/>
               </w:rPr>
               <w:t>366</w:t>
@@ -1081,17 +1306,17 @@
               <w:jc w:val="center"/>
               <w:rPr>
                 <w:rFonts w:ascii="Adobe Arabic" w:hAnsi="Adobe Arabic" w:cs="Adobe Arabic"/>
-                <w:sz w:val="32"/>
-                <w:szCs w:val="32"/>
-                <w:rtl/>
-                <w:lang w:bidi="fa-IR"/>
-              </w:rPr>
-            </w:pPr>
-            <w:r>
-              <w:rPr>
-                <w:rFonts w:ascii="Adobe Arabic" w:hAnsi="Adobe Arabic" w:cs="Adobe Arabic"/>
-                <w:sz w:val="32"/>
-                <w:szCs w:val="32"/>
+                <w:sz w:val="28"/>
+                <w:szCs w:val="28"/>
+                <w:rtl/>
+                <w:lang w:bidi="fa-IR"/>
+              </w:rPr>
+            </w:pPr>
+            <w:r>
+              <w:rPr>
+                <w:rFonts w:ascii="Adobe Arabic" w:hAnsi="Adobe Arabic" w:cs="Adobe Arabic"/>
+                <w:sz w:val="28"/>
+                <w:szCs w:val="28"/>
                 <w:lang w:bidi="fa-IR"/>
               </w:rPr>
               <w:t>367</w:t>
@@ -1108,18 +1333,18 @@
               <w:bidi/>
               <w:jc w:val="center"/>
               <w:rPr>
+                <w:rFonts w:ascii="Adobe Arabic" w:hAnsi="Adobe Arabic" w:cs="Adobe Arabic"/>
+                <w:sz w:val="28"/>
+                <w:szCs w:val="28"/>
+                <w:rtl/>
+                <w:lang w:bidi="fa-IR"/>
+              </w:rPr>
+            </w:pPr>
+            <w:r>
+              <w:rPr>
                 <w:rFonts w:ascii="Adobe Arabic" w:hAnsi="Adobe Arabic" w:cs="Adobe Arabic" w:hint="cs"/>
-                <w:sz w:val="32"/>
-                <w:szCs w:val="32"/>
-                <w:rtl/>
-                <w:lang w:bidi="fa-IR"/>
-              </w:rPr>
-            </w:pPr>
-            <w:r>
-              <w:rPr>
-                <w:rFonts w:ascii="Adobe Arabic" w:hAnsi="Adobe Arabic" w:cs="Adobe Arabic" w:hint="cs"/>
-                <w:sz w:val="32"/>
-                <w:szCs w:val="32"/>
+                <w:sz w:val="28"/>
+                <w:szCs w:val="28"/>
                 <w:rtl/>
                 <w:lang w:bidi="fa-IR"/>
               </w:rPr>
@@ -1134,8 +1359,8 @@
         <w:bidi/>
         <w:rPr>
           <w:rFonts w:ascii="Adobe Arabic" w:hAnsi="Adobe Arabic" w:cs="Adobe Arabic"/>
-          <w:sz w:val="32"/>
-          <w:szCs w:val="32"/>
+          <w:sz w:val="28"/>
+          <w:szCs w:val="28"/>
           <w:lang w:bidi="fa-IR"/>
         </w:rPr>
       </w:pPr>
@@ -1145,8 +1370,8 @@
         <w:bidi/>
         <w:rPr>
           <w:rFonts w:ascii="Adobe Arabic" w:hAnsi="Adobe Arabic" w:cs="Adobe Arabic"/>
-          <w:sz w:val="32"/>
-          <w:szCs w:val="32"/>
+          <w:sz w:val="28"/>
+          <w:szCs w:val="28"/>
           <w:lang w:bidi="fa-IR"/>
         </w:rPr>
       </w:pPr>
@@ -1157,16 +1382,16 @@
         <w:ind w:left="360"/>
         <w:rPr>
           <w:rFonts w:ascii="Adobe Arabic" w:hAnsi="Adobe Arabic" w:cs="Adobe Arabic"/>
-          <w:sz w:val="32"/>
-          <w:szCs w:val="32"/>
+          <w:sz w:val="28"/>
+          <w:szCs w:val="28"/>
           <w:lang w:bidi="fa-IR"/>
         </w:rPr>
       </w:pPr>
       <w:r>
         <w:rPr>
           <w:rFonts w:ascii="Adobe Arabic" w:hAnsi="Adobe Arabic" w:cs="Adobe Arabic" w:hint="cs"/>
-          <w:sz w:val="32"/>
-          <w:szCs w:val="32"/>
+          <w:sz w:val="28"/>
+          <w:szCs w:val="28"/>
           <w:rtl/>
           <w:lang w:bidi="fa-IR"/>
         </w:rPr>
@@ -1175,8 +1400,8 @@
       <w:r>
         <w:rPr>
           <w:rFonts w:ascii="Adobe Arabic" w:hAnsi="Adobe Arabic" w:cs="Adobe Arabic"/>
-          <w:sz w:val="32"/>
-          <w:szCs w:val="32"/>
+          <w:sz w:val="28"/>
+          <w:szCs w:val="28"/>
           <w:lang w:bidi="fa-IR"/>
         </w:rPr>
         <w:t>exhaustive</w:t>
@@ -1208,8 +1433,8 @@
               <w:jc w:val="center"/>
               <w:rPr>
                 <w:rFonts w:ascii="Adobe Arabic" w:hAnsi="Adobe Arabic" w:cs="Adobe Arabic"/>
-                <w:sz w:val="32"/>
-                <w:szCs w:val="32"/>
+                <w:sz w:val="28"/>
+                <w:szCs w:val="28"/>
                 <w:rtl/>
                 <w:lang w:bidi="fa-IR"/>
               </w:rPr>
@@ -1217,8 +1442,8 @@
             <w:r>
               <w:rPr>
                 <w:rFonts w:ascii="Adobe Arabic" w:hAnsi="Adobe Arabic" w:cs="Adobe Arabic" w:hint="cs"/>
-                <w:sz w:val="32"/>
-                <w:szCs w:val="32"/>
+                <w:sz w:val="28"/>
+                <w:szCs w:val="28"/>
                 <w:rtl/>
                 <w:lang w:bidi="fa-IR"/>
               </w:rPr>
@@ -1237,8 +1462,8 @@
               <w:jc w:val="center"/>
               <w:rPr>
                 <w:rFonts w:ascii="Adobe Arabic" w:hAnsi="Adobe Arabic" w:cs="Adobe Arabic"/>
-                <w:sz w:val="32"/>
-                <w:szCs w:val="32"/>
+                <w:sz w:val="28"/>
+                <w:szCs w:val="28"/>
                 <w:rtl/>
                 <w:lang w:bidi="fa-IR"/>
               </w:rPr>
@@ -1246,8 +1471,8 @@
             <w:r>
               <w:rPr>
                 <w:rFonts w:ascii="Adobe Arabic" w:hAnsi="Adobe Arabic" w:cs="Adobe Arabic" w:hint="cs"/>
-                <w:sz w:val="32"/>
-                <w:szCs w:val="32"/>
+                <w:sz w:val="28"/>
+                <w:szCs w:val="28"/>
                 <w:rtl/>
                 <w:lang w:bidi="fa-IR"/>
               </w:rPr>
@@ -1266,8 +1491,8 @@
               <w:jc w:val="center"/>
               <w:rPr>
                 <w:rFonts w:ascii="Adobe Arabic" w:hAnsi="Adobe Arabic" w:cs="Adobe Arabic"/>
-                <w:sz w:val="32"/>
-                <w:szCs w:val="32"/>
+                <w:sz w:val="28"/>
+                <w:szCs w:val="28"/>
                 <w:rtl/>
                 <w:lang w:bidi="fa-IR"/>
               </w:rPr>
@@ -1275,8 +1500,8 @@
             <w:r>
               <w:rPr>
                 <w:rFonts w:ascii="Adobe Arabic" w:hAnsi="Adobe Arabic" w:cs="Adobe Arabic" w:hint="cs"/>
-                <w:sz w:val="32"/>
-                <w:szCs w:val="32"/>
+                <w:sz w:val="28"/>
+                <w:szCs w:val="28"/>
                 <w:rtl/>
                 <w:lang w:bidi="fa-IR"/>
               </w:rPr>
@@ -1295,8 +1520,8 @@
               <w:jc w:val="center"/>
               <w:rPr>
                 <w:rFonts w:ascii="Adobe Arabic" w:hAnsi="Adobe Arabic" w:cs="Adobe Arabic"/>
-                <w:sz w:val="32"/>
-                <w:szCs w:val="32"/>
+                <w:sz w:val="28"/>
+                <w:szCs w:val="28"/>
                 <w:rtl/>
                 <w:lang w:bidi="fa-IR"/>
               </w:rPr>
@@ -1304,8 +1529,8 @@
             <w:r>
               <w:rPr>
                 <w:rFonts w:ascii="Adobe Arabic" w:hAnsi="Adobe Arabic" w:cs="Adobe Arabic" w:hint="cs"/>
-                <w:sz w:val="32"/>
-                <w:szCs w:val="32"/>
+                <w:sz w:val="28"/>
+                <w:szCs w:val="28"/>
                 <w:rtl/>
                 <w:lang w:bidi="fa-IR"/>
               </w:rPr>
@@ -1324,8 +1549,8 @@
               <w:jc w:val="center"/>
               <w:rPr>
                 <w:rFonts w:ascii="Adobe Arabic" w:hAnsi="Adobe Arabic" w:cs="Adobe Arabic"/>
-                <w:sz w:val="32"/>
-                <w:szCs w:val="32"/>
+                <w:sz w:val="28"/>
+                <w:szCs w:val="28"/>
                 <w:rtl/>
                 <w:lang w:bidi="fa-IR"/>
               </w:rPr>
@@ -1345,17 +1570,17 @@
               <w:jc w:val="center"/>
               <w:rPr>
                 <w:rFonts w:ascii="Adobe Arabic" w:hAnsi="Adobe Arabic" w:cs="Adobe Arabic"/>
-                <w:sz w:val="32"/>
-                <w:szCs w:val="32"/>
-                <w:rtl/>
-                <w:lang w:bidi="fa-IR"/>
-              </w:rPr>
-            </w:pPr>
-            <w:r>
-              <w:rPr>
-                <w:rFonts w:ascii="Adobe Arabic" w:hAnsi="Adobe Arabic" w:cs="Adobe Arabic"/>
-                <w:sz w:val="32"/>
-                <w:szCs w:val="32"/>
+                <w:sz w:val="28"/>
+                <w:szCs w:val="28"/>
+                <w:rtl/>
+                <w:lang w:bidi="fa-IR"/>
+              </w:rPr>
+            </w:pPr>
+            <w:r>
+              <w:rPr>
+                <w:rFonts w:ascii="Adobe Arabic" w:hAnsi="Adobe Arabic" w:cs="Adobe Arabic"/>
+                <w:sz w:val="28"/>
+                <w:szCs w:val="28"/>
                 <w:lang w:bidi="fa-IR"/>
               </w:rPr>
               <w:t>584</w:t>
@@ -1373,17 +1598,17 @@
               <w:jc w:val="center"/>
               <w:rPr>
                 <w:rFonts w:ascii="Adobe Arabic" w:hAnsi="Adobe Arabic" w:cs="Adobe Arabic"/>
-                <w:sz w:val="32"/>
-                <w:szCs w:val="32"/>
-                <w:rtl/>
-                <w:lang w:bidi="fa-IR"/>
-              </w:rPr>
-            </w:pPr>
-            <w:r>
-              <w:rPr>
-                <w:rFonts w:ascii="Adobe Arabic" w:hAnsi="Adobe Arabic" w:cs="Adobe Arabic"/>
-                <w:sz w:val="32"/>
-                <w:szCs w:val="32"/>
+                <w:sz w:val="28"/>
+                <w:szCs w:val="28"/>
+                <w:rtl/>
+                <w:lang w:bidi="fa-IR"/>
+              </w:rPr>
+            </w:pPr>
+            <w:r>
+              <w:rPr>
+                <w:rFonts w:ascii="Adobe Arabic" w:hAnsi="Adobe Arabic" w:cs="Adobe Arabic"/>
+                <w:sz w:val="28"/>
+                <w:szCs w:val="28"/>
                 <w:lang w:bidi="fa-IR"/>
               </w:rPr>
               <w:t>442</w:t>
@@ -1401,17 +1626,17 @@
               <w:jc w:val="center"/>
               <w:rPr>
                 <w:rFonts w:ascii="Adobe Arabic" w:hAnsi="Adobe Arabic" w:cs="Adobe Arabic"/>
-                <w:sz w:val="32"/>
-                <w:szCs w:val="32"/>
-                <w:rtl/>
-                <w:lang w:bidi="fa-IR"/>
-              </w:rPr>
-            </w:pPr>
-            <w:r>
-              <w:rPr>
-                <w:rFonts w:ascii="Adobe Arabic" w:hAnsi="Adobe Arabic" w:cs="Adobe Arabic"/>
-                <w:sz w:val="32"/>
-                <w:szCs w:val="32"/>
+                <w:sz w:val="28"/>
+                <w:szCs w:val="28"/>
+                <w:rtl/>
+                <w:lang w:bidi="fa-IR"/>
+              </w:rPr>
+            </w:pPr>
+            <w:r>
+              <w:rPr>
+                <w:rFonts w:ascii="Adobe Arabic" w:hAnsi="Adobe Arabic" w:cs="Adobe Arabic"/>
+                <w:sz w:val="28"/>
+                <w:szCs w:val="28"/>
                 <w:lang w:bidi="fa-IR"/>
               </w:rPr>
               <w:t>1946</w:t>
@@ -1429,16 +1654,16 @@
               <w:jc w:val="center"/>
               <w:rPr>
                 <w:rFonts w:ascii="Adobe Arabic" w:hAnsi="Adobe Arabic" w:cs="Adobe Arabic"/>
-                <w:sz w:val="32"/>
-                <w:szCs w:val="32"/>
-                <w:lang w:bidi="fa-IR"/>
-              </w:rPr>
-            </w:pPr>
-            <w:r>
-              <w:rPr>
-                <w:rFonts w:ascii="Adobe Arabic" w:hAnsi="Adobe Arabic" w:cs="Adobe Arabic"/>
-                <w:sz w:val="32"/>
-                <w:szCs w:val="32"/>
+                <w:sz w:val="28"/>
+                <w:szCs w:val="28"/>
+                <w:lang w:bidi="fa-IR"/>
+              </w:rPr>
+            </w:pPr>
+            <w:r>
+              <w:rPr>
+                <w:rFonts w:ascii="Adobe Arabic" w:hAnsi="Adobe Arabic" w:cs="Adobe Arabic"/>
+                <w:sz w:val="28"/>
+                <w:szCs w:val="28"/>
                 <w:lang w:bidi="fa-IR"/>
               </w:rPr>
               <w:t>1886</w:t>
@@ -1456,16 +1681,16 @@
               <w:jc w:val="center"/>
               <w:rPr>
                 <w:rFonts w:ascii="Adobe Arabic" w:hAnsi="Adobe Arabic" w:cs="Adobe Arabic"/>
-                <w:sz w:val="32"/>
-                <w:szCs w:val="32"/>
+                <w:sz w:val="28"/>
+                <w:szCs w:val="28"/>
                 <w:lang w:bidi="fa-IR"/>
               </w:rPr>
             </w:pPr>
             <w:r>
               <w:rPr>
                 <w:rFonts w:ascii="Adobe Arabic" w:hAnsi="Adobe Arabic" w:cs="Adobe Arabic" w:hint="cs"/>
-                <w:sz w:val="32"/>
-                <w:szCs w:val="32"/>
+                <w:sz w:val="28"/>
+                <w:szCs w:val="28"/>
                 <w:rtl/>
                 <w:lang w:bidi="fa-IR"/>
               </w:rPr>
@@ -1474,8 +1699,8 @@
             <w:r>
               <w:rPr>
                 <w:rFonts w:ascii="Adobe Arabic" w:hAnsi="Adobe Arabic" w:cs="Adobe Arabic"/>
-                <w:sz w:val="32"/>
-                <w:szCs w:val="32"/>
+                <w:sz w:val="28"/>
+                <w:szCs w:val="28"/>
                 <w:lang w:bidi="fa-IR"/>
               </w:rPr>
               <w:t xml:space="preserve"> us </w:t>
@@ -1495,17 +1720,17 @@
               <w:jc w:val="center"/>
               <w:rPr>
                 <w:rFonts w:ascii="Adobe Arabic" w:hAnsi="Adobe Arabic" w:cs="Adobe Arabic"/>
-                <w:sz w:val="32"/>
-                <w:szCs w:val="32"/>
-                <w:rtl/>
-                <w:lang w:bidi="fa-IR"/>
-              </w:rPr>
-            </w:pPr>
-            <w:r>
-              <w:rPr>
-                <w:rFonts w:ascii="Adobe Arabic" w:hAnsi="Adobe Arabic" w:cs="Adobe Arabic"/>
-                <w:sz w:val="32"/>
-                <w:szCs w:val="32"/>
+                <w:sz w:val="28"/>
+                <w:szCs w:val="28"/>
+                <w:rtl/>
+                <w:lang w:bidi="fa-IR"/>
+              </w:rPr>
+            </w:pPr>
+            <w:r>
+              <w:rPr>
+                <w:rFonts w:ascii="Adobe Arabic" w:hAnsi="Adobe Arabic" w:cs="Adobe Arabic"/>
+                <w:sz w:val="28"/>
+                <w:szCs w:val="28"/>
                 <w:lang w:bidi="fa-IR"/>
               </w:rPr>
               <w:t>614</w:t>
@@ -1523,17 +1748,17 @@
               <w:jc w:val="center"/>
               <w:rPr>
                 <w:rFonts w:ascii="Adobe Arabic" w:hAnsi="Adobe Arabic" w:cs="Adobe Arabic"/>
-                <w:sz w:val="32"/>
-                <w:szCs w:val="32"/>
-                <w:rtl/>
-                <w:lang w:bidi="fa-IR"/>
-              </w:rPr>
-            </w:pPr>
-            <w:r>
-              <w:rPr>
-                <w:rFonts w:ascii="Adobe Arabic" w:hAnsi="Adobe Arabic" w:cs="Adobe Arabic"/>
-                <w:sz w:val="32"/>
-                <w:szCs w:val="32"/>
+                <w:sz w:val="28"/>
+                <w:szCs w:val="28"/>
+                <w:rtl/>
+                <w:lang w:bidi="fa-IR"/>
+              </w:rPr>
+            </w:pPr>
+            <w:r>
+              <w:rPr>
+                <w:rFonts w:ascii="Adobe Arabic" w:hAnsi="Adobe Arabic" w:cs="Adobe Arabic"/>
+                <w:sz w:val="28"/>
+                <w:szCs w:val="28"/>
                 <w:lang w:bidi="fa-IR"/>
               </w:rPr>
               <w:t>378</w:t>
@@ -1551,17 +1776,17 @@
               <w:jc w:val="center"/>
               <w:rPr>
                 <w:rFonts w:ascii="Adobe Arabic" w:hAnsi="Adobe Arabic" w:cs="Adobe Arabic"/>
-                <w:sz w:val="32"/>
-                <w:szCs w:val="32"/>
-                <w:rtl/>
-                <w:lang w:bidi="fa-IR"/>
-              </w:rPr>
-            </w:pPr>
-            <w:r>
-              <w:rPr>
-                <w:rFonts w:ascii="Adobe Arabic" w:hAnsi="Adobe Arabic" w:cs="Adobe Arabic"/>
-                <w:sz w:val="32"/>
-                <w:szCs w:val="32"/>
+                <w:sz w:val="28"/>
+                <w:szCs w:val="28"/>
+                <w:rtl/>
+                <w:lang w:bidi="fa-IR"/>
+              </w:rPr>
+            </w:pPr>
+            <w:r>
+              <w:rPr>
+                <w:rFonts w:ascii="Adobe Arabic" w:hAnsi="Adobe Arabic" w:cs="Adobe Arabic"/>
+                <w:sz w:val="28"/>
+                <w:szCs w:val="28"/>
                 <w:lang w:bidi="fa-IR"/>
               </w:rPr>
               <w:t>1891</w:t>
@@ -1579,17 +1804,17 @@
               <w:jc w:val="center"/>
               <w:rPr>
                 <w:rFonts w:ascii="Adobe Arabic" w:hAnsi="Adobe Arabic" w:cs="Adobe Arabic"/>
-                <w:sz w:val="32"/>
-                <w:szCs w:val="32"/>
-                <w:rtl/>
-                <w:lang w:bidi="fa-IR"/>
-              </w:rPr>
-            </w:pPr>
-            <w:r>
-              <w:rPr>
-                <w:rFonts w:ascii="Adobe Arabic" w:hAnsi="Adobe Arabic" w:cs="Adobe Arabic"/>
-                <w:sz w:val="32"/>
-                <w:szCs w:val="32"/>
+                <w:sz w:val="28"/>
+                <w:szCs w:val="28"/>
+                <w:rtl/>
+                <w:lang w:bidi="fa-IR"/>
+              </w:rPr>
+            </w:pPr>
+            <w:r>
+              <w:rPr>
+                <w:rFonts w:ascii="Adobe Arabic" w:hAnsi="Adobe Arabic" w:cs="Adobe Arabic"/>
+                <w:sz w:val="28"/>
+                <w:szCs w:val="28"/>
                 <w:lang w:bidi="fa-IR"/>
               </w:rPr>
               <w:t>1918</w:t>
@@ -1607,8 +1832,8 @@
               <w:jc w:val="center"/>
               <w:rPr>
                 <w:rFonts w:ascii="Adobe Arabic" w:hAnsi="Adobe Arabic" w:cs="Adobe Arabic"/>
-                <w:sz w:val="32"/>
-                <w:szCs w:val="32"/>
+                <w:sz w:val="28"/>
+                <w:szCs w:val="28"/>
                 <w:rtl/>
                 <w:lang w:bidi="fa-IR"/>
               </w:rPr>
@@ -1616,8 +1841,8 @@
             <w:r>
               <w:rPr>
                 <w:rFonts w:ascii="Adobe Arabic" w:hAnsi="Adobe Arabic" w:cs="Adobe Arabic" w:hint="cs"/>
-                <w:sz w:val="32"/>
-                <w:szCs w:val="32"/>
+                <w:sz w:val="28"/>
+                <w:szCs w:val="28"/>
                 <w:rtl/>
                 <w:lang w:bidi="fa-IR"/>
               </w:rPr>
@@ -1626,8 +1851,8 @@
             <w:r>
               <w:rPr>
                 <w:rFonts w:ascii="Adobe Arabic" w:hAnsi="Adobe Arabic" w:cs="Adobe Arabic"/>
-                <w:sz w:val="32"/>
-                <w:szCs w:val="32"/>
+                <w:sz w:val="28"/>
+                <w:szCs w:val="28"/>
                 <w:lang w:bidi="fa-IR"/>
               </w:rPr>
               <w:t xml:space="preserve"> us </w:t>
@@ -1647,17 +1872,17 @@
               <w:jc w:val="center"/>
               <w:rPr>
                 <w:rFonts w:ascii="Adobe Arabic" w:hAnsi="Adobe Arabic" w:cs="Adobe Arabic"/>
-                <w:sz w:val="32"/>
-                <w:szCs w:val="32"/>
-                <w:rtl/>
-                <w:lang w:bidi="fa-IR"/>
-              </w:rPr>
-            </w:pPr>
-            <w:r>
-              <w:rPr>
-                <w:rFonts w:ascii="Adobe Arabic" w:hAnsi="Adobe Arabic" w:cs="Adobe Arabic"/>
-                <w:sz w:val="32"/>
-                <w:szCs w:val="32"/>
+                <w:sz w:val="28"/>
+                <w:szCs w:val="28"/>
+                <w:rtl/>
+                <w:lang w:bidi="fa-IR"/>
+              </w:rPr>
+            </w:pPr>
+            <w:r>
+              <w:rPr>
+                <w:rFonts w:ascii="Adobe Arabic" w:hAnsi="Adobe Arabic" w:cs="Adobe Arabic"/>
+                <w:sz w:val="28"/>
+                <w:szCs w:val="28"/>
                 <w:lang w:bidi="fa-IR"/>
               </w:rPr>
               <w:t>583</w:t>
@@ -1675,17 +1900,17 @@
               <w:jc w:val="center"/>
               <w:rPr>
                 <w:rFonts w:ascii="Adobe Arabic" w:hAnsi="Adobe Arabic" w:cs="Adobe Arabic"/>
-                <w:sz w:val="32"/>
-                <w:szCs w:val="32"/>
-                <w:rtl/>
-                <w:lang w:bidi="fa-IR"/>
-              </w:rPr>
-            </w:pPr>
-            <w:r>
-              <w:rPr>
-                <w:rFonts w:ascii="Adobe Arabic" w:hAnsi="Adobe Arabic" w:cs="Adobe Arabic"/>
-                <w:sz w:val="32"/>
-                <w:szCs w:val="32"/>
+                <w:sz w:val="28"/>
+                <w:szCs w:val="28"/>
+                <w:rtl/>
+                <w:lang w:bidi="fa-IR"/>
+              </w:rPr>
+            </w:pPr>
+            <w:r>
+              <w:rPr>
+                <w:rFonts w:ascii="Adobe Arabic" w:hAnsi="Adobe Arabic" w:cs="Adobe Arabic"/>
+                <w:sz w:val="28"/>
+                <w:szCs w:val="28"/>
                 <w:lang w:bidi="fa-IR"/>
               </w:rPr>
               <w:t>368</w:t>
@@ -1703,17 +1928,17 @@
               <w:jc w:val="center"/>
               <w:rPr>
                 <w:rFonts w:ascii="Adobe Arabic" w:hAnsi="Adobe Arabic" w:cs="Adobe Arabic"/>
-                <w:sz w:val="32"/>
-                <w:szCs w:val="32"/>
-                <w:rtl/>
-                <w:lang w:bidi="fa-IR"/>
-              </w:rPr>
-            </w:pPr>
-            <w:r>
-              <w:rPr>
-                <w:rFonts w:ascii="Adobe Arabic" w:hAnsi="Adobe Arabic" w:cs="Adobe Arabic"/>
-                <w:sz w:val="32"/>
-                <w:szCs w:val="32"/>
+                <w:sz w:val="28"/>
+                <w:szCs w:val="28"/>
+                <w:rtl/>
+                <w:lang w:bidi="fa-IR"/>
+              </w:rPr>
+            </w:pPr>
+            <w:r>
+              <w:rPr>
+                <w:rFonts w:ascii="Adobe Arabic" w:hAnsi="Adobe Arabic" w:cs="Adobe Arabic"/>
+                <w:sz w:val="28"/>
+                <w:szCs w:val="28"/>
                 <w:lang w:bidi="fa-IR"/>
               </w:rPr>
               <w:t>1875</w:t>
@@ -1731,17 +1956,17 @@
               <w:jc w:val="center"/>
               <w:rPr>
                 <w:rFonts w:ascii="Adobe Arabic" w:hAnsi="Adobe Arabic" w:cs="Adobe Arabic"/>
-                <w:sz w:val="32"/>
-                <w:szCs w:val="32"/>
-                <w:rtl/>
-                <w:lang w:bidi="fa-IR"/>
-              </w:rPr>
-            </w:pPr>
-            <w:r>
-              <w:rPr>
-                <w:rFonts w:ascii="Adobe Arabic" w:hAnsi="Adobe Arabic" w:cs="Adobe Arabic"/>
-                <w:sz w:val="32"/>
-                <w:szCs w:val="32"/>
+                <w:sz w:val="28"/>
+                <w:szCs w:val="28"/>
+                <w:rtl/>
+                <w:lang w:bidi="fa-IR"/>
+              </w:rPr>
+            </w:pPr>
+            <w:r>
+              <w:rPr>
+                <w:rFonts w:ascii="Adobe Arabic" w:hAnsi="Adobe Arabic" w:cs="Adobe Arabic"/>
+                <w:sz w:val="28"/>
+                <w:szCs w:val="28"/>
                 <w:lang w:bidi="fa-IR"/>
               </w:rPr>
               <w:t>1852</w:t>
@@ -1759,8 +1984,8 @@
               <w:jc w:val="center"/>
               <w:rPr>
                 <w:rFonts w:ascii="Adobe Arabic" w:hAnsi="Adobe Arabic" w:cs="Adobe Arabic"/>
-                <w:sz w:val="32"/>
-                <w:szCs w:val="32"/>
+                <w:sz w:val="28"/>
+                <w:szCs w:val="28"/>
                 <w:rtl/>
                 <w:lang w:bidi="fa-IR"/>
               </w:rPr>
@@ -1768,8 +1993,8 @@
             <w:r>
               <w:rPr>
                 <w:rFonts w:ascii="Adobe Arabic" w:hAnsi="Adobe Arabic" w:cs="Adobe Arabic" w:hint="cs"/>
-                <w:sz w:val="32"/>
-                <w:szCs w:val="32"/>
+                <w:sz w:val="28"/>
+                <w:szCs w:val="28"/>
                 <w:rtl/>
                 <w:lang w:bidi="fa-IR"/>
               </w:rPr>
@@ -1778,8 +2003,8 @@
             <w:r>
               <w:rPr>
                 <w:rFonts w:ascii="Adobe Arabic" w:hAnsi="Adobe Arabic" w:cs="Adobe Arabic"/>
-                <w:sz w:val="32"/>
-                <w:szCs w:val="32"/>
+                <w:sz w:val="28"/>
+                <w:szCs w:val="28"/>
                 <w:lang w:bidi="fa-IR"/>
               </w:rPr>
               <w:t xml:space="preserve"> us </w:t>
@@ -1799,17 +2024,17 @@
               <w:jc w:val="center"/>
               <w:rPr>
                 <w:rFonts w:ascii="Adobe Arabic" w:hAnsi="Adobe Arabic" w:cs="Adobe Arabic"/>
-                <w:sz w:val="32"/>
-                <w:szCs w:val="32"/>
-                <w:rtl/>
-                <w:lang w:bidi="fa-IR"/>
-              </w:rPr>
-            </w:pPr>
-            <w:r>
-              <w:rPr>
-                <w:rFonts w:ascii="Adobe Arabic" w:hAnsi="Adobe Arabic" w:cs="Adobe Arabic"/>
-                <w:sz w:val="32"/>
-                <w:szCs w:val="32"/>
+                <w:sz w:val="28"/>
+                <w:szCs w:val="28"/>
+                <w:rtl/>
+                <w:lang w:bidi="fa-IR"/>
+              </w:rPr>
+            </w:pPr>
+            <w:r>
+              <w:rPr>
+                <w:rFonts w:ascii="Adobe Arabic" w:hAnsi="Adobe Arabic" w:cs="Adobe Arabic"/>
+                <w:sz w:val="28"/>
+                <w:szCs w:val="28"/>
                 <w:lang w:bidi="fa-IR"/>
               </w:rPr>
               <w:t>593</w:t>
@@ -1827,17 +2052,17 @@
               <w:jc w:val="center"/>
               <w:rPr>
                 <w:rFonts w:ascii="Adobe Arabic" w:hAnsi="Adobe Arabic" w:cs="Adobe Arabic"/>
-                <w:sz w:val="32"/>
-                <w:szCs w:val="32"/>
-                <w:rtl/>
-                <w:lang w:bidi="fa-IR"/>
-              </w:rPr>
-            </w:pPr>
-            <w:r>
-              <w:rPr>
-                <w:rFonts w:ascii="Adobe Arabic" w:hAnsi="Adobe Arabic" w:cs="Adobe Arabic"/>
-                <w:sz w:val="32"/>
-                <w:szCs w:val="32"/>
+                <w:sz w:val="28"/>
+                <w:szCs w:val="28"/>
+                <w:rtl/>
+                <w:lang w:bidi="fa-IR"/>
+              </w:rPr>
+            </w:pPr>
+            <w:r>
+              <w:rPr>
+                <w:rFonts w:ascii="Adobe Arabic" w:hAnsi="Adobe Arabic" w:cs="Adobe Arabic"/>
+                <w:sz w:val="28"/>
+                <w:szCs w:val="28"/>
                 <w:lang w:bidi="fa-IR"/>
               </w:rPr>
               <w:t>396</w:t>
@@ -1855,17 +2080,17 @@
               <w:jc w:val="center"/>
               <w:rPr>
                 <w:rFonts w:ascii="Adobe Arabic" w:hAnsi="Adobe Arabic" w:cs="Adobe Arabic"/>
-                <w:sz w:val="32"/>
-                <w:szCs w:val="32"/>
-                <w:rtl/>
-                <w:lang w:bidi="fa-IR"/>
-              </w:rPr>
-            </w:pPr>
-            <w:r>
-              <w:rPr>
-                <w:rFonts w:ascii="Adobe Arabic" w:hAnsi="Adobe Arabic" w:cs="Adobe Arabic"/>
-                <w:sz w:val="32"/>
-                <w:szCs w:val="32"/>
+                <w:sz w:val="28"/>
+                <w:szCs w:val="28"/>
+                <w:rtl/>
+                <w:lang w:bidi="fa-IR"/>
+              </w:rPr>
+            </w:pPr>
+            <w:r>
+              <w:rPr>
+                <w:rFonts w:ascii="Adobe Arabic" w:hAnsi="Adobe Arabic" w:cs="Adobe Arabic"/>
+                <w:sz w:val="28"/>
+                <w:szCs w:val="28"/>
                 <w:lang w:bidi="fa-IR"/>
               </w:rPr>
               <w:t>1904</w:t>
@@ -1883,17 +2108,17 @@
               <w:jc w:val="center"/>
               <w:rPr>
                 <w:rFonts w:ascii="Adobe Arabic" w:hAnsi="Adobe Arabic" w:cs="Adobe Arabic"/>
-                <w:sz w:val="32"/>
-                <w:szCs w:val="32"/>
-                <w:rtl/>
-                <w:lang w:bidi="fa-IR"/>
-              </w:rPr>
-            </w:pPr>
-            <w:r>
-              <w:rPr>
-                <w:rFonts w:ascii="Adobe Arabic" w:hAnsi="Adobe Arabic" w:cs="Adobe Arabic"/>
-                <w:sz w:val="32"/>
-                <w:szCs w:val="32"/>
+                <w:sz w:val="28"/>
+                <w:szCs w:val="28"/>
+                <w:rtl/>
+                <w:lang w:bidi="fa-IR"/>
+              </w:rPr>
+            </w:pPr>
+            <w:r>
+              <w:rPr>
+                <w:rFonts w:ascii="Adobe Arabic" w:hAnsi="Adobe Arabic" w:cs="Adobe Arabic"/>
+                <w:sz w:val="28"/>
+                <w:szCs w:val="28"/>
                 <w:lang w:bidi="fa-IR"/>
               </w:rPr>
               <w:t>1885</w:t>
@@ -1910,18 +2135,18 @@
               <w:bidi/>
               <w:jc w:val="center"/>
               <w:rPr>
+                <w:rFonts w:ascii="Adobe Arabic" w:hAnsi="Adobe Arabic" w:cs="Adobe Arabic"/>
+                <w:sz w:val="28"/>
+                <w:szCs w:val="28"/>
+                <w:rtl/>
+                <w:lang w:bidi="fa-IR"/>
+              </w:rPr>
+            </w:pPr>
+            <w:r>
+              <w:rPr>
                 <w:rFonts w:ascii="Adobe Arabic" w:hAnsi="Adobe Arabic" w:cs="Adobe Arabic" w:hint="cs"/>
-                <w:sz w:val="32"/>
-                <w:szCs w:val="32"/>
-                <w:rtl/>
-                <w:lang w:bidi="fa-IR"/>
-              </w:rPr>
-            </w:pPr>
-            <w:r>
-              <w:rPr>
-                <w:rFonts w:ascii="Adobe Arabic" w:hAnsi="Adobe Arabic" w:cs="Adobe Arabic" w:hint="cs"/>
-                <w:sz w:val="32"/>
-                <w:szCs w:val="32"/>
+                <w:sz w:val="28"/>
+                <w:szCs w:val="28"/>
                 <w:rtl/>
                 <w:lang w:bidi="fa-IR"/>
               </w:rPr>
@@ -1934,27 +2159,16 @@
     <w:p>
       <w:pPr>
         <w:bidi/>
-        <w:ind w:left="360"/>
-        <w:rPr>
-          <w:rFonts w:ascii="Adobe Arabic" w:hAnsi="Adobe Arabic" w:cs="Adobe Arabic"/>
-          <w:sz w:val="32"/>
-          <w:szCs w:val="32"/>
+        <w:rPr>
+          <w:rFonts w:ascii="Adobe Arabic" w:hAnsi="Adobe Arabic" w:cs="Adobe Arabic"/>
+          <w:sz w:val="28"/>
+          <w:szCs w:val="28"/>
           <w:rtl/>
           <w:lang w:bidi="fa-IR"/>
         </w:rPr>
       </w:pPr>
-    </w:p>
-    <w:p>
-      <w:pPr>
-        <w:bidi/>
-        <w:rPr>
-          <w:rFonts w:ascii="Adobe Arabic" w:hAnsi="Adobe Arabic" w:cs="Adobe Arabic"/>
-          <w:sz w:val="32"/>
-          <w:szCs w:val="32"/>
-          <w:rtl/>
-          <w:lang w:bidi="fa-IR"/>
-        </w:rPr>
-      </w:pPr>
+      <w:bookmarkStart w:id="0" w:name="_GoBack"/>
+      <w:bookmarkEnd w:id="0"/>
     </w:p>
     <w:sectPr>
       <w:headerReference w:type="default" r:id="rId7"/>
@@ -2023,7 +2237,6 @@
     <w:pPr>
       <w:pStyle w:val="Header"/>
       <w:rPr>
-        <w:rFonts w:hint="cs"/>
         <w:lang w:bidi="fa-IR"/>
       </w:rPr>
     </w:pPr>

</xml_diff>